<commit_message>
Update execution layer and paper broker logic
</commit_message>
<xml_diff>
--- a/Project plan.docx
+++ b/Project plan.docx
@@ -1605,7 +1605,7 @@
           <w:bCs/>
         </w:rPr>
         <w:pict w14:anchorId="58CBA432">
-          <v:rect id="_x0000_i1159" style="width:0;height:1.5pt" o:hralign="center" o:hrstd="t" o:hr="t" fillcolor="#a0a0a0" stroked="f"/>
+          <v:rect id="_x0000_i1025" style="width:0;height:1.5pt" o:hralign="center" o:hrstd="t" o:hr="t" fillcolor="#a0a0a0" stroked="f"/>
         </w:pict>
       </w:r>
       <w:r>
@@ -1621,6 +1621,8 @@
         <w:rPr>
           <w:b/>
           <w:bCs/>
+          <w:i/>
+          <w:iCs/>
         </w:rPr>
       </w:pPr>
       <w:r>
@@ -1638,19 +1640,17 @@
         <w:tblW w:w="0" w:type="auto"/>
         <w:tblCellSpacing w:w="15" w:type="dxa"/>
         <w:tblCellMar>
-          <w:top w:w="15" w:type="dxa"/>
-          <w:left w:w="15" w:type="dxa"/>
-          <w:bottom w:w="15" w:type="dxa"/>
-          <w:right w:w="15" w:type="dxa"/>
+          <w:left w:w="0" w:type="dxa"/>
+          <w:right w:w="0" w:type="dxa"/>
         </w:tblCellMar>
         <w:tblLook w:val="04A0" w:firstRow="1" w:lastRow="0" w:firstColumn="1" w:lastColumn="0" w:noHBand="0" w:noVBand="1"/>
       </w:tblPr>
       <w:tblGrid>
-        <w:gridCol w:w="505"/>
-        <w:gridCol w:w="657"/>
-        <w:gridCol w:w="1938"/>
-        <w:gridCol w:w="1090"/>
-        <w:gridCol w:w="4820"/>
+        <w:gridCol w:w="835"/>
+        <w:gridCol w:w="987"/>
+        <w:gridCol w:w="1784"/>
+        <w:gridCol w:w="1420"/>
+        <w:gridCol w:w="3984"/>
       </w:tblGrid>
       <w:tr>
         <w:trPr>
@@ -1666,21 +1666,28 @@
               <w:bottom w:val="single" w:sz="6" w:space="0" w:color="auto"/>
               <w:right w:val="single" w:sz="6" w:space="0" w:color="auto"/>
             </w:tcBorders>
-            <w:vAlign w:val="center"/>
-            <w:hideMark/>
-          </w:tcPr>
-          <w:p>
-            <w:pPr>
-              <w:rPr>
-                <w:b/>
-                <w:bCs/>
-              </w:rPr>
-            </w:pPr>
-            <w:r>
-              <w:rPr>
-                <w:b/>
-                <w:bCs/>
-              </w:rPr>
+            <w:tcMar>
+              <w:top w:w="120" w:type="dxa"/>
+              <w:left w:w="180" w:type="dxa"/>
+              <w:bottom w:w="120" w:type="dxa"/>
+              <w:right w:w="180" w:type="dxa"/>
+            </w:tcMar>
+            <w:vAlign w:val="center"/>
+            <w:hideMark/>
+          </w:tcPr>
+          <w:p>
+            <w:pPr>
+              <w:rPr>
+                <w:b/>
+                <w:bCs/>
+              </w:rPr>
+            </w:pPr>
+            <w:r>
+              <w:rPr>
+                <w:b/>
+                <w:bCs/>
+              </w:rPr>
+              <w:lastRenderedPageBreak/>
               <w:t>ID</w:t>
             </w:r>
           </w:p>
@@ -1694,6 +1701,12 @@
               <w:bottom w:val="single" w:sz="6" w:space="0" w:color="auto"/>
               <w:right w:val="single" w:sz="6" w:space="0" w:color="auto"/>
             </w:tcBorders>
+            <w:tcMar>
+              <w:top w:w="120" w:type="dxa"/>
+              <w:left w:w="180" w:type="dxa"/>
+              <w:bottom w:w="120" w:type="dxa"/>
+              <w:right w:w="180" w:type="dxa"/>
+            </w:tcMar>
             <w:vAlign w:val="center"/>
             <w:hideMark/>
           </w:tcPr>
@@ -1722,6 +1735,12 @@
               <w:bottom w:val="single" w:sz="6" w:space="0" w:color="auto"/>
               <w:right w:val="single" w:sz="6" w:space="0" w:color="auto"/>
             </w:tcBorders>
+            <w:tcMar>
+              <w:top w:w="120" w:type="dxa"/>
+              <w:left w:w="180" w:type="dxa"/>
+              <w:bottom w:w="120" w:type="dxa"/>
+              <w:right w:w="180" w:type="dxa"/>
+            </w:tcMar>
             <w:vAlign w:val="center"/>
             <w:hideMark/>
           </w:tcPr>
@@ -1750,6 +1769,12 @@
               <w:bottom w:val="single" w:sz="6" w:space="0" w:color="auto"/>
               <w:right w:val="single" w:sz="6" w:space="0" w:color="auto"/>
             </w:tcBorders>
+            <w:tcMar>
+              <w:top w:w="120" w:type="dxa"/>
+              <w:left w:w="180" w:type="dxa"/>
+              <w:bottom w:w="120" w:type="dxa"/>
+              <w:right w:w="180" w:type="dxa"/>
+            </w:tcMar>
             <w:vAlign w:val="center"/>
             <w:hideMark/>
           </w:tcPr>
@@ -1778,6 +1803,12 @@
               <w:bottom w:val="single" w:sz="6" w:space="0" w:color="auto"/>
               <w:right w:val="single" w:sz="6" w:space="0" w:color="auto"/>
             </w:tcBorders>
+            <w:tcMar>
+              <w:top w:w="120" w:type="dxa"/>
+              <w:left w:w="180" w:type="dxa"/>
+              <w:bottom w:w="120" w:type="dxa"/>
+              <w:right w:w="180" w:type="dxa"/>
+            </w:tcMar>
             <w:vAlign w:val="center"/>
             <w:hideMark/>
           </w:tcPr>
@@ -1811,6 +1842,12 @@
               <w:bottom w:val="single" w:sz="6" w:space="0" w:color="auto"/>
               <w:right w:val="single" w:sz="6" w:space="0" w:color="auto"/>
             </w:tcBorders>
+            <w:tcMar>
+              <w:top w:w="120" w:type="dxa"/>
+              <w:left w:w="180" w:type="dxa"/>
+              <w:bottom w:w="120" w:type="dxa"/>
+              <w:right w:w="180" w:type="dxa"/>
+            </w:tcMar>
             <w:vAlign w:val="center"/>
             <w:hideMark/>
           </w:tcPr>
@@ -1839,6 +1876,12 @@
               <w:bottom w:val="single" w:sz="6" w:space="0" w:color="auto"/>
               <w:right w:val="single" w:sz="6" w:space="0" w:color="auto"/>
             </w:tcBorders>
+            <w:tcMar>
+              <w:top w:w="120" w:type="dxa"/>
+              <w:left w:w="180" w:type="dxa"/>
+              <w:bottom w:w="120" w:type="dxa"/>
+              <w:right w:w="180" w:type="dxa"/>
+            </w:tcMar>
             <w:vAlign w:val="center"/>
             <w:hideMark/>
           </w:tcPr>
@@ -1868,6 +1911,12 @@
               <w:bottom w:val="single" w:sz="6" w:space="0" w:color="auto"/>
               <w:right w:val="single" w:sz="6" w:space="0" w:color="auto"/>
             </w:tcBorders>
+            <w:tcMar>
+              <w:top w:w="120" w:type="dxa"/>
+              <w:left w:w="180" w:type="dxa"/>
+              <w:bottom w:w="120" w:type="dxa"/>
+              <w:right w:w="180" w:type="dxa"/>
+            </w:tcMar>
             <w:vAlign w:val="center"/>
             <w:hideMark/>
           </w:tcPr>
@@ -1896,6 +1945,12 @@
               <w:bottom w:val="single" w:sz="6" w:space="0" w:color="auto"/>
               <w:right w:val="single" w:sz="6" w:space="0" w:color="auto"/>
             </w:tcBorders>
+            <w:tcMar>
+              <w:top w:w="120" w:type="dxa"/>
+              <w:left w:w="180" w:type="dxa"/>
+              <w:bottom w:w="120" w:type="dxa"/>
+              <w:right w:w="180" w:type="dxa"/>
+            </w:tcMar>
             <w:vAlign w:val="center"/>
             <w:hideMark/>
           </w:tcPr>
@@ -1924,22 +1979,28 @@
               <w:bottom w:val="single" w:sz="6" w:space="0" w:color="auto"/>
               <w:right w:val="single" w:sz="6" w:space="0" w:color="auto"/>
             </w:tcBorders>
-            <w:vAlign w:val="center"/>
-            <w:hideMark/>
-          </w:tcPr>
-          <w:p>
-            <w:pPr>
-              <w:rPr>
-                <w:b/>
-                <w:bCs/>
-              </w:rPr>
-            </w:pPr>
-            <w:r>
-              <w:rPr>
-                <w:b/>
-                <w:bCs/>
-              </w:rPr>
-              <w:t xml:space="preserve">Created the prompt defining </w:t>
+            <w:tcMar>
+              <w:top w:w="120" w:type="dxa"/>
+              <w:left w:w="180" w:type="dxa"/>
+              <w:bottom w:w="120" w:type="dxa"/>
+              <w:right w:w="180" w:type="dxa"/>
+            </w:tcMar>
+            <w:vAlign w:val="center"/>
+            <w:hideMark/>
+          </w:tcPr>
+          <w:p>
+            <w:pPr>
+              <w:rPr>
+                <w:b/>
+                <w:bCs/>
+              </w:rPr>
+            </w:pPr>
+            <w:r>
+              <w:rPr>
+                <w:b/>
+                <w:bCs/>
+              </w:rPr>
+              <w:t xml:space="preserve">Defined </w:t>
             </w:r>
             <w:proofErr w:type="spellStart"/>
             <w:r>
@@ -1971,7 +2032,7 @@
                 <w:b/>
                 <w:bCs/>
               </w:rPr>
-              <w:t xml:space="preserve"> structure.</w:t>
+              <w:t>.</w:t>
             </w:r>
           </w:p>
         </w:tc>
@@ -1989,22 +2050,27 @@
               <w:bottom w:val="single" w:sz="6" w:space="0" w:color="auto"/>
               <w:right w:val="single" w:sz="6" w:space="0" w:color="auto"/>
             </w:tcBorders>
-            <w:vAlign w:val="center"/>
-            <w:hideMark/>
-          </w:tcPr>
-          <w:p>
-            <w:pPr>
-              <w:rPr>
-                <w:b/>
-                <w:bCs/>
-              </w:rPr>
-            </w:pPr>
-            <w:r>
-              <w:rPr>
-                <w:b/>
-                <w:bCs/>
-              </w:rPr>
-              <w:lastRenderedPageBreak/>
+            <w:tcMar>
+              <w:top w:w="120" w:type="dxa"/>
+              <w:left w:w="180" w:type="dxa"/>
+              <w:bottom w:w="120" w:type="dxa"/>
+              <w:right w:w="180" w:type="dxa"/>
+            </w:tcMar>
+            <w:vAlign w:val="center"/>
+            <w:hideMark/>
+          </w:tcPr>
+          <w:p>
+            <w:pPr>
+              <w:rPr>
+                <w:b/>
+                <w:bCs/>
+              </w:rPr>
+            </w:pPr>
+            <w:r>
+              <w:rPr>
+                <w:b/>
+                <w:bCs/>
+              </w:rPr>
               <w:t>2.1b</w:t>
             </w:r>
           </w:p>
@@ -2018,6 +2084,12 @@
               <w:bottom w:val="single" w:sz="6" w:space="0" w:color="auto"/>
               <w:right w:val="single" w:sz="6" w:space="0" w:color="auto"/>
             </w:tcBorders>
+            <w:tcMar>
+              <w:top w:w="120" w:type="dxa"/>
+              <w:left w:w="180" w:type="dxa"/>
+              <w:bottom w:w="120" w:type="dxa"/>
+              <w:right w:w="180" w:type="dxa"/>
+            </w:tcMar>
             <w:vAlign w:val="center"/>
             <w:hideMark/>
           </w:tcPr>
@@ -2047,6 +2119,12 @@
               <w:bottom w:val="single" w:sz="6" w:space="0" w:color="auto"/>
               <w:right w:val="single" w:sz="6" w:space="0" w:color="auto"/>
             </w:tcBorders>
+            <w:tcMar>
+              <w:top w:w="120" w:type="dxa"/>
+              <w:left w:w="180" w:type="dxa"/>
+              <w:bottom w:w="120" w:type="dxa"/>
+              <w:right w:w="180" w:type="dxa"/>
+            </w:tcMar>
             <w:vAlign w:val="center"/>
             <w:hideMark/>
           </w:tcPr>
@@ -2075,6 +2153,12 @@
               <w:bottom w:val="single" w:sz="6" w:space="0" w:color="auto"/>
               <w:right w:val="single" w:sz="6" w:space="0" w:color="auto"/>
             </w:tcBorders>
+            <w:tcMar>
+              <w:top w:w="120" w:type="dxa"/>
+              <w:left w:w="180" w:type="dxa"/>
+              <w:bottom w:w="120" w:type="dxa"/>
+              <w:right w:w="180" w:type="dxa"/>
+            </w:tcMar>
             <w:vAlign w:val="center"/>
             <w:hideMark/>
           </w:tcPr>
@@ -2103,22 +2187,28 @@
               <w:bottom w:val="single" w:sz="6" w:space="0" w:color="auto"/>
               <w:right w:val="single" w:sz="6" w:space="0" w:color="auto"/>
             </w:tcBorders>
-            <w:vAlign w:val="center"/>
-            <w:hideMark/>
-          </w:tcPr>
-          <w:p>
-            <w:pPr>
-              <w:rPr>
-                <w:b/>
-                <w:bCs/>
-              </w:rPr>
-            </w:pPr>
-            <w:r>
-              <w:rPr>
-                <w:b/>
-                <w:bCs/>
-              </w:rPr>
-              <w:t>Coded the abstract base classes.</w:t>
+            <w:tcMar>
+              <w:top w:w="120" w:type="dxa"/>
+              <w:left w:w="180" w:type="dxa"/>
+              <w:bottom w:w="120" w:type="dxa"/>
+              <w:right w:w="180" w:type="dxa"/>
+            </w:tcMar>
+            <w:vAlign w:val="center"/>
+            <w:hideMark/>
+          </w:tcPr>
+          <w:p>
+            <w:pPr>
+              <w:rPr>
+                <w:b/>
+                <w:bCs/>
+              </w:rPr>
+            </w:pPr>
+            <w:r>
+              <w:rPr>
+                <w:b/>
+                <w:bCs/>
+              </w:rPr>
+              <w:t>Coded abstract base classes.</w:t>
             </w:r>
           </w:p>
         </w:tc>
@@ -2136,6 +2226,12 @@
               <w:bottom w:val="single" w:sz="6" w:space="0" w:color="auto"/>
               <w:right w:val="single" w:sz="6" w:space="0" w:color="auto"/>
             </w:tcBorders>
+            <w:tcMar>
+              <w:top w:w="120" w:type="dxa"/>
+              <w:left w:w="180" w:type="dxa"/>
+              <w:bottom w:w="120" w:type="dxa"/>
+              <w:right w:w="180" w:type="dxa"/>
+            </w:tcMar>
             <w:vAlign w:val="center"/>
             <w:hideMark/>
           </w:tcPr>
@@ -2164,6 +2260,12 @@
               <w:bottom w:val="single" w:sz="6" w:space="0" w:color="auto"/>
               <w:right w:val="single" w:sz="6" w:space="0" w:color="auto"/>
             </w:tcBorders>
+            <w:tcMar>
+              <w:top w:w="120" w:type="dxa"/>
+              <w:left w:w="180" w:type="dxa"/>
+              <w:bottom w:w="120" w:type="dxa"/>
+              <w:right w:w="180" w:type="dxa"/>
+            </w:tcMar>
             <w:vAlign w:val="center"/>
             <w:hideMark/>
           </w:tcPr>
@@ -2193,6 +2295,12 @@
               <w:bottom w:val="single" w:sz="6" w:space="0" w:color="auto"/>
               <w:right w:val="single" w:sz="6" w:space="0" w:color="auto"/>
             </w:tcBorders>
+            <w:tcMar>
+              <w:top w:w="120" w:type="dxa"/>
+              <w:left w:w="180" w:type="dxa"/>
+              <w:bottom w:w="120" w:type="dxa"/>
+              <w:right w:w="180" w:type="dxa"/>
+            </w:tcMar>
             <w:vAlign w:val="center"/>
             <w:hideMark/>
           </w:tcPr>
@@ -2221,6 +2329,12 @@
               <w:bottom w:val="single" w:sz="6" w:space="0" w:color="auto"/>
               <w:right w:val="single" w:sz="6" w:space="0" w:color="auto"/>
             </w:tcBorders>
+            <w:tcMar>
+              <w:top w:w="120" w:type="dxa"/>
+              <w:left w:w="180" w:type="dxa"/>
+              <w:bottom w:w="120" w:type="dxa"/>
+              <w:right w:w="180" w:type="dxa"/>
+            </w:tcMar>
             <w:vAlign w:val="center"/>
             <w:hideMark/>
           </w:tcPr>
@@ -2249,22 +2363,28 @@
               <w:bottom w:val="single" w:sz="6" w:space="0" w:color="auto"/>
               <w:right w:val="single" w:sz="6" w:space="0" w:color="auto"/>
             </w:tcBorders>
-            <w:vAlign w:val="center"/>
-            <w:hideMark/>
-          </w:tcPr>
-          <w:p>
-            <w:pPr>
-              <w:rPr>
-                <w:b/>
-                <w:bCs/>
-              </w:rPr>
-            </w:pPr>
-            <w:r>
-              <w:rPr>
-                <w:b/>
-                <w:bCs/>
-              </w:rPr>
-              <w:t>Defined VIX thresholds (18/35) for the prompt.</w:t>
+            <w:tcMar>
+              <w:top w:w="120" w:type="dxa"/>
+              <w:left w:w="180" w:type="dxa"/>
+              <w:bottom w:w="120" w:type="dxa"/>
+              <w:right w:w="180" w:type="dxa"/>
+            </w:tcMar>
+            <w:vAlign w:val="center"/>
+            <w:hideMark/>
+          </w:tcPr>
+          <w:p>
+            <w:pPr>
+              <w:rPr>
+                <w:b/>
+                <w:bCs/>
+              </w:rPr>
+            </w:pPr>
+            <w:r>
+              <w:rPr>
+                <w:b/>
+                <w:bCs/>
+              </w:rPr>
+              <w:t>Defined VIX thresholds (18/35).</w:t>
             </w:r>
           </w:p>
         </w:tc>
@@ -2282,6 +2402,12 @@
               <w:bottom w:val="single" w:sz="6" w:space="0" w:color="auto"/>
               <w:right w:val="single" w:sz="6" w:space="0" w:color="auto"/>
             </w:tcBorders>
+            <w:tcMar>
+              <w:top w:w="120" w:type="dxa"/>
+              <w:left w:w="180" w:type="dxa"/>
+              <w:bottom w:w="120" w:type="dxa"/>
+              <w:right w:w="180" w:type="dxa"/>
+            </w:tcMar>
             <w:vAlign w:val="center"/>
             <w:hideMark/>
           </w:tcPr>
@@ -2310,6 +2436,12 @@
               <w:bottom w:val="single" w:sz="6" w:space="0" w:color="auto"/>
               <w:right w:val="single" w:sz="6" w:space="0" w:color="auto"/>
             </w:tcBorders>
+            <w:tcMar>
+              <w:top w:w="120" w:type="dxa"/>
+              <w:left w:w="180" w:type="dxa"/>
+              <w:bottom w:w="120" w:type="dxa"/>
+              <w:right w:w="180" w:type="dxa"/>
+            </w:tcMar>
             <w:vAlign w:val="center"/>
             <w:hideMark/>
           </w:tcPr>
@@ -2339,6 +2471,12 @@
               <w:bottom w:val="single" w:sz="6" w:space="0" w:color="auto"/>
               <w:right w:val="single" w:sz="6" w:space="0" w:color="auto"/>
             </w:tcBorders>
+            <w:tcMar>
+              <w:top w:w="120" w:type="dxa"/>
+              <w:left w:w="180" w:type="dxa"/>
+              <w:bottom w:w="120" w:type="dxa"/>
+              <w:right w:w="180" w:type="dxa"/>
+            </w:tcMar>
             <w:vAlign w:val="center"/>
             <w:hideMark/>
           </w:tcPr>
@@ -2367,6 +2505,12 @@
               <w:bottom w:val="single" w:sz="6" w:space="0" w:color="auto"/>
               <w:right w:val="single" w:sz="6" w:space="0" w:color="auto"/>
             </w:tcBorders>
+            <w:tcMar>
+              <w:top w:w="120" w:type="dxa"/>
+              <w:left w:w="180" w:type="dxa"/>
+              <w:bottom w:w="120" w:type="dxa"/>
+              <w:right w:w="180" w:type="dxa"/>
+            </w:tcMar>
             <w:vAlign w:val="center"/>
             <w:hideMark/>
           </w:tcPr>
@@ -2395,6 +2539,12 @@
               <w:bottom w:val="single" w:sz="6" w:space="0" w:color="auto"/>
               <w:right w:val="single" w:sz="6" w:space="0" w:color="auto"/>
             </w:tcBorders>
+            <w:tcMar>
+              <w:top w:w="120" w:type="dxa"/>
+              <w:left w:w="180" w:type="dxa"/>
+              <w:bottom w:w="120" w:type="dxa"/>
+              <w:right w:w="180" w:type="dxa"/>
+            </w:tcMar>
             <w:vAlign w:val="center"/>
             <w:hideMark/>
           </w:tcPr>
@@ -2428,6 +2578,12 @@
               <w:bottom w:val="single" w:sz="6" w:space="0" w:color="auto"/>
               <w:right w:val="single" w:sz="6" w:space="0" w:color="auto"/>
             </w:tcBorders>
+            <w:tcMar>
+              <w:top w:w="120" w:type="dxa"/>
+              <w:left w:w="180" w:type="dxa"/>
+              <w:bottom w:w="120" w:type="dxa"/>
+              <w:right w:w="180" w:type="dxa"/>
+            </w:tcMar>
             <w:vAlign w:val="center"/>
             <w:hideMark/>
           </w:tcPr>
@@ -2456,6 +2612,12 @@
               <w:bottom w:val="single" w:sz="6" w:space="0" w:color="auto"/>
               <w:right w:val="single" w:sz="6" w:space="0" w:color="auto"/>
             </w:tcBorders>
+            <w:tcMar>
+              <w:top w:w="120" w:type="dxa"/>
+              <w:left w:w="180" w:type="dxa"/>
+              <w:bottom w:w="120" w:type="dxa"/>
+              <w:right w:w="180" w:type="dxa"/>
+            </w:tcMar>
             <w:vAlign w:val="center"/>
             <w:hideMark/>
           </w:tcPr>
@@ -2472,47 +2634,59 @@
                 <w:b/>
                 <w:bCs/>
               </w:rPr>
-              <w:t>✅</w:t>
-            </w:r>
-          </w:p>
-        </w:tc>
-        <w:tc>
-          <w:tcPr>
-            <w:tcW w:w="0" w:type="auto"/>
-            <w:tcBorders>
-              <w:top w:val="single" w:sz="6" w:space="0" w:color="auto"/>
-              <w:left w:val="single" w:sz="6" w:space="0" w:color="auto"/>
-              <w:bottom w:val="single" w:sz="6" w:space="0" w:color="auto"/>
-              <w:right w:val="single" w:sz="6" w:space="0" w:color="auto"/>
-            </w:tcBorders>
-            <w:vAlign w:val="center"/>
-            <w:hideMark/>
-          </w:tcPr>
-          <w:p>
-            <w:pPr>
-              <w:rPr>
-                <w:b/>
-                <w:bCs/>
-              </w:rPr>
-            </w:pPr>
-            <w:r>
-              <w:rPr>
-                <w:b/>
-                <w:bCs/>
-              </w:rPr>
-              <w:t>Design VWAP Strategy</w:t>
-            </w:r>
-          </w:p>
-        </w:tc>
-        <w:tc>
-          <w:tcPr>
-            <w:tcW w:w="0" w:type="auto"/>
-            <w:tcBorders>
-              <w:top w:val="single" w:sz="6" w:space="0" w:color="auto"/>
-              <w:left w:val="single" w:sz="6" w:space="0" w:color="auto"/>
-              <w:bottom w:val="single" w:sz="6" w:space="0" w:color="auto"/>
-              <w:right w:val="single" w:sz="6" w:space="0" w:color="auto"/>
-            </w:tcBorders>
+              <w:t>🔲</w:t>
+            </w:r>
+          </w:p>
+        </w:tc>
+        <w:tc>
+          <w:tcPr>
+            <w:tcW w:w="0" w:type="auto"/>
+            <w:tcBorders>
+              <w:top w:val="single" w:sz="6" w:space="0" w:color="auto"/>
+              <w:left w:val="single" w:sz="6" w:space="0" w:color="auto"/>
+              <w:bottom w:val="single" w:sz="6" w:space="0" w:color="auto"/>
+              <w:right w:val="single" w:sz="6" w:space="0" w:color="auto"/>
+            </w:tcBorders>
+            <w:tcMar>
+              <w:top w:w="120" w:type="dxa"/>
+              <w:left w:w="180" w:type="dxa"/>
+              <w:bottom w:w="120" w:type="dxa"/>
+              <w:right w:w="180" w:type="dxa"/>
+            </w:tcMar>
+            <w:vAlign w:val="center"/>
+            <w:hideMark/>
+          </w:tcPr>
+          <w:p>
+            <w:pPr>
+              <w:rPr>
+                <w:b/>
+                <w:bCs/>
+              </w:rPr>
+            </w:pPr>
+            <w:r>
+              <w:rPr>
+                <w:b/>
+                <w:bCs/>
+              </w:rPr>
+              <w:t>Prompt: Dynamic Selector</w:t>
+            </w:r>
+          </w:p>
+        </w:tc>
+        <w:tc>
+          <w:tcPr>
+            <w:tcW w:w="0" w:type="auto"/>
+            <w:tcBorders>
+              <w:top w:val="single" w:sz="6" w:space="0" w:color="auto"/>
+              <w:left w:val="single" w:sz="6" w:space="0" w:color="auto"/>
+              <w:bottom w:val="single" w:sz="6" w:space="0" w:color="auto"/>
+              <w:right w:val="single" w:sz="6" w:space="0" w:color="auto"/>
+            </w:tcBorders>
+            <w:tcMar>
+              <w:top w:w="120" w:type="dxa"/>
+              <w:left w:w="180" w:type="dxa"/>
+              <w:bottom w:w="120" w:type="dxa"/>
+              <w:right w:w="180" w:type="dxa"/>
+            </w:tcMar>
             <w:vAlign w:val="center"/>
             <w:hideMark/>
           </w:tcPr>
@@ -2541,22 +2715,28 @@
               <w:bottom w:val="single" w:sz="6" w:space="0" w:color="auto"/>
               <w:right w:val="single" w:sz="6" w:space="0" w:color="auto"/>
             </w:tcBorders>
-            <w:vAlign w:val="center"/>
-            <w:hideMark/>
-          </w:tcPr>
-          <w:p>
-            <w:pPr>
-              <w:rPr>
-                <w:b/>
-                <w:bCs/>
-              </w:rPr>
-            </w:pPr>
-            <w:r>
-              <w:rPr>
-                <w:b/>
-                <w:bCs/>
-              </w:rPr>
-              <w:t>Defined the specific Entry/Exit rules for VWAP Momentum.</w:t>
+            <w:tcMar>
+              <w:top w:w="120" w:type="dxa"/>
+              <w:left w:w="180" w:type="dxa"/>
+              <w:bottom w:w="120" w:type="dxa"/>
+              <w:right w:w="180" w:type="dxa"/>
+            </w:tcMar>
+            <w:vAlign w:val="center"/>
+            <w:hideMark/>
+          </w:tcPr>
+          <w:p>
+            <w:pPr>
+              <w:rPr>
+                <w:b/>
+                <w:bCs/>
+              </w:rPr>
+            </w:pPr>
+            <w:r>
+              <w:rPr>
+                <w:b/>
+                <w:bCs/>
+              </w:rPr>
+              <w:t>(NEW) Define logic to select Strike based on Delta (0.5 +/- tolerance) from the live feed.</w:t>
             </w:r>
           </w:p>
         </w:tc>
@@ -2574,6 +2754,12 @@
               <w:bottom w:val="single" w:sz="6" w:space="0" w:color="auto"/>
               <w:right w:val="single" w:sz="6" w:space="0" w:color="auto"/>
             </w:tcBorders>
+            <w:tcMar>
+              <w:top w:w="120" w:type="dxa"/>
+              <w:left w:w="180" w:type="dxa"/>
+              <w:bottom w:w="120" w:type="dxa"/>
+              <w:right w:w="180" w:type="dxa"/>
+            </w:tcMar>
             <w:vAlign w:val="center"/>
             <w:hideMark/>
           </w:tcPr>
@@ -2602,6 +2788,12 @@
               <w:bottom w:val="single" w:sz="6" w:space="0" w:color="auto"/>
               <w:right w:val="single" w:sz="6" w:space="0" w:color="auto"/>
             </w:tcBorders>
+            <w:tcMar>
+              <w:top w:w="120" w:type="dxa"/>
+              <w:left w:w="180" w:type="dxa"/>
+              <w:bottom w:w="120" w:type="dxa"/>
+              <w:right w:w="180" w:type="dxa"/>
+            </w:tcMar>
             <w:vAlign w:val="center"/>
             <w:hideMark/>
           </w:tcPr>
@@ -2618,47 +2810,59 @@
                 <w:b/>
                 <w:bCs/>
               </w:rPr>
-              <w:t>✅</w:t>
-            </w:r>
-          </w:p>
-        </w:tc>
-        <w:tc>
-          <w:tcPr>
-            <w:tcW w:w="0" w:type="auto"/>
-            <w:tcBorders>
-              <w:top w:val="single" w:sz="6" w:space="0" w:color="auto"/>
-              <w:left w:val="single" w:sz="6" w:space="0" w:color="auto"/>
-              <w:bottom w:val="single" w:sz="6" w:space="0" w:color="auto"/>
-              <w:right w:val="single" w:sz="6" w:space="0" w:color="auto"/>
-            </w:tcBorders>
-            <w:vAlign w:val="center"/>
-            <w:hideMark/>
-          </w:tcPr>
-          <w:p>
-            <w:pPr>
-              <w:rPr>
-                <w:b/>
-                <w:bCs/>
-              </w:rPr>
-            </w:pPr>
-            <w:r>
-              <w:rPr>
-                <w:b/>
-                <w:bCs/>
-              </w:rPr>
-              <w:t>Implement VWAP</w:t>
-            </w:r>
-          </w:p>
-        </w:tc>
-        <w:tc>
-          <w:tcPr>
-            <w:tcW w:w="0" w:type="auto"/>
-            <w:tcBorders>
-              <w:top w:val="single" w:sz="6" w:space="0" w:color="auto"/>
-              <w:left w:val="single" w:sz="6" w:space="0" w:color="auto"/>
-              <w:bottom w:val="single" w:sz="6" w:space="0" w:color="auto"/>
-              <w:right w:val="single" w:sz="6" w:space="0" w:color="auto"/>
-            </w:tcBorders>
+              <w:t>🔲</w:t>
+            </w:r>
+          </w:p>
+        </w:tc>
+        <w:tc>
+          <w:tcPr>
+            <w:tcW w:w="0" w:type="auto"/>
+            <w:tcBorders>
+              <w:top w:val="single" w:sz="6" w:space="0" w:color="auto"/>
+              <w:left w:val="single" w:sz="6" w:space="0" w:color="auto"/>
+              <w:bottom w:val="single" w:sz="6" w:space="0" w:color="auto"/>
+              <w:right w:val="single" w:sz="6" w:space="0" w:color="auto"/>
+            </w:tcBorders>
+            <w:tcMar>
+              <w:top w:w="120" w:type="dxa"/>
+              <w:left w:w="180" w:type="dxa"/>
+              <w:bottom w:w="120" w:type="dxa"/>
+              <w:right w:w="180" w:type="dxa"/>
+            </w:tcMar>
+            <w:vAlign w:val="center"/>
+            <w:hideMark/>
+          </w:tcPr>
+          <w:p>
+            <w:pPr>
+              <w:rPr>
+                <w:b/>
+                <w:bCs/>
+              </w:rPr>
+            </w:pPr>
+            <w:r>
+              <w:rPr>
+                <w:b/>
+                <w:bCs/>
+              </w:rPr>
+              <w:t>Code: Strike Selector</w:t>
+            </w:r>
+          </w:p>
+        </w:tc>
+        <w:tc>
+          <w:tcPr>
+            <w:tcW w:w="0" w:type="auto"/>
+            <w:tcBorders>
+              <w:top w:val="single" w:sz="6" w:space="0" w:color="auto"/>
+              <w:left w:val="single" w:sz="6" w:space="0" w:color="auto"/>
+              <w:bottom w:val="single" w:sz="6" w:space="0" w:color="auto"/>
+              <w:right w:val="single" w:sz="6" w:space="0" w:color="auto"/>
+            </w:tcBorders>
+            <w:tcMar>
+              <w:top w:w="120" w:type="dxa"/>
+              <w:left w:w="180" w:type="dxa"/>
+              <w:bottom w:w="120" w:type="dxa"/>
+              <w:right w:w="180" w:type="dxa"/>
+            </w:tcMar>
             <w:vAlign w:val="center"/>
             <w:hideMark/>
           </w:tcPr>
@@ -2687,22 +2891,85 @@
               <w:bottom w:val="single" w:sz="6" w:space="0" w:color="auto"/>
               <w:right w:val="single" w:sz="6" w:space="0" w:color="auto"/>
             </w:tcBorders>
-            <w:vAlign w:val="center"/>
-            <w:hideMark/>
-          </w:tcPr>
-          <w:p>
-            <w:pPr>
-              <w:rPr>
-                <w:b/>
-                <w:bCs/>
-              </w:rPr>
-            </w:pPr>
-            <w:r>
-              <w:rPr>
-                <w:b/>
-                <w:bCs/>
-              </w:rPr>
-              <w:t>Coded vwap_momentum.py.</w:t>
+            <w:tcMar>
+              <w:top w:w="120" w:type="dxa"/>
+              <w:left w:w="180" w:type="dxa"/>
+              <w:bottom w:w="120" w:type="dxa"/>
+              <w:right w:w="180" w:type="dxa"/>
+            </w:tcMar>
+            <w:vAlign w:val="center"/>
+            <w:hideMark/>
+          </w:tcPr>
+          <w:p>
+            <w:pPr>
+              <w:rPr>
+                <w:b/>
+                <w:bCs/>
+              </w:rPr>
+            </w:pPr>
+            <w:r>
+              <w:rPr>
+                <w:b/>
+                <w:bCs/>
+              </w:rPr>
+              <w:t xml:space="preserve">Implement </w:t>
+            </w:r>
+            <w:proofErr w:type="spellStart"/>
+            <w:r>
+              <w:rPr>
+                <w:b/>
+                <w:bCs/>
+              </w:rPr>
+              <w:t>get_best_</w:t>
+            </w:r>
+            <w:proofErr w:type="gramStart"/>
+            <w:r>
+              <w:rPr>
+                <w:b/>
+                <w:bCs/>
+              </w:rPr>
+              <w:t>strike</w:t>
+            </w:r>
+            <w:proofErr w:type="spellEnd"/>
+            <w:r>
+              <w:rPr>
+                <w:b/>
+                <w:bCs/>
+              </w:rPr>
+              <w:t>(</w:t>
+            </w:r>
+            <w:proofErr w:type="spellStart"/>
+            <w:proofErr w:type="gramEnd"/>
+            <w:r>
+              <w:rPr>
+                <w:b/>
+                <w:bCs/>
+              </w:rPr>
+              <w:t>chain_data</w:t>
+            </w:r>
+            <w:proofErr w:type="spellEnd"/>
+            <w:r>
+              <w:rPr>
+                <w:b/>
+                <w:bCs/>
+              </w:rPr>
+              <w:t xml:space="preserve">, </w:t>
+            </w:r>
+            <w:proofErr w:type="spellStart"/>
+            <w:r>
+              <w:rPr>
+                <w:b/>
+                <w:bCs/>
+              </w:rPr>
+              <w:t>target_delta</w:t>
+            </w:r>
+            <w:proofErr w:type="spellEnd"/>
+            <w:r>
+              <w:rPr>
+                <w:b/>
+                <w:bCs/>
+              </w:rPr>
+              <w:t>) helper.</w:t>
             </w:r>
           </w:p>
         </w:tc>
@@ -2720,6 +2987,12 @@
               <w:bottom w:val="single" w:sz="6" w:space="0" w:color="auto"/>
               <w:right w:val="single" w:sz="6" w:space="0" w:color="auto"/>
             </w:tcBorders>
+            <w:tcMar>
+              <w:top w:w="120" w:type="dxa"/>
+              <w:left w:w="180" w:type="dxa"/>
+              <w:bottom w:w="120" w:type="dxa"/>
+              <w:right w:w="180" w:type="dxa"/>
+            </w:tcMar>
             <w:vAlign w:val="center"/>
             <w:hideMark/>
           </w:tcPr>
@@ -2748,6 +3021,12 @@
               <w:bottom w:val="single" w:sz="6" w:space="0" w:color="auto"/>
               <w:right w:val="single" w:sz="6" w:space="0" w:color="auto"/>
             </w:tcBorders>
+            <w:tcMar>
+              <w:top w:w="120" w:type="dxa"/>
+              <w:left w:w="180" w:type="dxa"/>
+              <w:bottom w:w="120" w:type="dxa"/>
+              <w:right w:w="180" w:type="dxa"/>
+            </w:tcMar>
             <w:vAlign w:val="center"/>
             <w:hideMark/>
           </w:tcPr>
@@ -2777,34 +3056,46 @@
               <w:bottom w:val="single" w:sz="6" w:space="0" w:color="auto"/>
               <w:right w:val="single" w:sz="6" w:space="0" w:color="auto"/>
             </w:tcBorders>
-            <w:vAlign w:val="center"/>
-            <w:hideMark/>
-          </w:tcPr>
-          <w:p>
-            <w:pPr>
-              <w:rPr>
-                <w:b/>
-                <w:bCs/>
-              </w:rPr>
-            </w:pPr>
-            <w:r>
-              <w:rPr>
-                <w:b/>
-                <w:bCs/>
-              </w:rPr>
-              <w:t>Define Risk Guard</w:t>
-            </w:r>
-          </w:p>
-        </w:tc>
-        <w:tc>
-          <w:tcPr>
-            <w:tcW w:w="0" w:type="auto"/>
-            <w:tcBorders>
-              <w:top w:val="single" w:sz="6" w:space="0" w:color="auto"/>
-              <w:left w:val="single" w:sz="6" w:space="0" w:color="auto"/>
-              <w:bottom w:val="single" w:sz="6" w:space="0" w:color="auto"/>
-              <w:right w:val="single" w:sz="6" w:space="0" w:color="auto"/>
-            </w:tcBorders>
+            <w:tcMar>
+              <w:top w:w="120" w:type="dxa"/>
+              <w:left w:w="180" w:type="dxa"/>
+              <w:bottom w:w="120" w:type="dxa"/>
+              <w:right w:w="180" w:type="dxa"/>
+            </w:tcMar>
+            <w:vAlign w:val="center"/>
+            <w:hideMark/>
+          </w:tcPr>
+          <w:p>
+            <w:pPr>
+              <w:rPr>
+                <w:b/>
+                <w:bCs/>
+              </w:rPr>
+            </w:pPr>
+            <w:r>
+              <w:rPr>
+                <w:b/>
+                <w:bCs/>
+              </w:rPr>
+              <w:t>Design VWAP Strategy</w:t>
+            </w:r>
+          </w:p>
+        </w:tc>
+        <w:tc>
+          <w:tcPr>
+            <w:tcW w:w="0" w:type="auto"/>
+            <w:tcBorders>
+              <w:top w:val="single" w:sz="6" w:space="0" w:color="auto"/>
+              <w:left w:val="single" w:sz="6" w:space="0" w:color="auto"/>
+              <w:bottom w:val="single" w:sz="6" w:space="0" w:color="auto"/>
+              <w:right w:val="single" w:sz="6" w:space="0" w:color="auto"/>
+            </w:tcBorders>
+            <w:tcMar>
+              <w:top w:w="120" w:type="dxa"/>
+              <w:left w:w="180" w:type="dxa"/>
+              <w:bottom w:w="120" w:type="dxa"/>
+              <w:right w:w="180" w:type="dxa"/>
+            </w:tcMar>
             <w:vAlign w:val="center"/>
             <w:hideMark/>
           </w:tcPr>
@@ -2833,22 +3124,28 @@
               <w:bottom w:val="single" w:sz="6" w:space="0" w:color="auto"/>
               <w:right w:val="single" w:sz="6" w:space="0" w:color="auto"/>
             </w:tcBorders>
-            <w:vAlign w:val="center"/>
-            <w:hideMark/>
-          </w:tcPr>
-          <w:p>
-            <w:pPr>
-              <w:rPr>
-                <w:b/>
-                <w:bCs/>
-              </w:rPr>
-            </w:pPr>
-            <w:r>
-              <w:rPr>
-                <w:b/>
-                <w:bCs/>
-              </w:rPr>
-              <w:t>(Current Step) I create the prompt for Kelly Sizing &amp; Kill Switch logic.</w:t>
+            <w:tcMar>
+              <w:top w:w="120" w:type="dxa"/>
+              <w:left w:w="180" w:type="dxa"/>
+              <w:bottom w:w="120" w:type="dxa"/>
+              <w:right w:w="180" w:type="dxa"/>
+            </w:tcMar>
+            <w:vAlign w:val="center"/>
+            <w:hideMark/>
+          </w:tcPr>
+          <w:p>
+            <w:pPr>
+              <w:rPr>
+                <w:b/>
+                <w:bCs/>
+              </w:rPr>
+            </w:pPr>
+            <w:r>
+              <w:rPr>
+                <w:b/>
+                <w:bCs/>
+              </w:rPr>
+              <w:t>Define Entry/Exit rules for VWAP Momentum.</w:t>
             </w:r>
           </w:p>
         </w:tc>
@@ -2866,22 +3163,26 @@
               <w:bottom w:val="single" w:sz="6" w:space="0" w:color="auto"/>
               <w:right w:val="single" w:sz="6" w:space="0" w:color="auto"/>
             </w:tcBorders>
-            <w:vAlign w:val="center"/>
-            <w:hideMark/>
-          </w:tcPr>
-          <w:p>
-            <w:pPr>
-              <w:rPr>
-                <w:b/>
-                <w:bCs/>
-                <w:color w:val="70AD47" w:themeColor="accent6"/>
-              </w:rPr>
-            </w:pPr>
-            <w:r>
-              <w:rPr>
-                <w:b/>
-                <w:bCs/>
-                <w:color w:val="70AD47" w:themeColor="accent6"/>
+            <w:tcMar>
+              <w:top w:w="120" w:type="dxa"/>
+              <w:left w:w="180" w:type="dxa"/>
+              <w:bottom w:w="120" w:type="dxa"/>
+              <w:right w:w="180" w:type="dxa"/>
+            </w:tcMar>
+            <w:vAlign w:val="center"/>
+            <w:hideMark/>
+          </w:tcPr>
+          <w:p>
+            <w:pPr>
+              <w:rPr>
+                <w:b/>
+                <w:bCs/>
+              </w:rPr>
+            </w:pPr>
+            <w:r>
+              <w:rPr>
+                <w:b/>
+                <w:bCs/>
               </w:rPr>
               <w:t>2.4b</w:t>
             </w:r>
@@ -2896,15 +3197,20 @@
               <w:bottom w:val="single" w:sz="6" w:space="0" w:color="auto"/>
               <w:right w:val="single" w:sz="6" w:space="0" w:color="auto"/>
             </w:tcBorders>
-            <w:vAlign w:val="center"/>
-            <w:hideMark/>
-          </w:tcPr>
-          <w:p>
-            <w:pPr>
-              <w:rPr>
-                <w:b/>
-                <w:bCs/>
-                <w:color w:val="70AD47" w:themeColor="accent6"/>
+            <w:tcMar>
+              <w:top w:w="120" w:type="dxa"/>
+              <w:left w:w="180" w:type="dxa"/>
+              <w:bottom w:w="120" w:type="dxa"/>
+              <w:right w:w="180" w:type="dxa"/>
+            </w:tcMar>
+            <w:vAlign w:val="center"/>
+            <w:hideMark/>
+          </w:tcPr>
+          <w:p>
+            <w:pPr>
+              <w:rPr>
+                <w:b/>
+                <w:bCs/>
               </w:rPr>
             </w:pPr>
             <w:r>
@@ -2912,7 +3218,6 @@
                 <w:rFonts w:ascii="Segoe UI Emoji" w:hAnsi="Segoe UI Emoji" w:cs="Segoe UI Emoji"/>
                 <w:b/>
                 <w:bCs/>
-                <w:color w:val="70AD47" w:themeColor="accent6"/>
               </w:rPr>
               <w:t>🔲</w:t>
             </w:r>
@@ -2927,52 +3232,60 @@
               <w:bottom w:val="single" w:sz="6" w:space="0" w:color="auto"/>
               <w:right w:val="single" w:sz="6" w:space="0" w:color="auto"/>
             </w:tcBorders>
-            <w:vAlign w:val="center"/>
-            <w:hideMark/>
-          </w:tcPr>
-          <w:p>
-            <w:pPr>
-              <w:rPr>
-                <w:b/>
-                <w:bCs/>
-                <w:color w:val="70AD47" w:themeColor="accent6"/>
-              </w:rPr>
-            </w:pPr>
-            <w:r>
-              <w:rPr>
-                <w:b/>
-                <w:bCs/>
-                <w:color w:val="70AD47" w:themeColor="accent6"/>
-              </w:rPr>
-              <w:t>Implement Risk Guard</w:t>
-            </w:r>
-          </w:p>
-        </w:tc>
-        <w:tc>
-          <w:tcPr>
-            <w:tcW w:w="0" w:type="auto"/>
-            <w:tcBorders>
-              <w:top w:val="single" w:sz="6" w:space="0" w:color="auto"/>
-              <w:left w:val="single" w:sz="6" w:space="0" w:color="auto"/>
-              <w:bottom w:val="single" w:sz="6" w:space="0" w:color="auto"/>
-              <w:right w:val="single" w:sz="6" w:space="0" w:color="auto"/>
-            </w:tcBorders>
-            <w:vAlign w:val="center"/>
-            <w:hideMark/>
-          </w:tcPr>
-          <w:p>
-            <w:pPr>
-              <w:rPr>
-                <w:b/>
-                <w:bCs/>
-                <w:color w:val="70AD47" w:themeColor="accent6"/>
-              </w:rPr>
-            </w:pPr>
-            <w:r>
-              <w:rPr>
-                <w:b/>
-                <w:bCs/>
-                <w:color w:val="70AD47" w:themeColor="accent6"/>
+            <w:tcMar>
+              <w:top w:w="120" w:type="dxa"/>
+              <w:left w:w="180" w:type="dxa"/>
+              <w:bottom w:w="120" w:type="dxa"/>
+              <w:right w:w="180" w:type="dxa"/>
+            </w:tcMar>
+            <w:vAlign w:val="center"/>
+            <w:hideMark/>
+          </w:tcPr>
+          <w:p>
+            <w:pPr>
+              <w:rPr>
+                <w:b/>
+                <w:bCs/>
+              </w:rPr>
+            </w:pPr>
+            <w:r>
+              <w:rPr>
+                <w:b/>
+                <w:bCs/>
+              </w:rPr>
+              <w:t>Implement VWAP</w:t>
+            </w:r>
+          </w:p>
+        </w:tc>
+        <w:tc>
+          <w:tcPr>
+            <w:tcW w:w="0" w:type="auto"/>
+            <w:tcBorders>
+              <w:top w:val="single" w:sz="6" w:space="0" w:color="auto"/>
+              <w:left w:val="single" w:sz="6" w:space="0" w:color="auto"/>
+              <w:bottom w:val="single" w:sz="6" w:space="0" w:color="auto"/>
+              <w:right w:val="single" w:sz="6" w:space="0" w:color="auto"/>
+            </w:tcBorders>
+            <w:tcMar>
+              <w:top w:w="120" w:type="dxa"/>
+              <w:left w:w="180" w:type="dxa"/>
+              <w:bottom w:w="120" w:type="dxa"/>
+              <w:right w:w="180" w:type="dxa"/>
+            </w:tcMar>
+            <w:vAlign w:val="center"/>
+            <w:hideMark/>
+          </w:tcPr>
+          <w:p>
+            <w:pPr>
+              <w:rPr>
+                <w:b/>
+                <w:bCs/>
+              </w:rPr>
+            </w:pPr>
+            <w:r>
+              <w:rPr>
+                <w:b/>
+                <w:bCs/>
               </w:rPr>
               <w:t>Antigravity</w:t>
             </w:r>
@@ -2987,24 +3300,28 @@
               <w:bottom w:val="single" w:sz="6" w:space="0" w:color="auto"/>
               <w:right w:val="single" w:sz="6" w:space="0" w:color="auto"/>
             </w:tcBorders>
-            <w:vAlign w:val="center"/>
-            <w:hideMark/>
-          </w:tcPr>
-          <w:p>
-            <w:pPr>
-              <w:rPr>
-                <w:b/>
-                <w:bCs/>
-                <w:color w:val="70AD47" w:themeColor="accent6"/>
-              </w:rPr>
-            </w:pPr>
-            <w:r>
-              <w:rPr>
-                <w:b/>
-                <w:bCs/>
-                <w:color w:val="70AD47" w:themeColor="accent6"/>
-              </w:rPr>
-              <w:t>Antigravity writes risk.py.</w:t>
+            <w:tcMar>
+              <w:top w:w="120" w:type="dxa"/>
+              <w:left w:w="180" w:type="dxa"/>
+              <w:bottom w:w="120" w:type="dxa"/>
+              <w:right w:w="180" w:type="dxa"/>
+            </w:tcMar>
+            <w:vAlign w:val="center"/>
+            <w:hideMark/>
+          </w:tcPr>
+          <w:p>
+            <w:pPr>
+              <w:rPr>
+                <w:b/>
+                <w:bCs/>
+              </w:rPr>
+            </w:pPr>
+            <w:r>
+              <w:rPr>
+                <w:b/>
+                <w:bCs/>
+              </w:rPr>
+              <w:t>Code vwap_momentum.py using the Strike Selector.</w:t>
             </w:r>
           </w:p>
         </w:tc>
@@ -3022,22 +3339,26 @@
               <w:bottom w:val="single" w:sz="6" w:space="0" w:color="auto"/>
               <w:right w:val="single" w:sz="6" w:space="0" w:color="auto"/>
             </w:tcBorders>
-            <w:vAlign w:val="center"/>
-            <w:hideMark/>
-          </w:tcPr>
-          <w:p>
-            <w:pPr>
-              <w:rPr>
-                <w:b/>
-                <w:bCs/>
-                <w:color w:val="70AD47" w:themeColor="accent6"/>
-              </w:rPr>
-            </w:pPr>
-            <w:r>
-              <w:rPr>
-                <w:b/>
-                <w:bCs/>
-                <w:color w:val="70AD47" w:themeColor="accent6"/>
+            <w:tcMar>
+              <w:top w:w="120" w:type="dxa"/>
+              <w:left w:w="180" w:type="dxa"/>
+              <w:bottom w:w="120" w:type="dxa"/>
+              <w:right w:w="180" w:type="dxa"/>
+            </w:tcMar>
+            <w:vAlign w:val="center"/>
+            <w:hideMark/>
+          </w:tcPr>
+          <w:p>
+            <w:pPr>
+              <w:rPr>
+                <w:b/>
+                <w:bCs/>
+              </w:rPr>
+            </w:pPr>
+            <w:r>
+              <w:rPr>
+                <w:b/>
+                <w:bCs/>
               </w:rPr>
               <w:t>2.5</w:t>
             </w:r>
@@ -3052,15 +3373,20 @@
               <w:bottom w:val="single" w:sz="6" w:space="0" w:color="auto"/>
               <w:right w:val="single" w:sz="6" w:space="0" w:color="auto"/>
             </w:tcBorders>
-            <w:vAlign w:val="center"/>
-            <w:hideMark/>
-          </w:tcPr>
-          <w:p>
-            <w:pPr>
-              <w:rPr>
-                <w:b/>
-                <w:bCs/>
-                <w:color w:val="70AD47" w:themeColor="accent6"/>
+            <w:tcMar>
+              <w:top w:w="120" w:type="dxa"/>
+              <w:left w:w="180" w:type="dxa"/>
+              <w:bottom w:w="120" w:type="dxa"/>
+              <w:right w:w="180" w:type="dxa"/>
+            </w:tcMar>
+            <w:vAlign w:val="center"/>
+            <w:hideMark/>
+          </w:tcPr>
+          <w:p>
+            <w:pPr>
+              <w:rPr>
+                <w:b/>
+                <w:bCs/>
               </w:rPr>
             </w:pPr>
             <w:r>
@@ -3068,7 +3394,6 @@
                 <w:rFonts w:ascii="Segoe UI Emoji" w:hAnsi="Segoe UI Emoji" w:cs="Segoe UI Emoji"/>
                 <w:b/>
                 <w:bCs/>
-                <w:color w:val="70AD47" w:themeColor="accent6"/>
               </w:rPr>
               <w:t>🔲</w:t>
             </w:r>
@@ -3083,52 +3408,60 @@
               <w:bottom w:val="single" w:sz="6" w:space="0" w:color="auto"/>
               <w:right w:val="single" w:sz="6" w:space="0" w:color="auto"/>
             </w:tcBorders>
-            <w:vAlign w:val="center"/>
-            <w:hideMark/>
-          </w:tcPr>
-          <w:p>
-            <w:pPr>
-              <w:rPr>
-                <w:b/>
-                <w:bCs/>
-                <w:color w:val="70AD47" w:themeColor="accent6"/>
-              </w:rPr>
-            </w:pPr>
-            <w:r>
-              <w:rPr>
-                <w:b/>
-                <w:bCs/>
-                <w:color w:val="70AD47" w:themeColor="accent6"/>
-              </w:rPr>
-              <w:t>Design Virtual Broker</w:t>
-            </w:r>
-          </w:p>
-        </w:tc>
-        <w:tc>
-          <w:tcPr>
-            <w:tcW w:w="0" w:type="auto"/>
-            <w:tcBorders>
-              <w:top w:val="single" w:sz="6" w:space="0" w:color="auto"/>
-              <w:left w:val="single" w:sz="6" w:space="0" w:color="auto"/>
-              <w:bottom w:val="single" w:sz="6" w:space="0" w:color="auto"/>
-              <w:right w:val="single" w:sz="6" w:space="0" w:color="auto"/>
-            </w:tcBorders>
-            <w:vAlign w:val="center"/>
-            <w:hideMark/>
-          </w:tcPr>
-          <w:p>
-            <w:pPr>
-              <w:rPr>
-                <w:b/>
-                <w:bCs/>
-                <w:color w:val="70AD47" w:themeColor="accent6"/>
-              </w:rPr>
-            </w:pPr>
-            <w:r>
-              <w:rPr>
-                <w:b/>
-                <w:bCs/>
-                <w:color w:val="70AD47" w:themeColor="accent6"/>
+            <w:tcMar>
+              <w:top w:w="120" w:type="dxa"/>
+              <w:left w:w="180" w:type="dxa"/>
+              <w:bottom w:w="120" w:type="dxa"/>
+              <w:right w:w="180" w:type="dxa"/>
+            </w:tcMar>
+            <w:vAlign w:val="center"/>
+            <w:hideMark/>
+          </w:tcPr>
+          <w:p>
+            <w:pPr>
+              <w:rPr>
+                <w:b/>
+                <w:bCs/>
+              </w:rPr>
+            </w:pPr>
+            <w:r>
+              <w:rPr>
+                <w:b/>
+                <w:bCs/>
+              </w:rPr>
+              <w:t>Define Risk Guard</w:t>
+            </w:r>
+          </w:p>
+        </w:tc>
+        <w:tc>
+          <w:tcPr>
+            <w:tcW w:w="0" w:type="auto"/>
+            <w:tcBorders>
+              <w:top w:val="single" w:sz="6" w:space="0" w:color="auto"/>
+              <w:left w:val="single" w:sz="6" w:space="0" w:color="auto"/>
+              <w:bottom w:val="single" w:sz="6" w:space="0" w:color="auto"/>
+              <w:right w:val="single" w:sz="6" w:space="0" w:color="auto"/>
+            </w:tcBorders>
+            <w:tcMar>
+              <w:top w:w="120" w:type="dxa"/>
+              <w:left w:w="180" w:type="dxa"/>
+              <w:bottom w:w="120" w:type="dxa"/>
+              <w:right w:w="180" w:type="dxa"/>
+            </w:tcMar>
+            <w:vAlign w:val="center"/>
+            <w:hideMark/>
+          </w:tcPr>
+          <w:p>
+            <w:pPr>
+              <w:rPr>
+                <w:b/>
+                <w:bCs/>
+              </w:rPr>
+            </w:pPr>
+            <w:r>
+              <w:rPr>
+                <w:b/>
+                <w:bCs/>
               </w:rPr>
               <w:t>Gemini</w:t>
             </w:r>
@@ -3143,42 +3476,28 @@
               <w:bottom w:val="single" w:sz="6" w:space="0" w:color="auto"/>
               <w:right w:val="single" w:sz="6" w:space="0" w:color="auto"/>
             </w:tcBorders>
-            <w:vAlign w:val="center"/>
-            <w:hideMark/>
-          </w:tcPr>
-          <w:p>
-            <w:pPr>
-              <w:rPr>
-                <w:b/>
-                <w:bCs/>
-                <w:color w:val="70AD47" w:themeColor="accent6"/>
-              </w:rPr>
-            </w:pPr>
-            <w:r>
-              <w:rPr>
-                <w:b/>
-                <w:bCs/>
-                <w:color w:val="70AD47" w:themeColor="accent6"/>
-              </w:rPr>
-              <w:t xml:space="preserve">I define how </w:t>
-            </w:r>
-            <w:proofErr w:type="spellStart"/>
-            <w:r>
-              <w:rPr>
-                <w:b/>
-                <w:bCs/>
-                <w:color w:val="70AD47" w:themeColor="accent6"/>
-              </w:rPr>
-              <w:t>PaperTrader</w:t>
-            </w:r>
-            <w:proofErr w:type="spellEnd"/>
-            <w:r>
-              <w:rPr>
-                <w:b/>
-                <w:bCs/>
-                <w:color w:val="70AD47" w:themeColor="accent6"/>
-              </w:rPr>
-              <w:t xml:space="preserve"> handles slippage and log files.</w:t>
+            <w:tcMar>
+              <w:top w:w="120" w:type="dxa"/>
+              <w:left w:w="180" w:type="dxa"/>
+              <w:bottom w:w="120" w:type="dxa"/>
+              <w:right w:w="180" w:type="dxa"/>
+            </w:tcMar>
+            <w:vAlign w:val="center"/>
+            <w:hideMark/>
+          </w:tcPr>
+          <w:p>
+            <w:pPr>
+              <w:rPr>
+                <w:b/>
+                <w:bCs/>
+              </w:rPr>
+            </w:pPr>
+            <w:r>
+              <w:rPr>
+                <w:b/>
+                <w:bCs/>
+              </w:rPr>
+              <w:t>Prompt for Kelly Sizing &amp; Kill Switch logic.</w:t>
             </w:r>
           </w:p>
         </w:tc>
@@ -3196,6 +3515,12 @@
               <w:bottom w:val="single" w:sz="6" w:space="0" w:color="auto"/>
               <w:right w:val="single" w:sz="6" w:space="0" w:color="auto"/>
             </w:tcBorders>
+            <w:tcMar>
+              <w:top w:w="120" w:type="dxa"/>
+              <w:left w:w="180" w:type="dxa"/>
+              <w:bottom w:w="120" w:type="dxa"/>
+              <w:right w:w="180" w:type="dxa"/>
+            </w:tcMar>
             <w:vAlign w:val="center"/>
             <w:hideMark/>
           </w:tcPr>
@@ -3224,6 +3549,12 @@
               <w:bottom w:val="single" w:sz="6" w:space="0" w:color="auto"/>
               <w:right w:val="single" w:sz="6" w:space="0" w:color="auto"/>
             </w:tcBorders>
+            <w:tcMar>
+              <w:top w:w="120" w:type="dxa"/>
+              <w:left w:w="180" w:type="dxa"/>
+              <w:bottom w:w="120" w:type="dxa"/>
+              <w:right w:w="180" w:type="dxa"/>
+            </w:tcMar>
             <w:vAlign w:val="center"/>
             <w:hideMark/>
           </w:tcPr>
@@ -3253,34 +3584,46 @@
               <w:bottom w:val="single" w:sz="6" w:space="0" w:color="auto"/>
               <w:right w:val="single" w:sz="6" w:space="0" w:color="auto"/>
             </w:tcBorders>
-            <w:vAlign w:val="center"/>
-            <w:hideMark/>
-          </w:tcPr>
-          <w:p>
-            <w:pPr>
-              <w:rPr>
-                <w:b/>
-                <w:bCs/>
-              </w:rPr>
-            </w:pPr>
-            <w:r>
-              <w:rPr>
-                <w:b/>
-                <w:bCs/>
-              </w:rPr>
-              <w:t>Implement Virtual Broker</w:t>
-            </w:r>
-          </w:p>
-        </w:tc>
-        <w:tc>
-          <w:tcPr>
-            <w:tcW w:w="0" w:type="auto"/>
-            <w:tcBorders>
-              <w:top w:val="single" w:sz="6" w:space="0" w:color="auto"/>
-              <w:left w:val="single" w:sz="6" w:space="0" w:color="auto"/>
-              <w:bottom w:val="single" w:sz="6" w:space="0" w:color="auto"/>
-              <w:right w:val="single" w:sz="6" w:space="0" w:color="auto"/>
-            </w:tcBorders>
+            <w:tcMar>
+              <w:top w:w="120" w:type="dxa"/>
+              <w:left w:w="180" w:type="dxa"/>
+              <w:bottom w:w="120" w:type="dxa"/>
+              <w:right w:w="180" w:type="dxa"/>
+            </w:tcMar>
+            <w:vAlign w:val="center"/>
+            <w:hideMark/>
+          </w:tcPr>
+          <w:p>
+            <w:pPr>
+              <w:rPr>
+                <w:b/>
+                <w:bCs/>
+              </w:rPr>
+            </w:pPr>
+            <w:r>
+              <w:rPr>
+                <w:b/>
+                <w:bCs/>
+              </w:rPr>
+              <w:t>Implement Risk Guard</w:t>
+            </w:r>
+          </w:p>
+        </w:tc>
+        <w:tc>
+          <w:tcPr>
+            <w:tcW w:w="0" w:type="auto"/>
+            <w:tcBorders>
+              <w:top w:val="single" w:sz="6" w:space="0" w:color="auto"/>
+              <w:left w:val="single" w:sz="6" w:space="0" w:color="auto"/>
+              <w:bottom w:val="single" w:sz="6" w:space="0" w:color="auto"/>
+              <w:right w:val="single" w:sz="6" w:space="0" w:color="auto"/>
+            </w:tcBorders>
+            <w:tcMar>
+              <w:top w:w="120" w:type="dxa"/>
+              <w:left w:w="180" w:type="dxa"/>
+              <w:bottom w:w="120" w:type="dxa"/>
+              <w:right w:w="180" w:type="dxa"/>
+            </w:tcMar>
             <w:vAlign w:val="center"/>
             <w:hideMark/>
           </w:tcPr>
@@ -3309,22 +3652,28 @@
               <w:bottom w:val="single" w:sz="6" w:space="0" w:color="auto"/>
               <w:right w:val="single" w:sz="6" w:space="0" w:color="auto"/>
             </w:tcBorders>
-            <w:vAlign w:val="center"/>
-            <w:hideMark/>
-          </w:tcPr>
-          <w:p>
-            <w:pPr>
-              <w:rPr>
-                <w:b/>
-                <w:bCs/>
-              </w:rPr>
-            </w:pPr>
-            <w:r>
-              <w:rPr>
-                <w:b/>
-                <w:bCs/>
-              </w:rPr>
-              <w:t>Antigravity writes paper_trader.py.</w:t>
+            <w:tcMar>
+              <w:top w:w="120" w:type="dxa"/>
+              <w:left w:w="180" w:type="dxa"/>
+              <w:bottom w:w="120" w:type="dxa"/>
+              <w:right w:w="180" w:type="dxa"/>
+            </w:tcMar>
+            <w:vAlign w:val="center"/>
+            <w:hideMark/>
+          </w:tcPr>
+          <w:p>
+            <w:pPr>
+              <w:rPr>
+                <w:b/>
+                <w:bCs/>
+              </w:rPr>
+            </w:pPr>
+            <w:r>
+              <w:rPr>
+                <w:b/>
+                <w:bCs/>
+              </w:rPr>
+              <w:t>Write risk.py.</w:t>
             </w:r>
           </w:p>
         </w:tc>
@@ -3342,6 +3691,12 @@
               <w:bottom w:val="single" w:sz="6" w:space="0" w:color="auto"/>
               <w:right w:val="single" w:sz="6" w:space="0" w:color="auto"/>
             </w:tcBorders>
+            <w:tcMar>
+              <w:top w:w="120" w:type="dxa"/>
+              <w:left w:w="180" w:type="dxa"/>
+              <w:bottom w:w="120" w:type="dxa"/>
+              <w:right w:w="180" w:type="dxa"/>
+            </w:tcMar>
             <w:vAlign w:val="center"/>
             <w:hideMark/>
           </w:tcPr>
@@ -3370,6 +3725,12 @@
               <w:bottom w:val="single" w:sz="6" w:space="0" w:color="auto"/>
               <w:right w:val="single" w:sz="6" w:space="0" w:color="auto"/>
             </w:tcBorders>
+            <w:tcMar>
+              <w:top w:w="120" w:type="dxa"/>
+              <w:left w:w="180" w:type="dxa"/>
+              <w:bottom w:w="120" w:type="dxa"/>
+              <w:right w:w="180" w:type="dxa"/>
+            </w:tcMar>
             <w:vAlign w:val="center"/>
             <w:hideMark/>
           </w:tcPr>
@@ -3399,78 +3760,96 @@
               <w:bottom w:val="single" w:sz="6" w:space="0" w:color="auto"/>
               <w:right w:val="single" w:sz="6" w:space="0" w:color="auto"/>
             </w:tcBorders>
-            <w:vAlign w:val="center"/>
-            <w:hideMark/>
-          </w:tcPr>
-          <w:p>
-            <w:pPr>
-              <w:rPr>
-                <w:b/>
-                <w:bCs/>
-              </w:rPr>
-            </w:pPr>
-            <w:r>
-              <w:rPr>
-                <w:b/>
-                <w:bCs/>
-              </w:rPr>
-              <w:t>Design UI Connection</w:t>
-            </w:r>
-          </w:p>
-        </w:tc>
-        <w:tc>
-          <w:tcPr>
-            <w:tcW w:w="0" w:type="auto"/>
-            <w:tcBorders>
-              <w:top w:val="single" w:sz="6" w:space="0" w:color="auto"/>
-              <w:left w:val="single" w:sz="6" w:space="0" w:color="auto"/>
-              <w:bottom w:val="single" w:sz="6" w:space="0" w:color="auto"/>
-              <w:right w:val="single" w:sz="6" w:space="0" w:color="auto"/>
-            </w:tcBorders>
-            <w:vAlign w:val="center"/>
-            <w:hideMark/>
-          </w:tcPr>
-          <w:p>
-            <w:pPr>
-              <w:rPr>
-                <w:b/>
-                <w:bCs/>
-              </w:rPr>
-            </w:pPr>
-            <w:r>
-              <w:rPr>
-                <w:b/>
-                <w:bCs/>
-              </w:rPr>
-              <w:t>Gemini</w:t>
-            </w:r>
-          </w:p>
-        </w:tc>
-        <w:tc>
-          <w:tcPr>
-            <w:tcW w:w="0" w:type="auto"/>
-            <w:tcBorders>
-              <w:top w:val="single" w:sz="6" w:space="0" w:color="auto"/>
-              <w:left w:val="single" w:sz="6" w:space="0" w:color="auto"/>
-              <w:bottom w:val="single" w:sz="6" w:space="0" w:color="auto"/>
-              <w:right w:val="single" w:sz="6" w:space="0" w:color="auto"/>
-            </w:tcBorders>
-            <w:vAlign w:val="center"/>
-            <w:hideMark/>
-          </w:tcPr>
-          <w:p>
-            <w:pPr>
-              <w:rPr>
-                <w:b/>
-                <w:bCs/>
-              </w:rPr>
-            </w:pPr>
-            <w:r>
-              <w:rPr>
-                <w:b/>
-                <w:bCs/>
-              </w:rPr>
-              <w:t>I explain how the React frontend should read the CSV logs.</w:t>
+            <w:tcMar>
+              <w:top w:w="120" w:type="dxa"/>
+              <w:left w:w="180" w:type="dxa"/>
+              <w:bottom w:w="120" w:type="dxa"/>
+              <w:right w:w="180" w:type="dxa"/>
+            </w:tcMar>
+            <w:vAlign w:val="center"/>
+            <w:hideMark/>
+          </w:tcPr>
+          <w:p>
+            <w:pPr>
+              <w:rPr>
+                <w:b/>
+                <w:bCs/>
+              </w:rPr>
+            </w:pPr>
+            <w:r>
+              <w:rPr>
+                <w:b/>
+                <w:bCs/>
+              </w:rPr>
+              <w:t>Code: State Manager</w:t>
+            </w:r>
+          </w:p>
+        </w:tc>
+        <w:tc>
+          <w:tcPr>
+            <w:tcW w:w="0" w:type="auto"/>
+            <w:tcBorders>
+              <w:top w:val="single" w:sz="6" w:space="0" w:color="auto"/>
+              <w:left w:val="single" w:sz="6" w:space="0" w:color="auto"/>
+              <w:bottom w:val="single" w:sz="6" w:space="0" w:color="auto"/>
+              <w:right w:val="single" w:sz="6" w:space="0" w:color="auto"/>
+            </w:tcBorders>
+            <w:tcMar>
+              <w:top w:w="120" w:type="dxa"/>
+              <w:left w:w="180" w:type="dxa"/>
+              <w:bottom w:w="120" w:type="dxa"/>
+              <w:right w:w="180" w:type="dxa"/>
+            </w:tcMar>
+            <w:vAlign w:val="center"/>
+            <w:hideMark/>
+          </w:tcPr>
+          <w:p>
+            <w:pPr>
+              <w:rPr>
+                <w:b/>
+                <w:bCs/>
+              </w:rPr>
+            </w:pPr>
+            <w:r>
+              <w:rPr>
+                <w:b/>
+                <w:bCs/>
+              </w:rPr>
+              <w:t>Antigravity</w:t>
+            </w:r>
+          </w:p>
+        </w:tc>
+        <w:tc>
+          <w:tcPr>
+            <w:tcW w:w="0" w:type="auto"/>
+            <w:tcBorders>
+              <w:top w:val="single" w:sz="6" w:space="0" w:color="auto"/>
+              <w:left w:val="single" w:sz="6" w:space="0" w:color="auto"/>
+              <w:bottom w:val="single" w:sz="6" w:space="0" w:color="auto"/>
+              <w:right w:val="single" w:sz="6" w:space="0" w:color="auto"/>
+            </w:tcBorders>
+            <w:tcMar>
+              <w:top w:w="120" w:type="dxa"/>
+              <w:left w:w="180" w:type="dxa"/>
+              <w:bottom w:w="120" w:type="dxa"/>
+              <w:right w:w="180" w:type="dxa"/>
+            </w:tcMar>
+            <w:vAlign w:val="center"/>
+            <w:hideMark/>
+          </w:tcPr>
+          <w:p>
+            <w:pPr>
+              <w:rPr>
+                <w:b/>
+                <w:bCs/>
+              </w:rPr>
+            </w:pPr>
+            <w:r>
+              <w:rPr>
+                <w:b/>
+                <w:bCs/>
+              </w:rPr>
+              <w:t>(NEW) Write state.py to save/load open positions to JSON/Redis to survive restarts.</w:t>
             </w:r>
           </w:p>
         </w:tc>
@@ -3488,34 +3867,47 @@
               <w:bottom w:val="single" w:sz="6" w:space="0" w:color="auto"/>
               <w:right w:val="single" w:sz="6" w:space="0" w:color="auto"/>
             </w:tcBorders>
-            <w:vAlign w:val="center"/>
-            <w:hideMark/>
-          </w:tcPr>
-          <w:p>
-            <w:pPr>
-              <w:rPr>
-                <w:b/>
-                <w:bCs/>
-              </w:rPr>
-            </w:pPr>
-            <w:r>
-              <w:rPr>
-                <w:b/>
-                <w:bCs/>
-              </w:rPr>
-              <w:t>2.6b</w:t>
-            </w:r>
-          </w:p>
-        </w:tc>
-        <w:tc>
-          <w:tcPr>
-            <w:tcW w:w="0" w:type="auto"/>
-            <w:tcBorders>
-              <w:top w:val="single" w:sz="6" w:space="0" w:color="auto"/>
-              <w:left w:val="single" w:sz="6" w:space="0" w:color="auto"/>
-              <w:bottom w:val="single" w:sz="6" w:space="0" w:color="auto"/>
-              <w:right w:val="single" w:sz="6" w:space="0" w:color="auto"/>
-            </w:tcBorders>
+            <w:tcMar>
+              <w:top w:w="120" w:type="dxa"/>
+              <w:left w:w="180" w:type="dxa"/>
+              <w:bottom w:w="120" w:type="dxa"/>
+              <w:right w:w="180" w:type="dxa"/>
+            </w:tcMar>
+            <w:vAlign w:val="center"/>
+            <w:hideMark/>
+          </w:tcPr>
+          <w:p>
+            <w:pPr>
+              <w:rPr>
+                <w:b/>
+                <w:bCs/>
+              </w:rPr>
+            </w:pPr>
+            <w:r>
+              <w:rPr>
+                <w:b/>
+                <w:bCs/>
+              </w:rPr>
+              <w:lastRenderedPageBreak/>
+              <w:t>2.7</w:t>
+            </w:r>
+          </w:p>
+        </w:tc>
+        <w:tc>
+          <w:tcPr>
+            <w:tcW w:w="0" w:type="auto"/>
+            <w:tcBorders>
+              <w:top w:val="single" w:sz="6" w:space="0" w:color="auto"/>
+              <w:left w:val="single" w:sz="6" w:space="0" w:color="auto"/>
+              <w:bottom w:val="single" w:sz="6" w:space="0" w:color="auto"/>
+              <w:right w:val="single" w:sz="6" w:space="0" w:color="auto"/>
+            </w:tcBorders>
+            <w:tcMar>
+              <w:top w:w="120" w:type="dxa"/>
+              <w:left w:w="180" w:type="dxa"/>
+              <w:bottom w:w="120" w:type="dxa"/>
+              <w:right w:w="180" w:type="dxa"/>
+            </w:tcMar>
             <w:vAlign w:val="center"/>
             <w:hideMark/>
           </w:tcPr>
@@ -3545,6 +3937,12 @@
               <w:bottom w:val="single" w:sz="6" w:space="0" w:color="auto"/>
               <w:right w:val="single" w:sz="6" w:space="0" w:color="auto"/>
             </w:tcBorders>
+            <w:tcMar>
+              <w:top w:w="120" w:type="dxa"/>
+              <w:left w:w="180" w:type="dxa"/>
+              <w:bottom w:w="120" w:type="dxa"/>
+              <w:right w:w="180" w:type="dxa"/>
+            </w:tcMar>
             <w:vAlign w:val="center"/>
             <w:hideMark/>
           </w:tcPr>
@@ -3573,6 +3971,12 @@
               <w:bottom w:val="single" w:sz="6" w:space="0" w:color="auto"/>
               <w:right w:val="single" w:sz="6" w:space="0" w:color="auto"/>
             </w:tcBorders>
+            <w:tcMar>
+              <w:top w:w="120" w:type="dxa"/>
+              <w:left w:w="180" w:type="dxa"/>
+              <w:bottom w:w="120" w:type="dxa"/>
+              <w:right w:w="180" w:type="dxa"/>
+            </w:tcMar>
             <w:vAlign w:val="center"/>
             <w:hideMark/>
           </w:tcPr>
@@ -3601,22 +4005,28 @@
               <w:bottom w:val="single" w:sz="6" w:space="0" w:color="auto"/>
               <w:right w:val="single" w:sz="6" w:space="0" w:color="auto"/>
             </w:tcBorders>
-            <w:vAlign w:val="center"/>
-            <w:hideMark/>
-          </w:tcPr>
-          <w:p>
-            <w:pPr>
-              <w:rPr>
-                <w:b/>
-                <w:bCs/>
-              </w:rPr>
-            </w:pPr>
-            <w:r>
-              <w:rPr>
-                <w:b/>
-                <w:bCs/>
-              </w:rPr>
-              <w:t xml:space="preserve">Antigravity updates </w:t>
+            <w:tcMar>
+              <w:top w:w="120" w:type="dxa"/>
+              <w:left w:w="180" w:type="dxa"/>
+              <w:bottom w:w="120" w:type="dxa"/>
+              <w:right w:w="180" w:type="dxa"/>
+            </w:tcMar>
+            <w:vAlign w:val="center"/>
+            <w:hideMark/>
+          </w:tcPr>
+          <w:p>
+            <w:pPr>
+              <w:rPr>
+                <w:b/>
+                <w:bCs/>
+              </w:rPr>
+            </w:pPr>
+            <w:r>
+              <w:rPr>
+                <w:b/>
+                <w:bCs/>
+              </w:rPr>
+              <w:t xml:space="preserve">Update </w:t>
             </w:r>
             <w:proofErr w:type="spellStart"/>
             <w:r>
@@ -3632,7 +4042,7 @@
                 <w:b/>
                 <w:bCs/>
               </w:rPr>
-              <w:t>.</w:t>
+              <w:t xml:space="preserve"> to show live active/stopped status.</w:t>
             </w:r>
           </w:p>
         </w:tc>
@@ -3651,7 +4061,7 @@
           <w:bCs/>
         </w:rPr>
         <w:pict w14:anchorId="270B6B02">
-          <v:rect id="_x0000_i1161" style="width:0;height:1.5pt" o:hralign="center" o:hrstd="t" o:hr="t" fillcolor="#a0a0a0" stroked="f"/>
+          <v:rect id="_x0000_i1026" style="width:0;height:1.5pt" o:hralign="center" o:hrstd="t" o:hr="t" fillcolor="#a0a0a0" stroked="f"/>
         </w:pict>
       </w:r>
     </w:p>
@@ -3708,19 +4118,17 @@
         <w:tblW w:w="0" w:type="auto"/>
         <w:tblCellSpacing w:w="15" w:type="dxa"/>
         <w:tblCellMar>
-          <w:top w:w="15" w:type="dxa"/>
-          <w:left w:w="15" w:type="dxa"/>
-          <w:bottom w:w="15" w:type="dxa"/>
-          <w:right w:w="15" w:type="dxa"/>
+          <w:left w:w="0" w:type="dxa"/>
+          <w:right w:w="0" w:type="dxa"/>
         </w:tblCellMar>
         <w:tblLook w:val="04A0" w:firstRow="1" w:lastRow="0" w:firstColumn="1" w:lastColumn="0" w:noHBand="0" w:noVBand="1"/>
       </w:tblPr>
       <w:tblGrid>
-        <w:gridCol w:w="505"/>
-        <w:gridCol w:w="657"/>
-        <w:gridCol w:w="1738"/>
-        <w:gridCol w:w="1090"/>
-        <w:gridCol w:w="5020"/>
+        <w:gridCol w:w="717"/>
+        <w:gridCol w:w="992"/>
+        <w:gridCol w:w="1634"/>
+        <w:gridCol w:w="1443"/>
+        <w:gridCol w:w="4224"/>
       </w:tblGrid>
       <w:tr>
         <w:trPr>
@@ -3736,20 +4144,30 @@
               <w:bottom w:val="single" w:sz="6" w:space="0" w:color="auto"/>
               <w:right w:val="single" w:sz="6" w:space="0" w:color="auto"/>
             </w:tcBorders>
-            <w:vAlign w:val="center"/>
-            <w:hideMark/>
-          </w:tcPr>
-          <w:p>
-            <w:pPr>
-              <w:rPr>
-                <w:b/>
-                <w:bCs/>
-              </w:rPr>
-            </w:pPr>
-            <w:r>
-              <w:rPr>
-                <w:b/>
-                <w:bCs/>
+            <w:tcMar>
+              <w:top w:w="120" w:type="dxa"/>
+              <w:left w:w="180" w:type="dxa"/>
+              <w:bottom w:w="120" w:type="dxa"/>
+              <w:right w:w="180" w:type="dxa"/>
+            </w:tcMar>
+            <w:vAlign w:val="center"/>
+            <w:hideMark/>
+          </w:tcPr>
+          <w:p>
+            <w:pPr>
+              <w:rPr>
+                <w:b/>
+                <w:bCs/>
+                <w:i/>
+                <w:iCs/>
+              </w:rPr>
+            </w:pPr>
+            <w:r>
+              <w:rPr>
+                <w:b/>
+                <w:bCs/>
+                <w:i/>
+                <w:iCs/>
               </w:rPr>
               <w:t>ID</w:t>
             </w:r>
@@ -3764,20 +4182,30 @@
               <w:bottom w:val="single" w:sz="6" w:space="0" w:color="auto"/>
               <w:right w:val="single" w:sz="6" w:space="0" w:color="auto"/>
             </w:tcBorders>
-            <w:vAlign w:val="center"/>
-            <w:hideMark/>
-          </w:tcPr>
-          <w:p>
-            <w:pPr>
-              <w:rPr>
-                <w:b/>
-                <w:bCs/>
-              </w:rPr>
-            </w:pPr>
-            <w:r>
-              <w:rPr>
-                <w:b/>
-                <w:bCs/>
+            <w:tcMar>
+              <w:top w:w="120" w:type="dxa"/>
+              <w:left w:w="180" w:type="dxa"/>
+              <w:bottom w:w="120" w:type="dxa"/>
+              <w:right w:w="180" w:type="dxa"/>
+            </w:tcMar>
+            <w:vAlign w:val="center"/>
+            <w:hideMark/>
+          </w:tcPr>
+          <w:p>
+            <w:pPr>
+              <w:rPr>
+                <w:b/>
+                <w:bCs/>
+                <w:i/>
+                <w:iCs/>
+              </w:rPr>
+            </w:pPr>
+            <w:r>
+              <w:rPr>
+                <w:b/>
+                <w:bCs/>
+                <w:i/>
+                <w:iCs/>
               </w:rPr>
               <w:t>Status</w:t>
             </w:r>
@@ -3792,20 +4220,30 @@
               <w:bottom w:val="single" w:sz="6" w:space="0" w:color="auto"/>
               <w:right w:val="single" w:sz="6" w:space="0" w:color="auto"/>
             </w:tcBorders>
-            <w:vAlign w:val="center"/>
-            <w:hideMark/>
-          </w:tcPr>
-          <w:p>
-            <w:pPr>
-              <w:rPr>
-                <w:b/>
-                <w:bCs/>
-              </w:rPr>
-            </w:pPr>
-            <w:r>
-              <w:rPr>
-                <w:b/>
-                <w:bCs/>
+            <w:tcMar>
+              <w:top w:w="120" w:type="dxa"/>
+              <w:left w:w="180" w:type="dxa"/>
+              <w:bottom w:w="120" w:type="dxa"/>
+              <w:right w:w="180" w:type="dxa"/>
+            </w:tcMar>
+            <w:vAlign w:val="center"/>
+            <w:hideMark/>
+          </w:tcPr>
+          <w:p>
+            <w:pPr>
+              <w:rPr>
+                <w:b/>
+                <w:bCs/>
+                <w:i/>
+                <w:iCs/>
+              </w:rPr>
+            </w:pPr>
+            <w:r>
+              <w:rPr>
+                <w:b/>
+                <w:bCs/>
+                <w:i/>
+                <w:iCs/>
               </w:rPr>
               <w:t>Activity</w:t>
             </w:r>
@@ -3820,20 +4258,30 @@
               <w:bottom w:val="single" w:sz="6" w:space="0" w:color="auto"/>
               <w:right w:val="single" w:sz="6" w:space="0" w:color="auto"/>
             </w:tcBorders>
-            <w:vAlign w:val="center"/>
-            <w:hideMark/>
-          </w:tcPr>
-          <w:p>
-            <w:pPr>
-              <w:rPr>
-                <w:b/>
-                <w:bCs/>
-              </w:rPr>
-            </w:pPr>
-            <w:r>
-              <w:rPr>
-                <w:b/>
-                <w:bCs/>
+            <w:tcMar>
+              <w:top w:w="120" w:type="dxa"/>
+              <w:left w:w="180" w:type="dxa"/>
+              <w:bottom w:w="120" w:type="dxa"/>
+              <w:right w:w="180" w:type="dxa"/>
+            </w:tcMar>
+            <w:vAlign w:val="center"/>
+            <w:hideMark/>
+          </w:tcPr>
+          <w:p>
+            <w:pPr>
+              <w:rPr>
+                <w:b/>
+                <w:bCs/>
+                <w:i/>
+                <w:iCs/>
+              </w:rPr>
+            </w:pPr>
+            <w:r>
+              <w:rPr>
+                <w:b/>
+                <w:bCs/>
+                <w:i/>
+                <w:iCs/>
               </w:rPr>
               <w:t>Owner</w:t>
             </w:r>
@@ -3848,22 +4296,32 @@
               <w:bottom w:val="single" w:sz="6" w:space="0" w:color="auto"/>
               <w:right w:val="single" w:sz="6" w:space="0" w:color="auto"/>
             </w:tcBorders>
-            <w:vAlign w:val="center"/>
-            <w:hideMark/>
-          </w:tcPr>
-          <w:p>
-            <w:pPr>
-              <w:rPr>
-                <w:b/>
-                <w:bCs/>
-              </w:rPr>
-            </w:pPr>
-            <w:r>
-              <w:rPr>
-                <w:b/>
-                <w:bCs/>
-              </w:rPr>
-              <w:t>Context</w:t>
+            <w:tcMar>
+              <w:top w:w="120" w:type="dxa"/>
+              <w:left w:w="180" w:type="dxa"/>
+              <w:bottom w:w="120" w:type="dxa"/>
+              <w:right w:w="180" w:type="dxa"/>
+            </w:tcMar>
+            <w:vAlign w:val="center"/>
+            <w:hideMark/>
+          </w:tcPr>
+          <w:p>
+            <w:pPr>
+              <w:rPr>
+                <w:b/>
+                <w:bCs/>
+                <w:i/>
+                <w:iCs/>
+              </w:rPr>
+            </w:pPr>
+            <w:r>
+              <w:rPr>
+                <w:b/>
+                <w:bCs/>
+                <w:i/>
+                <w:iCs/>
+              </w:rPr>
+              <w:t>Context (Updated)</w:t>
             </w:r>
           </w:p>
         </w:tc>
@@ -3881,20 +4339,30 @@
               <w:bottom w:val="single" w:sz="6" w:space="0" w:color="auto"/>
               <w:right w:val="single" w:sz="6" w:space="0" w:color="auto"/>
             </w:tcBorders>
-            <w:vAlign w:val="center"/>
-            <w:hideMark/>
-          </w:tcPr>
-          <w:p>
-            <w:pPr>
-              <w:rPr>
-                <w:b/>
-                <w:bCs/>
-              </w:rPr>
-            </w:pPr>
-            <w:r>
-              <w:rPr>
-                <w:b/>
-                <w:bCs/>
+            <w:tcMar>
+              <w:top w:w="120" w:type="dxa"/>
+              <w:left w:w="180" w:type="dxa"/>
+              <w:bottom w:w="120" w:type="dxa"/>
+              <w:right w:w="180" w:type="dxa"/>
+            </w:tcMar>
+            <w:vAlign w:val="center"/>
+            <w:hideMark/>
+          </w:tcPr>
+          <w:p>
+            <w:pPr>
+              <w:rPr>
+                <w:b/>
+                <w:bCs/>
+                <w:i/>
+                <w:iCs/>
+              </w:rPr>
+            </w:pPr>
+            <w:r>
+              <w:rPr>
+                <w:b/>
+                <w:bCs/>
+                <w:i/>
+                <w:iCs/>
               </w:rPr>
               <w:t>3.1</w:t>
             </w:r>
@@ -3909,14 +4377,22 @@
               <w:bottom w:val="single" w:sz="6" w:space="0" w:color="auto"/>
               <w:right w:val="single" w:sz="6" w:space="0" w:color="auto"/>
             </w:tcBorders>
-            <w:vAlign w:val="center"/>
-            <w:hideMark/>
-          </w:tcPr>
-          <w:p>
-            <w:pPr>
-              <w:rPr>
-                <w:b/>
-                <w:bCs/>
+            <w:tcMar>
+              <w:top w:w="120" w:type="dxa"/>
+              <w:left w:w="180" w:type="dxa"/>
+              <w:bottom w:w="120" w:type="dxa"/>
+              <w:right w:w="180" w:type="dxa"/>
+            </w:tcMar>
+            <w:vAlign w:val="center"/>
+            <w:hideMark/>
+          </w:tcPr>
+          <w:p>
+            <w:pPr>
+              <w:rPr>
+                <w:b/>
+                <w:bCs/>
+                <w:i/>
+                <w:iCs/>
               </w:rPr>
             </w:pPr>
             <w:r>
@@ -3924,6 +4400,8 @@
                 <w:rFonts w:ascii="Segoe UI Emoji" w:hAnsi="Segoe UI Emoji" w:cs="Segoe UI Emoji"/>
                 <w:b/>
                 <w:bCs/>
+                <w:i/>
+                <w:iCs/>
               </w:rPr>
               <w:t>🔲</w:t>
             </w:r>
@@ -3938,20 +4416,30 @@
               <w:bottom w:val="single" w:sz="6" w:space="0" w:color="auto"/>
               <w:right w:val="single" w:sz="6" w:space="0" w:color="auto"/>
             </w:tcBorders>
-            <w:vAlign w:val="center"/>
-            <w:hideMark/>
-          </w:tcPr>
-          <w:p>
-            <w:pPr>
-              <w:rPr>
-                <w:b/>
-                <w:bCs/>
-              </w:rPr>
-            </w:pPr>
-            <w:r>
-              <w:rPr>
-                <w:b/>
-                <w:bCs/>
+            <w:tcMar>
+              <w:top w:w="120" w:type="dxa"/>
+              <w:left w:w="180" w:type="dxa"/>
+              <w:bottom w:w="120" w:type="dxa"/>
+              <w:right w:w="180" w:type="dxa"/>
+            </w:tcMar>
+            <w:vAlign w:val="center"/>
+            <w:hideMark/>
+          </w:tcPr>
+          <w:p>
+            <w:pPr>
+              <w:rPr>
+                <w:b/>
+                <w:bCs/>
+                <w:i/>
+                <w:iCs/>
+              </w:rPr>
+            </w:pPr>
+            <w:r>
+              <w:rPr>
+                <w:b/>
+                <w:bCs/>
+                <w:i/>
+                <w:iCs/>
               </w:rPr>
               <w:t>Data Acquisition</w:t>
             </w:r>
@@ -3966,20 +4454,30 @@
               <w:bottom w:val="single" w:sz="6" w:space="0" w:color="auto"/>
               <w:right w:val="single" w:sz="6" w:space="0" w:color="auto"/>
             </w:tcBorders>
-            <w:vAlign w:val="center"/>
-            <w:hideMark/>
-          </w:tcPr>
-          <w:p>
-            <w:pPr>
-              <w:rPr>
-                <w:b/>
-                <w:bCs/>
-              </w:rPr>
-            </w:pPr>
-            <w:r>
-              <w:rPr>
-                <w:b/>
-                <w:bCs/>
+            <w:tcMar>
+              <w:top w:w="120" w:type="dxa"/>
+              <w:left w:w="180" w:type="dxa"/>
+              <w:bottom w:w="120" w:type="dxa"/>
+              <w:right w:w="180" w:type="dxa"/>
+            </w:tcMar>
+            <w:vAlign w:val="center"/>
+            <w:hideMark/>
+          </w:tcPr>
+          <w:p>
+            <w:pPr>
+              <w:rPr>
+                <w:b/>
+                <w:bCs/>
+                <w:i/>
+                <w:iCs/>
+              </w:rPr>
+            </w:pPr>
+            <w:r>
+              <w:rPr>
+                <w:b/>
+                <w:bCs/>
+                <w:i/>
+                <w:iCs/>
               </w:rPr>
               <w:t>You</w:t>
             </w:r>
@@ -3994,22 +4492,32 @@
               <w:bottom w:val="single" w:sz="6" w:space="0" w:color="auto"/>
               <w:right w:val="single" w:sz="6" w:space="0" w:color="auto"/>
             </w:tcBorders>
-            <w:vAlign w:val="center"/>
-            <w:hideMark/>
-          </w:tcPr>
-          <w:p>
-            <w:pPr>
-              <w:rPr>
-                <w:b/>
-                <w:bCs/>
-              </w:rPr>
-            </w:pPr>
-            <w:r>
-              <w:rPr>
-                <w:b/>
-                <w:bCs/>
-              </w:rPr>
-              <w:t>Download 1-min Nifty Futures Data (2021–2024).</w:t>
+            <w:tcMar>
+              <w:top w:w="120" w:type="dxa"/>
+              <w:left w:w="180" w:type="dxa"/>
+              <w:bottom w:w="120" w:type="dxa"/>
+              <w:right w:w="180" w:type="dxa"/>
+            </w:tcMar>
+            <w:vAlign w:val="center"/>
+            <w:hideMark/>
+          </w:tcPr>
+          <w:p>
+            <w:pPr>
+              <w:rPr>
+                <w:b/>
+                <w:bCs/>
+                <w:i/>
+                <w:iCs/>
+              </w:rPr>
+            </w:pPr>
+            <w:r>
+              <w:rPr>
+                <w:b/>
+                <w:bCs/>
+                <w:i/>
+                <w:iCs/>
+              </w:rPr>
+              <w:t>Download 1-min Nifty Futures AND India VIX data (2021–2024). VIX is critical for the synthetic engine.</w:t>
             </w:r>
           </w:p>
         </w:tc>
@@ -4027,20 +4535,30 @@
               <w:bottom w:val="single" w:sz="6" w:space="0" w:color="auto"/>
               <w:right w:val="single" w:sz="6" w:space="0" w:color="auto"/>
             </w:tcBorders>
-            <w:vAlign w:val="center"/>
-            <w:hideMark/>
-          </w:tcPr>
-          <w:p>
-            <w:pPr>
-              <w:rPr>
-                <w:b/>
-                <w:bCs/>
-              </w:rPr>
-            </w:pPr>
-            <w:r>
-              <w:rPr>
-                <w:b/>
-                <w:bCs/>
+            <w:tcMar>
+              <w:top w:w="120" w:type="dxa"/>
+              <w:left w:w="180" w:type="dxa"/>
+              <w:bottom w:w="120" w:type="dxa"/>
+              <w:right w:w="180" w:type="dxa"/>
+            </w:tcMar>
+            <w:vAlign w:val="center"/>
+            <w:hideMark/>
+          </w:tcPr>
+          <w:p>
+            <w:pPr>
+              <w:rPr>
+                <w:b/>
+                <w:bCs/>
+                <w:i/>
+                <w:iCs/>
+              </w:rPr>
+            </w:pPr>
+            <w:r>
+              <w:rPr>
+                <w:b/>
+                <w:bCs/>
+                <w:i/>
+                <w:iCs/>
               </w:rPr>
               <w:t>3.2</w:t>
             </w:r>
@@ -4055,14 +4573,22 @@
               <w:bottom w:val="single" w:sz="6" w:space="0" w:color="auto"/>
               <w:right w:val="single" w:sz="6" w:space="0" w:color="auto"/>
             </w:tcBorders>
-            <w:vAlign w:val="center"/>
-            <w:hideMark/>
-          </w:tcPr>
-          <w:p>
-            <w:pPr>
-              <w:rPr>
-                <w:b/>
-                <w:bCs/>
+            <w:tcMar>
+              <w:top w:w="120" w:type="dxa"/>
+              <w:left w:w="180" w:type="dxa"/>
+              <w:bottom w:w="120" w:type="dxa"/>
+              <w:right w:w="180" w:type="dxa"/>
+            </w:tcMar>
+            <w:vAlign w:val="center"/>
+            <w:hideMark/>
+          </w:tcPr>
+          <w:p>
+            <w:pPr>
+              <w:rPr>
+                <w:b/>
+                <w:bCs/>
+                <w:i/>
+                <w:iCs/>
               </w:rPr>
             </w:pPr>
             <w:r>
@@ -4070,6 +4596,8 @@
                 <w:rFonts w:ascii="Segoe UI Emoji" w:hAnsi="Segoe UI Emoji" w:cs="Segoe UI Emoji"/>
                 <w:b/>
                 <w:bCs/>
+                <w:i/>
+                <w:iCs/>
               </w:rPr>
               <w:t>🔲</w:t>
             </w:r>
@@ -4084,78 +4612,226 @@
               <w:bottom w:val="single" w:sz="6" w:space="0" w:color="auto"/>
               <w:right w:val="single" w:sz="6" w:space="0" w:color="auto"/>
             </w:tcBorders>
-            <w:vAlign w:val="center"/>
-            <w:hideMark/>
-          </w:tcPr>
-          <w:p>
-            <w:pPr>
-              <w:rPr>
-                <w:b/>
-                <w:bCs/>
-              </w:rPr>
-            </w:pPr>
-            <w:r>
-              <w:rPr>
-                <w:b/>
-                <w:bCs/>
-              </w:rPr>
-              <w:t>Design Synthetic Logic</w:t>
-            </w:r>
-          </w:p>
-        </w:tc>
-        <w:tc>
-          <w:tcPr>
-            <w:tcW w:w="0" w:type="auto"/>
-            <w:tcBorders>
-              <w:top w:val="single" w:sz="6" w:space="0" w:color="auto"/>
-              <w:left w:val="single" w:sz="6" w:space="0" w:color="auto"/>
-              <w:bottom w:val="single" w:sz="6" w:space="0" w:color="auto"/>
-              <w:right w:val="single" w:sz="6" w:space="0" w:color="auto"/>
-            </w:tcBorders>
-            <w:vAlign w:val="center"/>
-            <w:hideMark/>
-          </w:tcPr>
-          <w:p>
-            <w:pPr>
-              <w:rPr>
-                <w:b/>
-                <w:bCs/>
-              </w:rPr>
-            </w:pPr>
-            <w:r>
-              <w:rPr>
-                <w:b/>
-                <w:bCs/>
-              </w:rPr>
-              <w:t>Gemini</w:t>
-            </w:r>
-          </w:p>
-        </w:tc>
-        <w:tc>
-          <w:tcPr>
-            <w:tcW w:w="0" w:type="auto"/>
-            <w:tcBorders>
-              <w:top w:val="single" w:sz="6" w:space="0" w:color="auto"/>
-              <w:left w:val="single" w:sz="6" w:space="0" w:color="auto"/>
-              <w:bottom w:val="single" w:sz="6" w:space="0" w:color="auto"/>
-              <w:right w:val="single" w:sz="6" w:space="0" w:color="auto"/>
-            </w:tcBorders>
-            <w:vAlign w:val="center"/>
-            <w:hideMark/>
-          </w:tcPr>
-          <w:p>
-            <w:pPr>
-              <w:rPr>
-                <w:b/>
-                <w:bCs/>
-              </w:rPr>
-            </w:pPr>
-            <w:r>
-              <w:rPr>
-                <w:b/>
-                <w:bCs/>
-              </w:rPr>
-              <w:t>I provide the Black-Scholes formulas to reverse-engineer option prices.</w:t>
+            <w:tcMar>
+              <w:top w:w="120" w:type="dxa"/>
+              <w:left w:w="180" w:type="dxa"/>
+              <w:bottom w:w="120" w:type="dxa"/>
+              <w:right w:w="180" w:type="dxa"/>
+            </w:tcMar>
+            <w:vAlign w:val="center"/>
+            <w:hideMark/>
+          </w:tcPr>
+          <w:p>
+            <w:pPr>
+              <w:rPr>
+                <w:b/>
+                <w:bCs/>
+                <w:i/>
+                <w:iCs/>
+              </w:rPr>
+            </w:pPr>
+            <w:r>
+              <w:rPr>
+                <w:b/>
+                <w:bCs/>
+                <w:i/>
+                <w:iCs/>
+              </w:rPr>
+              <w:t>Synthetic Data Engine</w:t>
+            </w:r>
+          </w:p>
+        </w:tc>
+        <w:tc>
+          <w:tcPr>
+            <w:tcW w:w="0" w:type="auto"/>
+            <w:tcBorders>
+              <w:top w:val="single" w:sz="6" w:space="0" w:color="auto"/>
+              <w:left w:val="single" w:sz="6" w:space="0" w:color="auto"/>
+              <w:bottom w:val="single" w:sz="6" w:space="0" w:color="auto"/>
+              <w:right w:val="single" w:sz="6" w:space="0" w:color="auto"/>
+            </w:tcBorders>
+            <w:tcMar>
+              <w:top w:w="120" w:type="dxa"/>
+              <w:left w:w="180" w:type="dxa"/>
+              <w:bottom w:w="120" w:type="dxa"/>
+              <w:right w:w="180" w:type="dxa"/>
+            </w:tcMar>
+            <w:vAlign w:val="center"/>
+            <w:hideMark/>
+          </w:tcPr>
+          <w:p>
+            <w:pPr>
+              <w:rPr>
+                <w:b/>
+                <w:bCs/>
+                <w:i/>
+                <w:iCs/>
+              </w:rPr>
+            </w:pPr>
+            <w:r>
+              <w:rPr>
+                <w:b/>
+                <w:bCs/>
+                <w:i/>
+                <w:iCs/>
+              </w:rPr>
+              <w:t>Antigravity</w:t>
+            </w:r>
+          </w:p>
+        </w:tc>
+        <w:tc>
+          <w:tcPr>
+            <w:tcW w:w="0" w:type="auto"/>
+            <w:tcBorders>
+              <w:top w:val="single" w:sz="6" w:space="0" w:color="auto"/>
+              <w:left w:val="single" w:sz="6" w:space="0" w:color="auto"/>
+              <w:bottom w:val="single" w:sz="6" w:space="0" w:color="auto"/>
+              <w:right w:val="single" w:sz="6" w:space="0" w:color="auto"/>
+            </w:tcBorders>
+            <w:tcMar>
+              <w:top w:w="120" w:type="dxa"/>
+              <w:left w:w="180" w:type="dxa"/>
+              <w:bottom w:w="120" w:type="dxa"/>
+              <w:right w:w="180" w:type="dxa"/>
+            </w:tcMar>
+            <w:vAlign w:val="center"/>
+            <w:hideMark/>
+          </w:tcPr>
+          <w:p>
+            <w:pPr>
+              <w:rPr>
+                <w:b/>
+                <w:bCs/>
+                <w:i/>
+                <w:iCs/>
+              </w:rPr>
+            </w:pPr>
+            <w:r>
+              <w:rPr>
+                <w:b/>
+                <w:bCs/>
+                <w:i/>
+                <w:iCs/>
+              </w:rPr>
+              <w:t xml:space="preserve">Build synthetic_feed.py. </w:t>
+            </w:r>
+          </w:p>
+          <w:p>
+            <w:pPr>
+              <w:rPr>
+                <w:b/>
+                <w:bCs/>
+                <w:i/>
+                <w:iCs/>
+              </w:rPr>
+            </w:pPr>
+            <w:r>
+              <w:rPr>
+                <w:b/>
+                <w:bCs/>
+                <w:i/>
+                <w:iCs/>
+              </w:rPr>
+              <w:br/>
+            </w:r>
+          </w:p>
+          <w:p>
+            <w:pPr>
+              <w:rPr>
+                <w:b/>
+                <w:bCs/>
+                <w:i/>
+                <w:iCs/>
+              </w:rPr>
+            </w:pPr>
+            <w:r>
+              <w:rPr>
+                <w:b/>
+                <w:bCs/>
+                <w:i/>
+                <w:iCs/>
+              </w:rPr>
+              <w:t xml:space="preserve">Calculates ATM Option Price = </w:t>
+            </w:r>
+            <w:proofErr w:type="spellStart"/>
+            <w:proofErr w:type="gramStart"/>
+            <w:r>
+              <w:rPr>
+                <w:b/>
+                <w:bCs/>
+                <w:i/>
+                <w:iCs/>
+              </w:rPr>
+              <w:t>BlackScholes</w:t>
+            </w:r>
+            <w:proofErr w:type="spellEnd"/>
+            <w:r>
+              <w:rPr>
+                <w:b/>
+                <w:bCs/>
+                <w:i/>
+                <w:iCs/>
+              </w:rPr>
+              <w:t>(</w:t>
+            </w:r>
+            <w:proofErr w:type="spellStart"/>
+            <w:proofErr w:type="gramEnd"/>
+            <w:r>
+              <w:rPr>
+                <w:b/>
+                <w:bCs/>
+                <w:i/>
+                <w:iCs/>
+              </w:rPr>
+              <w:t>FutPrice</w:t>
+            </w:r>
+            <w:proofErr w:type="spellEnd"/>
+            <w:r>
+              <w:rPr>
+                <w:b/>
+                <w:bCs/>
+                <w:i/>
+                <w:iCs/>
+              </w:rPr>
+              <w:t xml:space="preserve">, VIX, Time). </w:t>
+            </w:r>
+          </w:p>
+          <w:p>
+            <w:pPr>
+              <w:rPr>
+                <w:b/>
+                <w:bCs/>
+                <w:i/>
+                <w:iCs/>
+              </w:rPr>
+            </w:pPr>
+            <w:r>
+              <w:rPr>
+                <w:b/>
+                <w:bCs/>
+                <w:i/>
+                <w:iCs/>
+              </w:rPr>
+              <w:br/>
+            </w:r>
+          </w:p>
+          <w:p>
+            <w:pPr>
+              <w:rPr>
+                <w:b/>
+                <w:bCs/>
+                <w:i/>
+                <w:iCs/>
+              </w:rPr>
+            </w:pPr>
+            <w:r>
+              <w:rPr>
+                <w:b/>
+                <w:bCs/>
+                <w:i/>
+                <w:iCs/>
+              </w:rPr>
+              <w:t>New: Apply a "Skew Multiplier" (e.g., 1.05x) to model the premium on OTM options during stress.</w:t>
             </w:r>
           </w:p>
         </w:tc>
@@ -4173,42 +4849,60 @@
               <w:bottom w:val="single" w:sz="6" w:space="0" w:color="auto"/>
               <w:right w:val="single" w:sz="6" w:space="0" w:color="auto"/>
             </w:tcBorders>
-            <w:vAlign w:val="center"/>
-            <w:hideMark/>
-          </w:tcPr>
-          <w:p>
-            <w:pPr>
-              <w:rPr>
-                <w:b/>
-                <w:bCs/>
-              </w:rPr>
-            </w:pPr>
-            <w:r>
-              <w:rPr>
-                <w:b/>
-                <w:bCs/>
-              </w:rPr>
-              <w:t>3.2b</w:t>
-            </w:r>
-          </w:p>
-        </w:tc>
-        <w:tc>
-          <w:tcPr>
-            <w:tcW w:w="0" w:type="auto"/>
-            <w:tcBorders>
-              <w:top w:val="single" w:sz="6" w:space="0" w:color="auto"/>
-              <w:left w:val="single" w:sz="6" w:space="0" w:color="auto"/>
-              <w:bottom w:val="single" w:sz="6" w:space="0" w:color="auto"/>
-              <w:right w:val="single" w:sz="6" w:space="0" w:color="auto"/>
-            </w:tcBorders>
-            <w:vAlign w:val="center"/>
-            <w:hideMark/>
-          </w:tcPr>
-          <w:p>
-            <w:pPr>
-              <w:rPr>
-                <w:b/>
-                <w:bCs/>
+            <w:tcMar>
+              <w:top w:w="120" w:type="dxa"/>
+              <w:left w:w="180" w:type="dxa"/>
+              <w:bottom w:w="120" w:type="dxa"/>
+              <w:right w:w="180" w:type="dxa"/>
+            </w:tcMar>
+            <w:vAlign w:val="center"/>
+            <w:hideMark/>
+          </w:tcPr>
+          <w:p>
+            <w:pPr>
+              <w:rPr>
+                <w:b/>
+                <w:bCs/>
+                <w:i/>
+                <w:iCs/>
+              </w:rPr>
+            </w:pPr>
+            <w:r>
+              <w:rPr>
+                <w:b/>
+                <w:bCs/>
+                <w:i/>
+                <w:iCs/>
+              </w:rPr>
+              <w:t>3.3</w:t>
+            </w:r>
+          </w:p>
+        </w:tc>
+        <w:tc>
+          <w:tcPr>
+            <w:tcW w:w="0" w:type="auto"/>
+            <w:tcBorders>
+              <w:top w:val="single" w:sz="6" w:space="0" w:color="auto"/>
+              <w:left w:val="single" w:sz="6" w:space="0" w:color="auto"/>
+              <w:bottom w:val="single" w:sz="6" w:space="0" w:color="auto"/>
+              <w:right w:val="single" w:sz="6" w:space="0" w:color="auto"/>
+            </w:tcBorders>
+            <w:tcMar>
+              <w:top w:w="120" w:type="dxa"/>
+              <w:left w:w="180" w:type="dxa"/>
+              <w:bottom w:w="120" w:type="dxa"/>
+              <w:right w:w="180" w:type="dxa"/>
+            </w:tcMar>
+            <w:vAlign w:val="center"/>
+            <w:hideMark/>
+          </w:tcPr>
+          <w:p>
+            <w:pPr>
+              <w:rPr>
+                <w:b/>
+                <w:bCs/>
+                <w:i/>
+                <w:iCs/>
               </w:rPr>
             </w:pPr>
             <w:r>
@@ -4216,6 +4910,8 @@
                 <w:rFonts w:ascii="Segoe UI Emoji" w:hAnsi="Segoe UI Emoji" w:cs="Segoe UI Emoji"/>
                 <w:b/>
                 <w:bCs/>
+                <w:i/>
+                <w:iCs/>
               </w:rPr>
               <w:t>🔲</w:t>
             </w:r>
@@ -4230,48 +4926,68 @@
               <w:bottom w:val="single" w:sz="6" w:space="0" w:color="auto"/>
               <w:right w:val="single" w:sz="6" w:space="0" w:color="auto"/>
             </w:tcBorders>
-            <w:vAlign w:val="center"/>
-            <w:hideMark/>
-          </w:tcPr>
-          <w:p>
-            <w:pPr>
-              <w:rPr>
-                <w:b/>
-                <w:bCs/>
-              </w:rPr>
-            </w:pPr>
-            <w:r>
-              <w:rPr>
-                <w:b/>
-                <w:bCs/>
-              </w:rPr>
-              <w:t>Build Synthetic Engine</w:t>
-            </w:r>
-          </w:p>
-        </w:tc>
-        <w:tc>
-          <w:tcPr>
-            <w:tcW w:w="0" w:type="auto"/>
-            <w:tcBorders>
-              <w:top w:val="single" w:sz="6" w:space="0" w:color="auto"/>
-              <w:left w:val="single" w:sz="6" w:space="0" w:color="auto"/>
-              <w:bottom w:val="single" w:sz="6" w:space="0" w:color="auto"/>
-              <w:right w:val="single" w:sz="6" w:space="0" w:color="auto"/>
-            </w:tcBorders>
-            <w:vAlign w:val="center"/>
-            <w:hideMark/>
-          </w:tcPr>
-          <w:p>
-            <w:pPr>
-              <w:rPr>
-                <w:b/>
-                <w:bCs/>
-              </w:rPr>
-            </w:pPr>
-            <w:r>
-              <w:rPr>
-                <w:b/>
-                <w:bCs/>
+            <w:tcMar>
+              <w:top w:w="120" w:type="dxa"/>
+              <w:left w:w="180" w:type="dxa"/>
+              <w:bottom w:w="120" w:type="dxa"/>
+              <w:right w:w="180" w:type="dxa"/>
+            </w:tcMar>
+            <w:vAlign w:val="center"/>
+            <w:hideMark/>
+          </w:tcPr>
+          <w:p>
+            <w:pPr>
+              <w:rPr>
+                <w:b/>
+                <w:bCs/>
+                <w:i/>
+                <w:iCs/>
+              </w:rPr>
+            </w:pPr>
+            <w:r>
+              <w:rPr>
+                <w:b/>
+                <w:bCs/>
+                <w:i/>
+                <w:iCs/>
+              </w:rPr>
+              <w:t>Tier 1: Vector Scan</w:t>
+            </w:r>
+          </w:p>
+        </w:tc>
+        <w:tc>
+          <w:tcPr>
+            <w:tcW w:w="0" w:type="auto"/>
+            <w:tcBorders>
+              <w:top w:val="single" w:sz="6" w:space="0" w:color="auto"/>
+              <w:left w:val="single" w:sz="6" w:space="0" w:color="auto"/>
+              <w:bottom w:val="single" w:sz="6" w:space="0" w:color="auto"/>
+              <w:right w:val="single" w:sz="6" w:space="0" w:color="auto"/>
+            </w:tcBorders>
+            <w:tcMar>
+              <w:top w:w="120" w:type="dxa"/>
+              <w:left w:w="180" w:type="dxa"/>
+              <w:bottom w:w="120" w:type="dxa"/>
+              <w:right w:w="180" w:type="dxa"/>
+            </w:tcMar>
+            <w:vAlign w:val="center"/>
+            <w:hideMark/>
+          </w:tcPr>
+          <w:p>
+            <w:pPr>
+              <w:rPr>
+                <w:b/>
+                <w:bCs/>
+                <w:i/>
+                <w:iCs/>
+              </w:rPr>
+            </w:pPr>
+            <w:r>
+              <w:rPr>
+                <w:b/>
+                <w:bCs/>
+                <w:i/>
+                <w:iCs/>
               </w:rPr>
               <w:t>Antigravity</w:t>
             </w:r>
@@ -4286,22 +5002,90 @@
               <w:bottom w:val="single" w:sz="6" w:space="0" w:color="auto"/>
               <w:right w:val="single" w:sz="6" w:space="0" w:color="auto"/>
             </w:tcBorders>
-            <w:vAlign w:val="center"/>
-            <w:hideMark/>
-          </w:tcPr>
-          <w:p>
-            <w:pPr>
-              <w:rPr>
-                <w:b/>
-                <w:bCs/>
-              </w:rPr>
-            </w:pPr>
-            <w:r>
-              <w:rPr>
-                <w:b/>
-                <w:bCs/>
-              </w:rPr>
-              <w:t>Antigravity writes synthetic_pricing.py.</w:t>
+            <w:tcMar>
+              <w:top w:w="120" w:type="dxa"/>
+              <w:left w:w="180" w:type="dxa"/>
+              <w:bottom w:w="120" w:type="dxa"/>
+              <w:right w:w="180" w:type="dxa"/>
+            </w:tcMar>
+            <w:vAlign w:val="center"/>
+            <w:hideMark/>
+          </w:tcPr>
+          <w:p>
+            <w:pPr>
+              <w:rPr>
+                <w:b/>
+                <w:bCs/>
+                <w:i/>
+                <w:iCs/>
+              </w:rPr>
+            </w:pPr>
+            <w:r>
+              <w:rPr>
+                <w:b/>
+                <w:bCs/>
+                <w:i/>
+                <w:iCs/>
+              </w:rPr>
+              <w:t xml:space="preserve">Use </w:t>
+            </w:r>
+            <w:proofErr w:type="spellStart"/>
+            <w:r>
+              <w:rPr>
+                <w:b/>
+                <w:bCs/>
+                <w:i/>
+                <w:iCs/>
+              </w:rPr>
+              <w:t>VectorBT</w:t>
+            </w:r>
+            <w:proofErr w:type="spellEnd"/>
+            <w:r>
+              <w:rPr>
+                <w:b/>
+                <w:bCs/>
+                <w:i/>
+                <w:iCs/>
+              </w:rPr>
+              <w:t xml:space="preserve"> to run a "Heatmap" on just the underlying Futures. </w:t>
+            </w:r>
+          </w:p>
+          <w:p>
+            <w:pPr>
+              <w:rPr>
+                <w:b/>
+                <w:bCs/>
+                <w:i/>
+                <w:iCs/>
+              </w:rPr>
+            </w:pPr>
+            <w:r>
+              <w:rPr>
+                <w:b/>
+                <w:bCs/>
+                <w:i/>
+                <w:iCs/>
+              </w:rPr>
+              <w:br/>
+            </w:r>
+          </w:p>
+          <w:p>
+            <w:pPr>
+              <w:rPr>
+                <w:b/>
+                <w:bCs/>
+                <w:i/>
+                <w:iCs/>
+              </w:rPr>
+            </w:pPr>
+            <w:r>
+              <w:rPr>
+                <w:b/>
+                <w:bCs/>
+                <w:i/>
+                <w:iCs/>
+              </w:rPr>
+              <w:t>Goal: Identify which Regimes (VIX levels, Trend strengths) are profitable before options logic is applied.</w:t>
             </w:r>
           </w:p>
         </w:tc>
@@ -4319,42 +5103,60 @@
               <w:bottom w:val="single" w:sz="6" w:space="0" w:color="auto"/>
               <w:right w:val="single" w:sz="6" w:space="0" w:color="auto"/>
             </w:tcBorders>
-            <w:vAlign w:val="center"/>
-            <w:hideMark/>
-          </w:tcPr>
-          <w:p>
-            <w:pPr>
-              <w:rPr>
-                <w:b/>
-                <w:bCs/>
-              </w:rPr>
-            </w:pPr>
-            <w:r>
-              <w:rPr>
-                <w:b/>
-                <w:bCs/>
-              </w:rPr>
-              <w:t>3.3</w:t>
-            </w:r>
-          </w:p>
-        </w:tc>
-        <w:tc>
-          <w:tcPr>
-            <w:tcW w:w="0" w:type="auto"/>
-            <w:tcBorders>
-              <w:top w:val="single" w:sz="6" w:space="0" w:color="auto"/>
-              <w:left w:val="single" w:sz="6" w:space="0" w:color="auto"/>
-              <w:bottom w:val="single" w:sz="6" w:space="0" w:color="auto"/>
-              <w:right w:val="single" w:sz="6" w:space="0" w:color="auto"/>
-            </w:tcBorders>
-            <w:vAlign w:val="center"/>
-            <w:hideMark/>
-          </w:tcPr>
-          <w:p>
-            <w:pPr>
-              <w:rPr>
-                <w:b/>
-                <w:bCs/>
+            <w:tcMar>
+              <w:top w:w="120" w:type="dxa"/>
+              <w:left w:w="180" w:type="dxa"/>
+              <w:bottom w:w="120" w:type="dxa"/>
+              <w:right w:w="180" w:type="dxa"/>
+            </w:tcMar>
+            <w:vAlign w:val="center"/>
+            <w:hideMark/>
+          </w:tcPr>
+          <w:p>
+            <w:pPr>
+              <w:rPr>
+                <w:b/>
+                <w:bCs/>
+                <w:i/>
+                <w:iCs/>
+              </w:rPr>
+            </w:pPr>
+            <w:r>
+              <w:rPr>
+                <w:b/>
+                <w:bCs/>
+                <w:i/>
+                <w:iCs/>
+              </w:rPr>
+              <w:t>3.4</w:t>
+            </w:r>
+          </w:p>
+        </w:tc>
+        <w:tc>
+          <w:tcPr>
+            <w:tcW w:w="0" w:type="auto"/>
+            <w:tcBorders>
+              <w:top w:val="single" w:sz="6" w:space="0" w:color="auto"/>
+              <w:left w:val="single" w:sz="6" w:space="0" w:color="auto"/>
+              <w:bottom w:val="single" w:sz="6" w:space="0" w:color="auto"/>
+              <w:right w:val="single" w:sz="6" w:space="0" w:color="auto"/>
+            </w:tcBorders>
+            <w:tcMar>
+              <w:top w:w="120" w:type="dxa"/>
+              <w:left w:w="180" w:type="dxa"/>
+              <w:bottom w:w="120" w:type="dxa"/>
+              <w:right w:w="180" w:type="dxa"/>
+            </w:tcMar>
+            <w:vAlign w:val="center"/>
+            <w:hideMark/>
+          </w:tcPr>
+          <w:p>
+            <w:pPr>
+              <w:rPr>
+                <w:b/>
+                <w:bCs/>
+                <w:i/>
+                <w:iCs/>
               </w:rPr>
             </w:pPr>
             <w:r>
@@ -4362,6 +5164,8 @@
                 <w:rFonts w:ascii="Segoe UI Emoji" w:hAnsi="Segoe UI Emoji" w:cs="Segoe UI Emoji"/>
                 <w:b/>
                 <w:bCs/>
+                <w:i/>
+                <w:iCs/>
               </w:rPr>
               <w:t>🔲</w:t>
             </w:r>
@@ -4376,94 +5180,267 @@
               <w:bottom w:val="single" w:sz="6" w:space="0" w:color="auto"/>
               <w:right w:val="single" w:sz="6" w:space="0" w:color="auto"/>
             </w:tcBorders>
-            <w:vAlign w:val="center"/>
-            <w:hideMark/>
-          </w:tcPr>
-          <w:p>
-            <w:pPr>
-              <w:rPr>
-                <w:b/>
-                <w:bCs/>
-              </w:rPr>
-            </w:pPr>
-            <w:r>
-              <w:rPr>
-                <w:b/>
-                <w:bCs/>
-              </w:rPr>
-              <w:t xml:space="preserve">Design </w:t>
+            <w:tcMar>
+              <w:top w:w="120" w:type="dxa"/>
+              <w:left w:w="180" w:type="dxa"/>
+              <w:bottom w:w="120" w:type="dxa"/>
+              <w:right w:w="180" w:type="dxa"/>
+            </w:tcMar>
+            <w:vAlign w:val="center"/>
+            <w:hideMark/>
+          </w:tcPr>
+          <w:p>
+            <w:pPr>
+              <w:rPr>
+                <w:b/>
+                <w:bCs/>
+                <w:i/>
+                <w:iCs/>
+              </w:rPr>
+            </w:pPr>
+            <w:r>
+              <w:rPr>
+                <w:b/>
+                <w:bCs/>
+                <w:i/>
+                <w:iCs/>
+              </w:rPr>
+              <w:t>Tier 2: Event-Driven Engine</w:t>
+            </w:r>
+          </w:p>
+        </w:tc>
+        <w:tc>
+          <w:tcPr>
+            <w:tcW w:w="0" w:type="auto"/>
+            <w:tcBorders>
+              <w:top w:val="single" w:sz="6" w:space="0" w:color="auto"/>
+              <w:left w:val="single" w:sz="6" w:space="0" w:color="auto"/>
+              <w:bottom w:val="single" w:sz="6" w:space="0" w:color="auto"/>
+              <w:right w:val="single" w:sz="6" w:space="0" w:color="auto"/>
+            </w:tcBorders>
+            <w:tcMar>
+              <w:top w:w="120" w:type="dxa"/>
+              <w:left w:w="180" w:type="dxa"/>
+              <w:bottom w:w="120" w:type="dxa"/>
+              <w:right w:w="180" w:type="dxa"/>
+            </w:tcMar>
+            <w:vAlign w:val="center"/>
+            <w:hideMark/>
+          </w:tcPr>
+          <w:p>
+            <w:pPr>
+              <w:rPr>
+                <w:b/>
+                <w:bCs/>
+                <w:i/>
+                <w:iCs/>
+              </w:rPr>
+            </w:pPr>
+            <w:r>
+              <w:rPr>
+                <w:b/>
+                <w:bCs/>
+                <w:i/>
+                <w:iCs/>
+              </w:rPr>
+              <w:t>Antigravity</w:t>
+            </w:r>
+          </w:p>
+        </w:tc>
+        <w:tc>
+          <w:tcPr>
+            <w:tcW w:w="0" w:type="auto"/>
+            <w:tcBorders>
+              <w:top w:val="single" w:sz="6" w:space="0" w:color="auto"/>
+              <w:left w:val="single" w:sz="6" w:space="0" w:color="auto"/>
+              <w:bottom w:val="single" w:sz="6" w:space="0" w:color="auto"/>
+              <w:right w:val="single" w:sz="6" w:space="0" w:color="auto"/>
+            </w:tcBorders>
+            <w:tcMar>
+              <w:top w:w="120" w:type="dxa"/>
+              <w:left w:w="180" w:type="dxa"/>
+              <w:bottom w:w="120" w:type="dxa"/>
+              <w:right w:w="180" w:type="dxa"/>
+            </w:tcMar>
+            <w:vAlign w:val="center"/>
+            <w:hideMark/>
+          </w:tcPr>
+          <w:p>
+            <w:pPr>
+              <w:rPr>
+                <w:b/>
+                <w:bCs/>
+                <w:i/>
+                <w:iCs/>
+              </w:rPr>
+            </w:pPr>
+            <w:r>
+              <w:rPr>
+                <w:b/>
+                <w:bCs/>
+                <w:i/>
+                <w:iCs/>
+              </w:rPr>
+              <w:t xml:space="preserve">Critical Add: Build </w:t>
             </w:r>
             <w:proofErr w:type="spellStart"/>
             <w:r>
               <w:rPr>
                 <w:b/>
                 <w:bCs/>
-              </w:rPr>
-              <w:t>VectorBT</w:t>
+                <w:i/>
+                <w:iCs/>
+              </w:rPr>
+              <w:t>src</w:t>
             </w:r>
             <w:proofErr w:type="spellEnd"/>
             <w:r>
               <w:rPr>
                 <w:b/>
                 <w:bCs/>
-              </w:rPr>
-              <w:t xml:space="preserve"> Logic</w:t>
-            </w:r>
-          </w:p>
-        </w:tc>
-        <w:tc>
-          <w:tcPr>
-            <w:tcW w:w="0" w:type="auto"/>
-            <w:tcBorders>
-              <w:top w:val="single" w:sz="6" w:space="0" w:color="auto"/>
-              <w:left w:val="single" w:sz="6" w:space="0" w:color="auto"/>
-              <w:bottom w:val="single" w:sz="6" w:space="0" w:color="auto"/>
-              <w:right w:val="single" w:sz="6" w:space="0" w:color="auto"/>
-            </w:tcBorders>
-            <w:vAlign w:val="center"/>
-            <w:hideMark/>
-          </w:tcPr>
-          <w:p>
-            <w:pPr>
-              <w:rPr>
-                <w:b/>
-                <w:bCs/>
-              </w:rPr>
-            </w:pPr>
-            <w:r>
-              <w:rPr>
-                <w:b/>
-                <w:bCs/>
-              </w:rPr>
-              <w:t>Gemini</w:t>
-            </w:r>
-          </w:p>
-        </w:tc>
-        <w:tc>
-          <w:tcPr>
-            <w:tcW w:w="0" w:type="auto"/>
-            <w:tcBorders>
-              <w:top w:val="single" w:sz="6" w:space="0" w:color="auto"/>
-              <w:left w:val="single" w:sz="6" w:space="0" w:color="auto"/>
-              <w:bottom w:val="single" w:sz="6" w:space="0" w:color="auto"/>
-              <w:right w:val="single" w:sz="6" w:space="0" w:color="auto"/>
-            </w:tcBorders>
-            <w:vAlign w:val="center"/>
-            <w:hideMark/>
-          </w:tcPr>
-          <w:p>
-            <w:pPr>
-              <w:rPr>
-                <w:b/>
-                <w:bCs/>
-              </w:rPr>
-            </w:pPr>
-            <w:r>
-              <w:rPr>
-                <w:b/>
-                <w:bCs/>
-              </w:rPr>
-              <w:t>I translate our Strategy Logic into matrix-vector format for high-speed testing.</w:t>
+                <w:i/>
+                <w:iCs/>
+              </w:rPr>
+              <w:t xml:space="preserve">/broker/backtest_broker.py. </w:t>
+            </w:r>
+          </w:p>
+          <w:p>
+            <w:pPr>
+              <w:rPr>
+                <w:b/>
+                <w:bCs/>
+                <w:i/>
+                <w:iCs/>
+              </w:rPr>
+            </w:pPr>
+            <w:r>
+              <w:rPr>
+                <w:b/>
+                <w:bCs/>
+                <w:i/>
+                <w:iCs/>
+              </w:rPr>
+              <w:br/>
+            </w:r>
+          </w:p>
+          <w:p>
+            <w:pPr>
+              <w:rPr>
+                <w:b/>
+                <w:bCs/>
+                <w:i/>
+                <w:iCs/>
+              </w:rPr>
+            </w:pPr>
+            <w:r>
+              <w:rPr>
+                <w:b/>
+                <w:bCs/>
+                <w:i/>
+                <w:iCs/>
+              </w:rPr>
+              <w:lastRenderedPageBreak/>
+              <w:t xml:space="preserve">It mocks </w:t>
+            </w:r>
+            <w:proofErr w:type="spellStart"/>
+            <w:proofErr w:type="gramStart"/>
+            <w:r>
+              <w:rPr>
+                <w:b/>
+                <w:bCs/>
+                <w:i/>
+                <w:iCs/>
+              </w:rPr>
+              <w:t>kite.quote</w:t>
+            </w:r>
+            <w:proofErr w:type="spellEnd"/>
+            <w:proofErr w:type="gramEnd"/>
+            <w:r>
+              <w:rPr>
+                <w:b/>
+                <w:bCs/>
+                <w:i/>
+                <w:iCs/>
+              </w:rPr>
+              <w:t xml:space="preserve"> by reading the Synthetic Data row-by-row. </w:t>
+            </w:r>
+          </w:p>
+          <w:p>
+            <w:pPr>
+              <w:rPr>
+                <w:b/>
+                <w:bCs/>
+                <w:i/>
+                <w:iCs/>
+              </w:rPr>
+            </w:pPr>
+            <w:r>
+              <w:rPr>
+                <w:b/>
+                <w:bCs/>
+                <w:i/>
+                <w:iCs/>
+              </w:rPr>
+              <w:br/>
+            </w:r>
+          </w:p>
+          <w:p>
+            <w:pPr>
+              <w:rPr>
+                <w:b/>
+                <w:bCs/>
+                <w:i/>
+                <w:iCs/>
+              </w:rPr>
+            </w:pPr>
+            <w:r>
+              <w:rPr>
+                <w:b/>
+                <w:bCs/>
+                <w:i/>
+                <w:iCs/>
+              </w:rPr>
+              <w:t xml:space="preserve">It reuses </w:t>
+            </w:r>
+            <w:proofErr w:type="spellStart"/>
+            <w:r>
+              <w:rPr>
+                <w:b/>
+                <w:bCs/>
+                <w:i/>
+                <w:iCs/>
+              </w:rPr>
+              <w:t>main.py's</w:t>
+            </w:r>
+            <w:proofErr w:type="spellEnd"/>
+            <w:r>
+              <w:rPr>
+                <w:b/>
+                <w:bCs/>
+                <w:i/>
+                <w:iCs/>
+              </w:rPr>
+              <w:t xml:space="preserve"> </w:t>
+            </w:r>
+            <w:proofErr w:type="spellStart"/>
+            <w:r>
+              <w:rPr>
+                <w:b/>
+                <w:bCs/>
+                <w:i/>
+                <w:iCs/>
+              </w:rPr>
+              <w:t>market_data_loop</w:t>
+            </w:r>
+            <w:proofErr w:type="spellEnd"/>
+            <w:r>
+              <w:rPr>
+                <w:b/>
+                <w:bCs/>
+                <w:i/>
+                <w:iCs/>
+              </w:rPr>
+              <w:t xml:space="preserve"> to process these "fake ticks."</w:t>
             </w:r>
           </w:p>
         </w:tc>
@@ -4481,43 +5458,61 @@
               <w:bottom w:val="single" w:sz="6" w:space="0" w:color="auto"/>
               <w:right w:val="single" w:sz="6" w:space="0" w:color="auto"/>
             </w:tcBorders>
-            <w:vAlign w:val="center"/>
-            <w:hideMark/>
-          </w:tcPr>
-          <w:p>
-            <w:pPr>
-              <w:rPr>
-                <w:b/>
-                <w:bCs/>
-              </w:rPr>
-            </w:pPr>
-            <w:r>
-              <w:rPr>
-                <w:b/>
-                <w:bCs/>
+            <w:tcMar>
+              <w:top w:w="120" w:type="dxa"/>
+              <w:left w:w="180" w:type="dxa"/>
+              <w:bottom w:w="120" w:type="dxa"/>
+              <w:right w:w="180" w:type="dxa"/>
+            </w:tcMar>
+            <w:vAlign w:val="center"/>
+            <w:hideMark/>
+          </w:tcPr>
+          <w:p>
+            <w:pPr>
+              <w:rPr>
+                <w:b/>
+                <w:bCs/>
+                <w:i/>
+                <w:iCs/>
+              </w:rPr>
+            </w:pPr>
+            <w:r>
+              <w:rPr>
+                <w:b/>
+                <w:bCs/>
+                <w:i/>
+                <w:iCs/>
               </w:rPr>
               <w:lastRenderedPageBreak/>
-              <w:t>3.3b</w:t>
-            </w:r>
-          </w:p>
-        </w:tc>
-        <w:tc>
-          <w:tcPr>
-            <w:tcW w:w="0" w:type="auto"/>
-            <w:tcBorders>
-              <w:top w:val="single" w:sz="6" w:space="0" w:color="auto"/>
-              <w:left w:val="single" w:sz="6" w:space="0" w:color="auto"/>
-              <w:bottom w:val="single" w:sz="6" w:space="0" w:color="auto"/>
-              <w:right w:val="single" w:sz="6" w:space="0" w:color="auto"/>
-            </w:tcBorders>
-            <w:vAlign w:val="center"/>
-            <w:hideMark/>
-          </w:tcPr>
-          <w:p>
-            <w:pPr>
-              <w:rPr>
-                <w:b/>
-                <w:bCs/>
+              <w:t>3.5</w:t>
+            </w:r>
+          </w:p>
+        </w:tc>
+        <w:tc>
+          <w:tcPr>
+            <w:tcW w:w="0" w:type="auto"/>
+            <w:tcBorders>
+              <w:top w:val="single" w:sz="6" w:space="0" w:color="auto"/>
+              <w:left w:val="single" w:sz="6" w:space="0" w:color="auto"/>
+              <w:bottom w:val="single" w:sz="6" w:space="0" w:color="auto"/>
+              <w:right w:val="single" w:sz="6" w:space="0" w:color="auto"/>
+            </w:tcBorders>
+            <w:tcMar>
+              <w:top w:w="120" w:type="dxa"/>
+              <w:left w:w="180" w:type="dxa"/>
+              <w:bottom w:w="120" w:type="dxa"/>
+              <w:right w:w="180" w:type="dxa"/>
+            </w:tcMar>
+            <w:vAlign w:val="center"/>
+            <w:hideMark/>
+          </w:tcPr>
+          <w:p>
+            <w:pPr>
+              <w:rPr>
+                <w:b/>
+                <w:bCs/>
+                <w:i/>
+                <w:iCs/>
               </w:rPr>
             </w:pPr>
             <w:r>
@@ -4525,6 +5520,8 @@
                 <w:rFonts w:ascii="Segoe UI Emoji" w:hAnsi="Segoe UI Emoji" w:cs="Segoe UI Emoji"/>
                 <w:b/>
                 <w:bCs/>
+                <w:i/>
+                <w:iCs/>
               </w:rPr>
               <w:t>🔲</w:t>
             </w:r>
@@ -4539,87 +5536,146 @@
               <w:bottom w:val="single" w:sz="6" w:space="0" w:color="auto"/>
               <w:right w:val="single" w:sz="6" w:space="0" w:color="auto"/>
             </w:tcBorders>
-            <w:vAlign w:val="center"/>
-            <w:hideMark/>
-          </w:tcPr>
-          <w:p>
-            <w:pPr>
-              <w:rPr>
-                <w:b/>
-                <w:bCs/>
-              </w:rPr>
-            </w:pPr>
-            <w:r>
-              <w:rPr>
-                <w:b/>
-                <w:bCs/>
-              </w:rPr>
-              <w:t xml:space="preserve">Implement </w:t>
-            </w:r>
-            <w:proofErr w:type="spellStart"/>
-            <w:r>
-              <w:rPr>
-                <w:b/>
-                <w:bCs/>
-              </w:rPr>
-              <w:t>VectorBT</w:t>
-            </w:r>
-            <w:proofErr w:type="spellEnd"/>
-          </w:p>
-        </w:tc>
-        <w:tc>
-          <w:tcPr>
-            <w:tcW w:w="0" w:type="auto"/>
-            <w:tcBorders>
-              <w:top w:val="single" w:sz="6" w:space="0" w:color="auto"/>
-              <w:left w:val="single" w:sz="6" w:space="0" w:color="auto"/>
-              <w:bottom w:val="single" w:sz="6" w:space="0" w:color="auto"/>
-              <w:right w:val="single" w:sz="6" w:space="0" w:color="auto"/>
-            </w:tcBorders>
-            <w:vAlign w:val="center"/>
-            <w:hideMark/>
-          </w:tcPr>
-          <w:p>
-            <w:pPr>
-              <w:rPr>
-                <w:b/>
-                <w:bCs/>
-              </w:rPr>
-            </w:pPr>
-            <w:r>
-              <w:rPr>
-                <w:b/>
-                <w:bCs/>
-              </w:rPr>
-              <w:t>Antigravity</w:t>
-            </w:r>
-          </w:p>
-        </w:tc>
-        <w:tc>
-          <w:tcPr>
-            <w:tcW w:w="0" w:type="auto"/>
-            <w:tcBorders>
-              <w:top w:val="single" w:sz="6" w:space="0" w:color="auto"/>
-              <w:left w:val="single" w:sz="6" w:space="0" w:color="auto"/>
-              <w:bottom w:val="single" w:sz="6" w:space="0" w:color="auto"/>
-              <w:right w:val="single" w:sz="6" w:space="0" w:color="auto"/>
-            </w:tcBorders>
-            <w:vAlign w:val="center"/>
-            <w:hideMark/>
-          </w:tcPr>
-          <w:p>
-            <w:pPr>
-              <w:rPr>
-                <w:b/>
-                <w:bCs/>
-              </w:rPr>
-            </w:pPr>
-            <w:r>
-              <w:rPr>
-                <w:b/>
-                <w:bCs/>
-              </w:rPr>
-              <w:t>Antigravity writes the backtest_runner.py.</w:t>
+            <w:tcMar>
+              <w:top w:w="120" w:type="dxa"/>
+              <w:left w:w="180" w:type="dxa"/>
+              <w:bottom w:w="120" w:type="dxa"/>
+              <w:right w:w="180" w:type="dxa"/>
+            </w:tcMar>
+            <w:vAlign w:val="center"/>
+            <w:hideMark/>
+          </w:tcPr>
+          <w:p>
+            <w:pPr>
+              <w:rPr>
+                <w:b/>
+                <w:bCs/>
+                <w:i/>
+                <w:iCs/>
+              </w:rPr>
+            </w:pPr>
+            <w:r>
+              <w:rPr>
+                <w:b/>
+                <w:bCs/>
+                <w:i/>
+                <w:iCs/>
+              </w:rPr>
+              <w:t>The Walk-Forward Test</w:t>
+            </w:r>
+          </w:p>
+        </w:tc>
+        <w:tc>
+          <w:tcPr>
+            <w:tcW w:w="0" w:type="auto"/>
+            <w:tcBorders>
+              <w:top w:val="single" w:sz="6" w:space="0" w:color="auto"/>
+              <w:left w:val="single" w:sz="6" w:space="0" w:color="auto"/>
+              <w:bottom w:val="single" w:sz="6" w:space="0" w:color="auto"/>
+              <w:right w:val="single" w:sz="6" w:space="0" w:color="auto"/>
+            </w:tcBorders>
+            <w:tcMar>
+              <w:top w:w="120" w:type="dxa"/>
+              <w:left w:w="180" w:type="dxa"/>
+              <w:bottom w:w="120" w:type="dxa"/>
+              <w:right w:w="180" w:type="dxa"/>
+            </w:tcMar>
+            <w:vAlign w:val="center"/>
+            <w:hideMark/>
+          </w:tcPr>
+          <w:p>
+            <w:pPr>
+              <w:rPr>
+                <w:b/>
+                <w:bCs/>
+                <w:i/>
+                <w:iCs/>
+              </w:rPr>
+            </w:pPr>
+            <w:r>
+              <w:rPr>
+                <w:b/>
+                <w:bCs/>
+                <w:i/>
+                <w:iCs/>
+              </w:rPr>
+              <w:t>Gemini</w:t>
+            </w:r>
+          </w:p>
+        </w:tc>
+        <w:tc>
+          <w:tcPr>
+            <w:tcW w:w="0" w:type="auto"/>
+            <w:tcBorders>
+              <w:top w:val="single" w:sz="6" w:space="0" w:color="auto"/>
+              <w:left w:val="single" w:sz="6" w:space="0" w:color="auto"/>
+              <w:bottom w:val="single" w:sz="6" w:space="0" w:color="auto"/>
+              <w:right w:val="single" w:sz="6" w:space="0" w:color="auto"/>
+            </w:tcBorders>
+            <w:tcMar>
+              <w:top w:w="120" w:type="dxa"/>
+              <w:left w:w="180" w:type="dxa"/>
+              <w:bottom w:w="120" w:type="dxa"/>
+              <w:right w:w="180" w:type="dxa"/>
+            </w:tcMar>
+            <w:vAlign w:val="center"/>
+            <w:hideMark/>
+          </w:tcPr>
+          <w:p>
+            <w:pPr>
+              <w:rPr>
+                <w:b/>
+                <w:bCs/>
+                <w:i/>
+                <w:iCs/>
+              </w:rPr>
+            </w:pPr>
+            <w:r>
+              <w:rPr>
+                <w:b/>
+                <w:bCs/>
+                <w:i/>
+                <w:iCs/>
+              </w:rPr>
+              <w:t xml:space="preserve">New: Split data: 2021-2023 (Train) vs. 2024 (Test). </w:t>
+            </w:r>
+          </w:p>
+          <w:p>
+            <w:pPr>
+              <w:rPr>
+                <w:b/>
+                <w:bCs/>
+                <w:i/>
+                <w:iCs/>
+              </w:rPr>
+            </w:pPr>
+            <w:r>
+              <w:rPr>
+                <w:b/>
+                <w:bCs/>
+                <w:i/>
+                <w:iCs/>
+              </w:rPr>
+              <w:br/>
+            </w:r>
+          </w:p>
+          <w:p>
+            <w:pPr>
+              <w:rPr>
+                <w:b/>
+                <w:bCs/>
+                <w:i/>
+                <w:iCs/>
+              </w:rPr>
+            </w:pPr>
+            <w:r>
+              <w:rPr>
+                <w:b/>
+                <w:bCs/>
+                <w:i/>
+                <w:iCs/>
+              </w:rPr>
+              <w:t>Optimize params on Train. Run once on Test. If 2024 fails, the strategy is broken.</w:t>
             </w:r>
           </w:p>
         </w:tc>
@@ -4637,42 +5693,60 @@
               <w:bottom w:val="single" w:sz="6" w:space="0" w:color="auto"/>
               <w:right w:val="single" w:sz="6" w:space="0" w:color="auto"/>
             </w:tcBorders>
-            <w:vAlign w:val="center"/>
-            <w:hideMark/>
-          </w:tcPr>
-          <w:p>
-            <w:pPr>
-              <w:rPr>
-                <w:b/>
-                <w:bCs/>
-              </w:rPr>
-            </w:pPr>
-            <w:r>
-              <w:rPr>
-                <w:b/>
-                <w:bCs/>
-              </w:rPr>
-              <w:t>3.4</w:t>
-            </w:r>
-          </w:p>
-        </w:tc>
-        <w:tc>
-          <w:tcPr>
-            <w:tcW w:w="0" w:type="auto"/>
-            <w:tcBorders>
-              <w:top w:val="single" w:sz="6" w:space="0" w:color="auto"/>
-              <w:left w:val="single" w:sz="6" w:space="0" w:color="auto"/>
-              <w:bottom w:val="single" w:sz="6" w:space="0" w:color="auto"/>
-              <w:right w:val="single" w:sz="6" w:space="0" w:color="auto"/>
-            </w:tcBorders>
-            <w:vAlign w:val="center"/>
-            <w:hideMark/>
-          </w:tcPr>
-          <w:p>
-            <w:pPr>
-              <w:rPr>
-                <w:b/>
-                <w:bCs/>
+            <w:tcMar>
+              <w:top w:w="120" w:type="dxa"/>
+              <w:left w:w="180" w:type="dxa"/>
+              <w:bottom w:w="120" w:type="dxa"/>
+              <w:right w:w="180" w:type="dxa"/>
+            </w:tcMar>
+            <w:vAlign w:val="center"/>
+            <w:hideMark/>
+          </w:tcPr>
+          <w:p>
+            <w:pPr>
+              <w:rPr>
+                <w:b/>
+                <w:bCs/>
+                <w:i/>
+                <w:iCs/>
+              </w:rPr>
+            </w:pPr>
+            <w:r>
+              <w:rPr>
+                <w:b/>
+                <w:bCs/>
+                <w:i/>
+                <w:iCs/>
+              </w:rPr>
+              <w:t>3.6</w:t>
+            </w:r>
+          </w:p>
+        </w:tc>
+        <w:tc>
+          <w:tcPr>
+            <w:tcW w:w="0" w:type="auto"/>
+            <w:tcBorders>
+              <w:top w:val="single" w:sz="6" w:space="0" w:color="auto"/>
+              <w:left w:val="single" w:sz="6" w:space="0" w:color="auto"/>
+              <w:bottom w:val="single" w:sz="6" w:space="0" w:color="auto"/>
+              <w:right w:val="single" w:sz="6" w:space="0" w:color="auto"/>
+            </w:tcBorders>
+            <w:tcMar>
+              <w:top w:w="120" w:type="dxa"/>
+              <w:left w:w="180" w:type="dxa"/>
+              <w:bottom w:w="120" w:type="dxa"/>
+              <w:right w:w="180" w:type="dxa"/>
+            </w:tcMar>
+            <w:vAlign w:val="center"/>
+            <w:hideMark/>
+          </w:tcPr>
+          <w:p>
+            <w:pPr>
+              <w:rPr>
+                <w:b/>
+                <w:bCs/>
+                <w:i/>
+                <w:iCs/>
               </w:rPr>
             </w:pPr>
             <w:r>
@@ -4680,6 +5754,8 @@
                 <w:rFonts w:ascii="Segoe UI Emoji" w:hAnsi="Segoe UI Emoji" w:cs="Segoe UI Emoji"/>
                 <w:b/>
                 <w:bCs/>
+                <w:i/>
+                <w:iCs/>
               </w:rPr>
               <w:t>🔲</w:t>
             </w:r>
@@ -4694,48 +5770,79 @@
               <w:bottom w:val="single" w:sz="6" w:space="0" w:color="auto"/>
               <w:right w:val="single" w:sz="6" w:space="0" w:color="auto"/>
             </w:tcBorders>
-            <w:vAlign w:val="center"/>
-            <w:hideMark/>
-          </w:tcPr>
-          <w:p>
-            <w:pPr>
-              <w:rPr>
-                <w:b/>
-                <w:bCs/>
-              </w:rPr>
-            </w:pPr>
-            <w:r>
-              <w:rPr>
-                <w:b/>
-                <w:bCs/>
-              </w:rPr>
-              <w:t>Run Tournament</w:t>
-            </w:r>
-          </w:p>
-        </w:tc>
-        <w:tc>
-          <w:tcPr>
-            <w:tcW w:w="0" w:type="auto"/>
-            <w:tcBorders>
-              <w:top w:val="single" w:sz="6" w:space="0" w:color="auto"/>
-              <w:left w:val="single" w:sz="6" w:space="0" w:color="auto"/>
-              <w:bottom w:val="single" w:sz="6" w:space="0" w:color="auto"/>
-              <w:right w:val="single" w:sz="6" w:space="0" w:color="auto"/>
-            </w:tcBorders>
-            <w:vAlign w:val="center"/>
-            <w:hideMark/>
-          </w:tcPr>
-          <w:p>
-            <w:pPr>
-              <w:rPr>
-                <w:b/>
-                <w:bCs/>
-              </w:rPr>
-            </w:pPr>
-            <w:r>
-              <w:rPr>
-                <w:b/>
-                <w:bCs/>
+            <w:tcMar>
+              <w:top w:w="120" w:type="dxa"/>
+              <w:left w:w="180" w:type="dxa"/>
+              <w:bottom w:w="120" w:type="dxa"/>
+              <w:right w:w="180" w:type="dxa"/>
+            </w:tcMar>
+            <w:vAlign w:val="center"/>
+            <w:hideMark/>
+          </w:tcPr>
+          <w:p>
+            <w:pPr>
+              <w:rPr>
+                <w:b/>
+                <w:bCs/>
+                <w:i/>
+                <w:iCs/>
+              </w:rPr>
+            </w:pPr>
+            <w:proofErr w:type="spellStart"/>
+            <w:r>
+              <w:rPr>
+                <w:b/>
+                <w:bCs/>
+                <w:i/>
+                <w:iCs/>
+              </w:rPr>
+              <w:t>Backtest</w:t>
+            </w:r>
+            <w:proofErr w:type="spellEnd"/>
+            <w:r>
+              <w:rPr>
+                <w:b/>
+                <w:bCs/>
+                <w:i/>
+                <w:iCs/>
+              </w:rPr>
+              <w:t xml:space="preserve"> UI Adapter</w:t>
+            </w:r>
+          </w:p>
+        </w:tc>
+        <w:tc>
+          <w:tcPr>
+            <w:tcW w:w="0" w:type="auto"/>
+            <w:tcBorders>
+              <w:top w:val="single" w:sz="6" w:space="0" w:color="auto"/>
+              <w:left w:val="single" w:sz="6" w:space="0" w:color="auto"/>
+              <w:bottom w:val="single" w:sz="6" w:space="0" w:color="auto"/>
+              <w:right w:val="single" w:sz="6" w:space="0" w:color="auto"/>
+            </w:tcBorders>
+            <w:tcMar>
+              <w:top w:w="120" w:type="dxa"/>
+              <w:left w:w="180" w:type="dxa"/>
+              <w:bottom w:w="120" w:type="dxa"/>
+              <w:right w:w="180" w:type="dxa"/>
+            </w:tcMar>
+            <w:vAlign w:val="center"/>
+            <w:hideMark/>
+          </w:tcPr>
+          <w:p>
+            <w:pPr>
+              <w:rPr>
+                <w:b/>
+                <w:bCs/>
+                <w:i/>
+                <w:iCs/>
+              </w:rPr>
+            </w:pPr>
+            <w:r>
+              <w:rPr>
+                <w:b/>
+                <w:bCs/>
+                <w:i/>
+                <w:iCs/>
               </w:rPr>
               <w:t>Antigravity</w:t>
             </w:r>
@@ -4750,378 +5857,72 @@
               <w:bottom w:val="single" w:sz="6" w:space="0" w:color="auto"/>
               <w:right w:val="single" w:sz="6" w:space="0" w:color="auto"/>
             </w:tcBorders>
-            <w:vAlign w:val="center"/>
-            <w:hideMark/>
-          </w:tcPr>
-          <w:p>
-            <w:pPr>
-              <w:rPr>
-                <w:b/>
-                <w:bCs/>
-              </w:rPr>
-            </w:pPr>
-            <w:r>
-              <w:rPr>
-                <w:b/>
-                <w:bCs/>
-              </w:rPr>
-              <w:t>Run 10,000 simulations: Strategy A vs B vs C.</w:t>
-            </w:r>
-          </w:p>
-        </w:tc>
-      </w:tr>
-      <w:tr>
-        <w:trPr>
-          <w:tblCellSpacing w:w="15" w:type="dxa"/>
-        </w:trPr>
-        <w:tc>
-          <w:tcPr>
-            <w:tcW w:w="0" w:type="auto"/>
-            <w:tcBorders>
-              <w:top w:val="single" w:sz="6" w:space="0" w:color="auto"/>
-              <w:left w:val="single" w:sz="6" w:space="0" w:color="auto"/>
-              <w:bottom w:val="single" w:sz="6" w:space="0" w:color="auto"/>
-              <w:right w:val="single" w:sz="6" w:space="0" w:color="auto"/>
-            </w:tcBorders>
-            <w:vAlign w:val="center"/>
-            <w:hideMark/>
-          </w:tcPr>
-          <w:p>
-            <w:pPr>
-              <w:rPr>
-                <w:b/>
-                <w:bCs/>
-              </w:rPr>
-            </w:pPr>
-            <w:r>
-              <w:rPr>
-                <w:b/>
-                <w:bCs/>
-              </w:rPr>
-              <w:t>3.5</w:t>
-            </w:r>
-          </w:p>
-        </w:tc>
-        <w:tc>
-          <w:tcPr>
-            <w:tcW w:w="0" w:type="auto"/>
-            <w:tcBorders>
-              <w:top w:val="single" w:sz="6" w:space="0" w:color="auto"/>
-              <w:left w:val="single" w:sz="6" w:space="0" w:color="auto"/>
-              <w:bottom w:val="single" w:sz="6" w:space="0" w:color="auto"/>
-              <w:right w:val="single" w:sz="6" w:space="0" w:color="auto"/>
-            </w:tcBorders>
-            <w:vAlign w:val="center"/>
-            <w:hideMark/>
-          </w:tcPr>
-          <w:p>
-            <w:pPr>
-              <w:rPr>
-                <w:b/>
-                <w:bCs/>
-              </w:rPr>
-            </w:pPr>
-            <w:r>
-              <w:rPr>
-                <w:rFonts w:ascii="Segoe UI Emoji" w:hAnsi="Segoe UI Emoji" w:cs="Segoe UI Emoji"/>
-                <w:b/>
-                <w:bCs/>
-              </w:rPr>
-              <w:t>🔲</w:t>
-            </w:r>
-          </w:p>
-        </w:tc>
-        <w:tc>
-          <w:tcPr>
-            <w:tcW w:w="0" w:type="auto"/>
-            <w:tcBorders>
-              <w:top w:val="single" w:sz="6" w:space="0" w:color="auto"/>
-              <w:left w:val="single" w:sz="6" w:space="0" w:color="auto"/>
-              <w:bottom w:val="single" w:sz="6" w:space="0" w:color="auto"/>
-              <w:right w:val="single" w:sz="6" w:space="0" w:color="auto"/>
-            </w:tcBorders>
-            <w:vAlign w:val="center"/>
-            <w:hideMark/>
-          </w:tcPr>
-          <w:p>
-            <w:pPr>
-              <w:rPr>
-                <w:b/>
-                <w:bCs/>
-              </w:rPr>
-            </w:pPr>
-            <w:r>
-              <w:rPr>
-                <w:b/>
-                <w:bCs/>
-              </w:rPr>
-              <w:t xml:space="preserve">Design </w:t>
+            <w:tcMar>
+              <w:top w:w="120" w:type="dxa"/>
+              <w:left w:w="180" w:type="dxa"/>
+              <w:bottom w:w="120" w:type="dxa"/>
+              <w:right w:w="180" w:type="dxa"/>
+            </w:tcMar>
+            <w:vAlign w:val="center"/>
+            <w:hideMark/>
+          </w:tcPr>
+          <w:p>
+            <w:pPr>
+              <w:rPr>
+                <w:b/>
+                <w:bCs/>
+                <w:i/>
+                <w:iCs/>
+              </w:rPr>
+            </w:pPr>
+            <w:r>
+              <w:rPr>
+                <w:b/>
+                <w:bCs/>
+                <w:i/>
+                <w:iCs/>
+              </w:rPr>
+              <w:t xml:space="preserve">Update </w:t>
             </w:r>
             <w:proofErr w:type="spellStart"/>
             <w:r>
               <w:rPr>
                 <w:b/>
                 <w:bCs/>
-              </w:rPr>
-              <w:t>Backtest</w:t>
+                <w:i/>
+                <w:iCs/>
+              </w:rPr>
+              <w:t>Backtesting.tsx</w:t>
             </w:r>
             <w:proofErr w:type="spellEnd"/>
             <w:r>
               <w:rPr>
                 <w:b/>
                 <w:bCs/>
-              </w:rPr>
-              <w:t xml:space="preserve"> UI</w:t>
-            </w:r>
-          </w:p>
-        </w:tc>
-        <w:tc>
-          <w:tcPr>
-            <w:tcW w:w="0" w:type="auto"/>
-            <w:tcBorders>
-              <w:top w:val="single" w:sz="6" w:space="0" w:color="auto"/>
-              <w:left w:val="single" w:sz="6" w:space="0" w:color="auto"/>
-              <w:bottom w:val="single" w:sz="6" w:space="0" w:color="auto"/>
-              <w:right w:val="single" w:sz="6" w:space="0" w:color="auto"/>
-            </w:tcBorders>
-            <w:vAlign w:val="center"/>
-            <w:hideMark/>
-          </w:tcPr>
-          <w:p>
-            <w:pPr>
-              <w:rPr>
-                <w:b/>
-                <w:bCs/>
-              </w:rPr>
-            </w:pPr>
-            <w:r>
-              <w:rPr>
-                <w:b/>
-                <w:bCs/>
-              </w:rPr>
-              <w:t>Gemini</w:t>
-            </w:r>
-          </w:p>
-        </w:tc>
-        <w:tc>
-          <w:tcPr>
-            <w:tcW w:w="0" w:type="auto"/>
-            <w:tcBorders>
-              <w:top w:val="single" w:sz="6" w:space="0" w:color="auto"/>
-              <w:left w:val="single" w:sz="6" w:space="0" w:color="auto"/>
-              <w:bottom w:val="single" w:sz="6" w:space="0" w:color="auto"/>
-              <w:right w:val="single" w:sz="6" w:space="0" w:color="auto"/>
-            </w:tcBorders>
-            <w:vAlign w:val="center"/>
-            <w:hideMark/>
-          </w:tcPr>
-          <w:p>
-            <w:pPr>
-              <w:rPr>
-                <w:b/>
-                <w:bCs/>
-              </w:rPr>
-            </w:pPr>
-            <w:r>
-              <w:rPr>
-                <w:b/>
-                <w:bCs/>
-              </w:rPr>
-              <w:t xml:space="preserve">I define the JSON structure for the </w:t>
+                <w:i/>
+                <w:iCs/>
+              </w:rPr>
+              <w:t xml:space="preserve"> to read the trades.csv generated by the Tier 2 engine (instead of </w:t>
             </w:r>
             <w:proofErr w:type="spellStart"/>
             <w:r>
               <w:rPr>
                 <w:b/>
                 <w:bCs/>
-              </w:rPr>
-              <w:t>Backtest</w:t>
+                <w:i/>
+                <w:iCs/>
+              </w:rPr>
+              <w:t>VectorBT</w:t>
             </w:r>
             <w:proofErr w:type="spellEnd"/>
             <w:r>
               <w:rPr>
                 <w:b/>
                 <w:bCs/>
-              </w:rPr>
-              <w:t xml:space="preserve"> API.</w:t>
-            </w:r>
-          </w:p>
-        </w:tc>
-      </w:tr>
-      <w:tr>
-        <w:trPr>
-          <w:tblCellSpacing w:w="15" w:type="dxa"/>
-        </w:trPr>
-        <w:tc>
-          <w:tcPr>
-            <w:tcW w:w="0" w:type="auto"/>
-            <w:tcBorders>
-              <w:top w:val="single" w:sz="6" w:space="0" w:color="auto"/>
-              <w:left w:val="single" w:sz="6" w:space="0" w:color="auto"/>
-              <w:bottom w:val="single" w:sz="6" w:space="0" w:color="auto"/>
-              <w:right w:val="single" w:sz="6" w:space="0" w:color="auto"/>
-            </w:tcBorders>
-            <w:vAlign w:val="center"/>
-            <w:hideMark/>
-          </w:tcPr>
-          <w:p>
-            <w:pPr>
-              <w:rPr>
-                <w:b/>
-                <w:bCs/>
-              </w:rPr>
-            </w:pPr>
-            <w:r>
-              <w:rPr>
-                <w:b/>
-                <w:bCs/>
-              </w:rPr>
-              <w:t>3.5b</w:t>
-            </w:r>
-          </w:p>
-        </w:tc>
-        <w:tc>
-          <w:tcPr>
-            <w:tcW w:w="0" w:type="auto"/>
-            <w:tcBorders>
-              <w:top w:val="single" w:sz="6" w:space="0" w:color="auto"/>
-              <w:left w:val="single" w:sz="6" w:space="0" w:color="auto"/>
-              <w:bottom w:val="single" w:sz="6" w:space="0" w:color="auto"/>
-              <w:right w:val="single" w:sz="6" w:space="0" w:color="auto"/>
-            </w:tcBorders>
-            <w:vAlign w:val="center"/>
-            <w:hideMark/>
-          </w:tcPr>
-          <w:p>
-            <w:pPr>
-              <w:rPr>
-                <w:b/>
-                <w:bCs/>
-              </w:rPr>
-            </w:pPr>
-            <w:r>
-              <w:rPr>
-                <w:rFonts w:ascii="Segoe UI Emoji" w:hAnsi="Segoe UI Emoji" w:cs="Segoe UI Emoji"/>
-                <w:b/>
-                <w:bCs/>
-              </w:rPr>
-              <w:t>🔲</w:t>
-            </w:r>
-          </w:p>
-        </w:tc>
-        <w:tc>
-          <w:tcPr>
-            <w:tcW w:w="0" w:type="auto"/>
-            <w:tcBorders>
-              <w:top w:val="single" w:sz="6" w:space="0" w:color="auto"/>
-              <w:left w:val="single" w:sz="6" w:space="0" w:color="auto"/>
-              <w:bottom w:val="single" w:sz="6" w:space="0" w:color="auto"/>
-              <w:right w:val="single" w:sz="6" w:space="0" w:color="auto"/>
-            </w:tcBorders>
-            <w:vAlign w:val="center"/>
-            <w:hideMark/>
-          </w:tcPr>
-          <w:p>
-            <w:pPr>
-              <w:rPr>
-                <w:b/>
-                <w:bCs/>
-              </w:rPr>
-            </w:pPr>
-            <w:r>
-              <w:rPr>
-                <w:b/>
-                <w:bCs/>
-              </w:rPr>
-              <w:t xml:space="preserve">Build </w:t>
-            </w:r>
-            <w:proofErr w:type="spellStart"/>
-            <w:r>
-              <w:rPr>
-                <w:b/>
-                <w:bCs/>
-              </w:rPr>
-              <w:t>Backtest</w:t>
-            </w:r>
-            <w:proofErr w:type="spellEnd"/>
-            <w:r>
-              <w:rPr>
-                <w:b/>
-                <w:bCs/>
-              </w:rPr>
-              <w:t xml:space="preserve"> UI</w:t>
-            </w:r>
-          </w:p>
-        </w:tc>
-        <w:tc>
-          <w:tcPr>
-            <w:tcW w:w="0" w:type="auto"/>
-            <w:tcBorders>
-              <w:top w:val="single" w:sz="6" w:space="0" w:color="auto"/>
-              <w:left w:val="single" w:sz="6" w:space="0" w:color="auto"/>
-              <w:bottom w:val="single" w:sz="6" w:space="0" w:color="auto"/>
-              <w:right w:val="single" w:sz="6" w:space="0" w:color="auto"/>
-            </w:tcBorders>
-            <w:vAlign w:val="center"/>
-            <w:hideMark/>
-          </w:tcPr>
-          <w:p>
-            <w:pPr>
-              <w:rPr>
-                <w:b/>
-                <w:bCs/>
-              </w:rPr>
-            </w:pPr>
-            <w:r>
-              <w:rPr>
-                <w:b/>
-                <w:bCs/>
-              </w:rPr>
-              <w:t>Antigravity</w:t>
-            </w:r>
-          </w:p>
-        </w:tc>
-        <w:tc>
-          <w:tcPr>
-            <w:tcW w:w="0" w:type="auto"/>
-            <w:tcBorders>
-              <w:top w:val="single" w:sz="6" w:space="0" w:color="auto"/>
-              <w:left w:val="single" w:sz="6" w:space="0" w:color="auto"/>
-              <w:bottom w:val="single" w:sz="6" w:space="0" w:color="auto"/>
-              <w:right w:val="single" w:sz="6" w:space="0" w:color="auto"/>
-            </w:tcBorders>
-            <w:vAlign w:val="center"/>
-            <w:hideMark/>
-          </w:tcPr>
-          <w:p>
-            <w:pPr>
-              <w:rPr>
-                <w:b/>
-                <w:bCs/>
-              </w:rPr>
-            </w:pPr>
-            <w:r>
-              <w:rPr>
-                <w:b/>
-                <w:bCs/>
-              </w:rPr>
-              <w:t xml:space="preserve">Update </w:t>
-            </w:r>
-            <w:proofErr w:type="spellStart"/>
-            <w:r>
-              <w:rPr>
-                <w:b/>
-                <w:bCs/>
-              </w:rPr>
-              <w:t>Backtesting.tsx</w:t>
-            </w:r>
-            <w:proofErr w:type="spellEnd"/>
-            <w:r>
-              <w:rPr>
-                <w:b/>
-                <w:bCs/>
-              </w:rPr>
-              <w:t xml:space="preserve"> to visualize Equity Curves.</w:t>
+                <w:i/>
+                <w:iCs/>
+              </w:rPr>
+              <w:t xml:space="preserve"> output).</w:t>
             </w:r>
           </w:p>
         </w:tc>
@@ -5721,6 +6522,7 @@
                 <w:b/>
                 <w:bCs/>
               </w:rPr>
+              <w:lastRenderedPageBreak/>
               <w:br/>
             </w:r>
           </w:p>
@@ -5800,6 +6602,7 @@
           <w:b/>
           <w:bCs/>
         </w:rPr>
+        <w:lastRenderedPageBreak/>
         <w:t>Phase 5: Execution (Paper to Live)</w:t>
       </w:r>
     </w:p>
@@ -5866,7 +6669,6 @@
                 <w:b/>
                 <w:bCs/>
               </w:rPr>
-              <w:lastRenderedPageBreak/>
               <w:t>Step</w:t>
             </w:r>
           </w:p>

</xml_diff>

<commit_message>
feat(phase3.2): live validation verified & synthetic data engine generated
</commit_message>
<xml_diff>
--- a/Project plan.docx
+++ b/Project plan.docx
@@ -1648,9 +1648,9 @@
       <w:tblGrid>
         <w:gridCol w:w="835"/>
         <w:gridCol w:w="987"/>
-        <w:gridCol w:w="1784"/>
+        <w:gridCol w:w="1832"/>
         <w:gridCol w:w="1420"/>
-        <w:gridCol w:w="3984"/>
+        <w:gridCol w:w="3936"/>
       </w:tblGrid>
       <w:tr>
         <w:trPr>
@@ -2032,7 +2032,7 @@
                 <w:b/>
                 <w:bCs/>
               </w:rPr>
-              <w:t>.</w:t>
+              <w:t xml:space="preserve"> structure.</w:t>
             </w:r>
           </w:p>
         </w:tc>
@@ -2208,7 +2208,7 @@
                 <w:b/>
                 <w:bCs/>
               </w:rPr>
-              <w:t>Coded abstract base classes.</w:t>
+              <w:t>Coded the abstract base classes.</w:t>
             </w:r>
           </w:p>
         </w:tc>
@@ -2384,7 +2384,7 @@
                 <w:b/>
                 <w:bCs/>
               </w:rPr>
-              <w:t>Defined VIX thresholds (18/35).</w:t>
+              <w:t>Defined VIX thresholds (18/35) for volatility regimes.</w:t>
             </w:r>
           </w:p>
         </w:tc>
@@ -2634,41 +2634,41 @@
                 <w:b/>
                 <w:bCs/>
               </w:rPr>
-              <w:t>🔲</w:t>
-            </w:r>
-          </w:p>
-        </w:tc>
-        <w:tc>
-          <w:tcPr>
-            <w:tcW w:w="0" w:type="auto"/>
-            <w:tcBorders>
-              <w:top w:val="single" w:sz="6" w:space="0" w:color="auto"/>
-              <w:left w:val="single" w:sz="6" w:space="0" w:color="auto"/>
-              <w:bottom w:val="single" w:sz="6" w:space="0" w:color="auto"/>
-              <w:right w:val="single" w:sz="6" w:space="0" w:color="auto"/>
-            </w:tcBorders>
-            <w:tcMar>
-              <w:top w:w="120" w:type="dxa"/>
-              <w:left w:w="180" w:type="dxa"/>
-              <w:bottom w:w="120" w:type="dxa"/>
-              <w:right w:w="180" w:type="dxa"/>
-            </w:tcMar>
-            <w:vAlign w:val="center"/>
-            <w:hideMark/>
-          </w:tcPr>
-          <w:p>
-            <w:pPr>
-              <w:rPr>
-                <w:b/>
-                <w:bCs/>
-              </w:rPr>
-            </w:pPr>
-            <w:r>
-              <w:rPr>
-                <w:b/>
-                <w:bCs/>
-              </w:rPr>
-              <w:t>Prompt: Dynamic Selector</w:t>
+              <w:t>✅</w:t>
+            </w:r>
+          </w:p>
+        </w:tc>
+        <w:tc>
+          <w:tcPr>
+            <w:tcW w:w="0" w:type="auto"/>
+            <w:tcBorders>
+              <w:top w:val="single" w:sz="6" w:space="0" w:color="auto"/>
+              <w:left w:val="single" w:sz="6" w:space="0" w:color="auto"/>
+              <w:bottom w:val="single" w:sz="6" w:space="0" w:color="auto"/>
+              <w:right w:val="single" w:sz="6" w:space="0" w:color="auto"/>
+            </w:tcBorders>
+            <w:tcMar>
+              <w:top w:w="120" w:type="dxa"/>
+              <w:left w:w="180" w:type="dxa"/>
+              <w:bottom w:w="120" w:type="dxa"/>
+              <w:right w:w="180" w:type="dxa"/>
+            </w:tcMar>
+            <w:vAlign w:val="center"/>
+            <w:hideMark/>
+          </w:tcPr>
+          <w:p>
+            <w:pPr>
+              <w:rPr>
+                <w:b/>
+                <w:bCs/>
+              </w:rPr>
+            </w:pPr>
+            <w:r>
+              <w:rPr>
+                <w:b/>
+                <w:bCs/>
+              </w:rPr>
+              <w:t>Design VWAP Strategy</w:t>
             </w:r>
           </w:p>
         </w:tc>
@@ -2736,7 +2736,7 @@
                 <w:b/>
                 <w:bCs/>
               </w:rPr>
-              <w:t>(NEW) Define logic to select Strike based on Delta (0.5 +/- tolerance) from the live feed.</w:t>
+              <w:t>Defined Entry/Exit rules for VWAP Momentum.</w:t>
             </w:r>
           </w:p>
         </w:tc>
@@ -2810,41 +2810,41 @@
                 <w:b/>
                 <w:bCs/>
               </w:rPr>
-              <w:t>🔲</w:t>
-            </w:r>
-          </w:p>
-        </w:tc>
-        <w:tc>
-          <w:tcPr>
-            <w:tcW w:w="0" w:type="auto"/>
-            <w:tcBorders>
-              <w:top w:val="single" w:sz="6" w:space="0" w:color="auto"/>
-              <w:left w:val="single" w:sz="6" w:space="0" w:color="auto"/>
-              <w:bottom w:val="single" w:sz="6" w:space="0" w:color="auto"/>
-              <w:right w:val="single" w:sz="6" w:space="0" w:color="auto"/>
-            </w:tcBorders>
-            <w:tcMar>
-              <w:top w:w="120" w:type="dxa"/>
-              <w:left w:w="180" w:type="dxa"/>
-              <w:bottom w:w="120" w:type="dxa"/>
-              <w:right w:w="180" w:type="dxa"/>
-            </w:tcMar>
-            <w:vAlign w:val="center"/>
-            <w:hideMark/>
-          </w:tcPr>
-          <w:p>
-            <w:pPr>
-              <w:rPr>
-                <w:b/>
-                <w:bCs/>
-              </w:rPr>
-            </w:pPr>
-            <w:r>
-              <w:rPr>
-                <w:b/>
-                <w:bCs/>
-              </w:rPr>
-              <w:t>Code: Strike Selector</w:t>
+              <w:t>✅</w:t>
+            </w:r>
+          </w:p>
+        </w:tc>
+        <w:tc>
+          <w:tcPr>
+            <w:tcW w:w="0" w:type="auto"/>
+            <w:tcBorders>
+              <w:top w:val="single" w:sz="6" w:space="0" w:color="auto"/>
+              <w:left w:val="single" w:sz="6" w:space="0" w:color="auto"/>
+              <w:bottom w:val="single" w:sz="6" w:space="0" w:color="auto"/>
+              <w:right w:val="single" w:sz="6" w:space="0" w:color="auto"/>
+            </w:tcBorders>
+            <w:tcMar>
+              <w:top w:w="120" w:type="dxa"/>
+              <w:left w:w="180" w:type="dxa"/>
+              <w:bottom w:w="120" w:type="dxa"/>
+              <w:right w:w="180" w:type="dxa"/>
+            </w:tcMar>
+            <w:vAlign w:val="center"/>
+            <w:hideMark/>
+          </w:tcPr>
+          <w:p>
+            <w:pPr>
+              <w:rPr>
+                <w:b/>
+                <w:bCs/>
+              </w:rPr>
+            </w:pPr>
+            <w:r>
+              <w:rPr>
+                <w:b/>
+                <w:bCs/>
+              </w:rPr>
+              <w:t>Implement VWAP</w:t>
             </w:r>
           </w:p>
         </w:tc>
@@ -2912,64 +2912,7 @@
                 <w:b/>
                 <w:bCs/>
               </w:rPr>
-              <w:t xml:space="preserve">Implement </w:t>
-            </w:r>
-            <w:proofErr w:type="spellStart"/>
-            <w:r>
-              <w:rPr>
-                <w:b/>
-                <w:bCs/>
-              </w:rPr>
-              <w:t>get_best_</w:t>
-            </w:r>
-            <w:proofErr w:type="gramStart"/>
-            <w:r>
-              <w:rPr>
-                <w:b/>
-                <w:bCs/>
-              </w:rPr>
-              <w:t>strike</w:t>
-            </w:r>
-            <w:proofErr w:type="spellEnd"/>
-            <w:r>
-              <w:rPr>
-                <w:b/>
-                <w:bCs/>
-              </w:rPr>
-              <w:t>(</w:t>
-            </w:r>
-            <w:proofErr w:type="spellStart"/>
-            <w:proofErr w:type="gramEnd"/>
-            <w:r>
-              <w:rPr>
-                <w:b/>
-                <w:bCs/>
-              </w:rPr>
-              <w:t>chain_data</w:t>
-            </w:r>
-            <w:proofErr w:type="spellEnd"/>
-            <w:r>
-              <w:rPr>
-                <w:b/>
-                <w:bCs/>
-              </w:rPr>
-              <w:t xml:space="preserve">, </w:t>
-            </w:r>
-            <w:proofErr w:type="spellStart"/>
-            <w:r>
-              <w:rPr>
-                <w:b/>
-                <w:bCs/>
-              </w:rPr>
-              <w:t>target_delta</w:t>
-            </w:r>
-            <w:proofErr w:type="spellEnd"/>
-            <w:r>
-              <w:rPr>
-                <w:b/>
-                <w:bCs/>
-              </w:rPr>
-              <w:t>) helper.</w:t>
+              <w:t>Coded vwap_momentum.py.</w:t>
             </w:r>
           </w:p>
         </w:tc>
@@ -3043,41 +2986,41 @@
                 <w:b/>
                 <w:bCs/>
               </w:rPr>
-              <w:t>🔲</w:t>
-            </w:r>
-          </w:p>
-        </w:tc>
-        <w:tc>
-          <w:tcPr>
-            <w:tcW w:w="0" w:type="auto"/>
-            <w:tcBorders>
-              <w:top w:val="single" w:sz="6" w:space="0" w:color="auto"/>
-              <w:left w:val="single" w:sz="6" w:space="0" w:color="auto"/>
-              <w:bottom w:val="single" w:sz="6" w:space="0" w:color="auto"/>
-              <w:right w:val="single" w:sz="6" w:space="0" w:color="auto"/>
-            </w:tcBorders>
-            <w:tcMar>
-              <w:top w:w="120" w:type="dxa"/>
-              <w:left w:w="180" w:type="dxa"/>
-              <w:bottom w:w="120" w:type="dxa"/>
-              <w:right w:w="180" w:type="dxa"/>
-            </w:tcMar>
-            <w:vAlign w:val="center"/>
-            <w:hideMark/>
-          </w:tcPr>
-          <w:p>
-            <w:pPr>
-              <w:rPr>
-                <w:b/>
-                <w:bCs/>
-              </w:rPr>
-            </w:pPr>
-            <w:r>
-              <w:rPr>
-                <w:b/>
-                <w:bCs/>
-              </w:rPr>
-              <w:t>Design VWAP Strategy</w:t>
+              <w:t>✅</w:t>
+            </w:r>
+          </w:p>
+        </w:tc>
+        <w:tc>
+          <w:tcPr>
+            <w:tcW w:w="0" w:type="auto"/>
+            <w:tcBorders>
+              <w:top w:val="single" w:sz="6" w:space="0" w:color="auto"/>
+              <w:left w:val="single" w:sz="6" w:space="0" w:color="auto"/>
+              <w:bottom w:val="single" w:sz="6" w:space="0" w:color="auto"/>
+              <w:right w:val="single" w:sz="6" w:space="0" w:color="auto"/>
+            </w:tcBorders>
+            <w:tcMar>
+              <w:top w:w="120" w:type="dxa"/>
+              <w:left w:w="180" w:type="dxa"/>
+              <w:bottom w:w="120" w:type="dxa"/>
+              <w:right w:w="180" w:type="dxa"/>
+            </w:tcMar>
+            <w:vAlign w:val="center"/>
+            <w:hideMark/>
+          </w:tcPr>
+          <w:p>
+            <w:pPr>
+              <w:rPr>
+                <w:b/>
+                <w:bCs/>
+              </w:rPr>
+            </w:pPr>
+            <w:r>
+              <w:rPr>
+                <w:b/>
+                <w:bCs/>
+              </w:rPr>
+              <w:t>Design Risk Guard</w:t>
             </w:r>
           </w:p>
         </w:tc>
@@ -3145,7 +3088,7 @@
                 <w:b/>
                 <w:bCs/>
               </w:rPr>
-              <w:t>Define Entry/Exit rules for VWAP Momentum.</w:t>
+              <w:t>Defined Quarter-Kelly Sizing &amp; Kill Switch logic.</w:t>
             </w:r>
           </w:p>
         </w:tc>
@@ -3219,41 +3162,41 @@
                 <w:b/>
                 <w:bCs/>
               </w:rPr>
-              <w:t>🔲</w:t>
-            </w:r>
-          </w:p>
-        </w:tc>
-        <w:tc>
-          <w:tcPr>
-            <w:tcW w:w="0" w:type="auto"/>
-            <w:tcBorders>
-              <w:top w:val="single" w:sz="6" w:space="0" w:color="auto"/>
-              <w:left w:val="single" w:sz="6" w:space="0" w:color="auto"/>
-              <w:bottom w:val="single" w:sz="6" w:space="0" w:color="auto"/>
-              <w:right w:val="single" w:sz="6" w:space="0" w:color="auto"/>
-            </w:tcBorders>
-            <w:tcMar>
-              <w:top w:w="120" w:type="dxa"/>
-              <w:left w:w="180" w:type="dxa"/>
-              <w:bottom w:w="120" w:type="dxa"/>
-              <w:right w:w="180" w:type="dxa"/>
-            </w:tcMar>
-            <w:vAlign w:val="center"/>
-            <w:hideMark/>
-          </w:tcPr>
-          <w:p>
-            <w:pPr>
-              <w:rPr>
-                <w:b/>
-                <w:bCs/>
-              </w:rPr>
-            </w:pPr>
-            <w:r>
-              <w:rPr>
-                <w:b/>
-                <w:bCs/>
-              </w:rPr>
-              <w:t>Implement VWAP</w:t>
+              <w:t>✅</w:t>
+            </w:r>
+          </w:p>
+        </w:tc>
+        <w:tc>
+          <w:tcPr>
+            <w:tcW w:w="0" w:type="auto"/>
+            <w:tcBorders>
+              <w:top w:val="single" w:sz="6" w:space="0" w:color="auto"/>
+              <w:left w:val="single" w:sz="6" w:space="0" w:color="auto"/>
+              <w:bottom w:val="single" w:sz="6" w:space="0" w:color="auto"/>
+              <w:right w:val="single" w:sz="6" w:space="0" w:color="auto"/>
+            </w:tcBorders>
+            <w:tcMar>
+              <w:top w:w="120" w:type="dxa"/>
+              <w:left w:w="180" w:type="dxa"/>
+              <w:bottom w:w="120" w:type="dxa"/>
+              <w:right w:w="180" w:type="dxa"/>
+            </w:tcMar>
+            <w:vAlign w:val="center"/>
+            <w:hideMark/>
+          </w:tcPr>
+          <w:p>
+            <w:pPr>
+              <w:rPr>
+                <w:b/>
+                <w:bCs/>
+              </w:rPr>
+            </w:pPr>
+            <w:r>
+              <w:rPr>
+                <w:b/>
+                <w:bCs/>
+              </w:rPr>
+              <w:t>Implement Risk Guard</w:t>
             </w:r>
           </w:p>
         </w:tc>
@@ -3321,7 +3264,7 @@
                 <w:b/>
                 <w:bCs/>
               </w:rPr>
-              <w:t>Code vwap_momentum.py using the Strike Selector.</w:t>
+              <w:t>Coded risk/risk_manager.py and kelly.py.</w:t>
             </w:r>
           </w:p>
         </w:tc>
@@ -3429,7 +3372,7 @@
                 <w:b/>
                 <w:bCs/>
               </w:rPr>
-              <w:t>Define Risk Guard</w:t>
+              <w:t>Design Virtual Broker</w:t>
             </w:r>
           </w:p>
         </w:tc>
@@ -3497,7 +3440,39 @@
                 <w:b/>
                 <w:bCs/>
               </w:rPr>
-              <w:t>Prompt for Kelly Sizing &amp; Kill Switch logic.</w:t>
+              <w:t xml:space="preserve">Define </w:t>
+            </w:r>
+            <w:proofErr w:type="spellStart"/>
+            <w:r>
+              <w:rPr>
+                <w:b/>
+                <w:bCs/>
+              </w:rPr>
+              <w:t>PaperBroker</w:t>
+            </w:r>
+            <w:proofErr w:type="spellEnd"/>
+            <w:r>
+              <w:rPr>
+                <w:b/>
+                <w:bCs/>
+              </w:rPr>
+              <w:t xml:space="preserve"> logic: Slippage, Cost Model, and </w:t>
+            </w:r>
+            <w:proofErr w:type="spellStart"/>
+            <w:r>
+              <w:rPr>
+                <w:b/>
+                <w:bCs/>
+              </w:rPr>
+              <w:t>PnL</w:t>
+            </w:r>
+            <w:proofErr w:type="spellEnd"/>
+            <w:r>
+              <w:rPr>
+                <w:b/>
+                <w:bCs/>
+              </w:rPr>
+              <w:t xml:space="preserve"> Authority.</w:t>
             </w:r>
           </w:p>
         </w:tc>
@@ -3605,7 +3580,7 @@
                 <w:b/>
                 <w:bCs/>
               </w:rPr>
-              <w:t>Implement Risk Guard</w:t>
+              <w:t>Implement Virtual Broker</w:t>
             </w:r>
           </w:p>
         </w:tc>
@@ -3673,7 +3648,7 @@
                 <w:b/>
                 <w:bCs/>
               </w:rPr>
-              <w:t>Write risk.py.</w:t>
+              <w:t>Create src/broker/paper_broker.py to act as the central source of truth.</w:t>
             </w:r>
           </w:p>
         </w:tc>
@@ -3781,75 +3756,75 @@
                 <w:b/>
                 <w:bCs/>
               </w:rPr>
-              <w:t>Code: State Manager</w:t>
-            </w:r>
-          </w:p>
-        </w:tc>
-        <w:tc>
-          <w:tcPr>
-            <w:tcW w:w="0" w:type="auto"/>
-            <w:tcBorders>
-              <w:top w:val="single" w:sz="6" w:space="0" w:color="auto"/>
-              <w:left w:val="single" w:sz="6" w:space="0" w:color="auto"/>
-              <w:bottom w:val="single" w:sz="6" w:space="0" w:color="auto"/>
-              <w:right w:val="single" w:sz="6" w:space="0" w:color="auto"/>
-            </w:tcBorders>
-            <w:tcMar>
-              <w:top w:w="120" w:type="dxa"/>
-              <w:left w:w="180" w:type="dxa"/>
-              <w:bottom w:w="120" w:type="dxa"/>
-              <w:right w:w="180" w:type="dxa"/>
-            </w:tcMar>
-            <w:vAlign w:val="center"/>
-            <w:hideMark/>
-          </w:tcPr>
-          <w:p>
-            <w:pPr>
-              <w:rPr>
-                <w:b/>
-                <w:bCs/>
-              </w:rPr>
-            </w:pPr>
-            <w:r>
-              <w:rPr>
-                <w:b/>
-                <w:bCs/>
-              </w:rPr>
-              <w:t>Antigravity</w:t>
-            </w:r>
-          </w:p>
-        </w:tc>
-        <w:tc>
-          <w:tcPr>
-            <w:tcW w:w="0" w:type="auto"/>
-            <w:tcBorders>
-              <w:top w:val="single" w:sz="6" w:space="0" w:color="auto"/>
-              <w:left w:val="single" w:sz="6" w:space="0" w:color="auto"/>
-              <w:bottom w:val="single" w:sz="6" w:space="0" w:color="auto"/>
-              <w:right w:val="single" w:sz="6" w:space="0" w:color="auto"/>
-            </w:tcBorders>
-            <w:tcMar>
-              <w:top w:w="120" w:type="dxa"/>
-              <w:left w:w="180" w:type="dxa"/>
-              <w:bottom w:w="120" w:type="dxa"/>
-              <w:right w:w="180" w:type="dxa"/>
-            </w:tcMar>
-            <w:vAlign w:val="center"/>
-            <w:hideMark/>
-          </w:tcPr>
-          <w:p>
-            <w:pPr>
-              <w:rPr>
-                <w:b/>
-                <w:bCs/>
-              </w:rPr>
-            </w:pPr>
-            <w:r>
-              <w:rPr>
-                <w:b/>
-                <w:bCs/>
-              </w:rPr>
-              <w:t>(NEW) Write state.py to save/load open positions to JSON/Redis to survive restarts.</w:t>
+              <w:t>Design Execution Loop</w:t>
+            </w:r>
+          </w:p>
+        </w:tc>
+        <w:tc>
+          <w:tcPr>
+            <w:tcW w:w="0" w:type="auto"/>
+            <w:tcBorders>
+              <w:top w:val="single" w:sz="6" w:space="0" w:color="auto"/>
+              <w:left w:val="single" w:sz="6" w:space="0" w:color="auto"/>
+              <w:bottom w:val="single" w:sz="6" w:space="0" w:color="auto"/>
+              <w:right w:val="single" w:sz="6" w:space="0" w:color="auto"/>
+            </w:tcBorders>
+            <w:tcMar>
+              <w:top w:w="120" w:type="dxa"/>
+              <w:left w:w="180" w:type="dxa"/>
+              <w:bottom w:w="120" w:type="dxa"/>
+              <w:right w:w="180" w:type="dxa"/>
+            </w:tcMar>
+            <w:vAlign w:val="center"/>
+            <w:hideMark/>
+          </w:tcPr>
+          <w:p>
+            <w:pPr>
+              <w:rPr>
+                <w:b/>
+                <w:bCs/>
+              </w:rPr>
+            </w:pPr>
+            <w:r>
+              <w:rPr>
+                <w:b/>
+                <w:bCs/>
+              </w:rPr>
+              <w:t>Gemini</w:t>
+            </w:r>
+          </w:p>
+        </w:tc>
+        <w:tc>
+          <w:tcPr>
+            <w:tcW w:w="0" w:type="auto"/>
+            <w:tcBorders>
+              <w:top w:val="single" w:sz="6" w:space="0" w:color="auto"/>
+              <w:left w:val="single" w:sz="6" w:space="0" w:color="auto"/>
+              <w:bottom w:val="single" w:sz="6" w:space="0" w:color="auto"/>
+              <w:right w:val="single" w:sz="6" w:space="0" w:color="auto"/>
+            </w:tcBorders>
+            <w:tcMar>
+              <w:top w:w="120" w:type="dxa"/>
+              <w:left w:w="180" w:type="dxa"/>
+              <w:bottom w:w="120" w:type="dxa"/>
+              <w:right w:w="180" w:type="dxa"/>
+            </w:tcMar>
+            <w:vAlign w:val="center"/>
+            <w:hideMark/>
+          </w:tcPr>
+          <w:p>
+            <w:pPr>
+              <w:rPr>
+                <w:b/>
+                <w:bCs/>
+              </w:rPr>
+            </w:pPr>
+            <w:r>
+              <w:rPr>
+                <w:b/>
+                <w:bCs/>
+              </w:rPr>
+              <w:t>Define the "Signal -&gt; Select Strike -&gt; Size -&gt; Execute -&gt; Persist" workflow.</w:t>
             </w:r>
           </w:p>
         </w:tc>
@@ -3888,6 +3863,182 @@
                 <w:b/>
                 <w:bCs/>
               </w:rPr>
+              <w:t>2.6b</w:t>
+            </w:r>
+          </w:p>
+        </w:tc>
+        <w:tc>
+          <w:tcPr>
+            <w:tcW w:w="0" w:type="auto"/>
+            <w:tcBorders>
+              <w:top w:val="single" w:sz="6" w:space="0" w:color="auto"/>
+              <w:left w:val="single" w:sz="6" w:space="0" w:color="auto"/>
+              <w:bottom w:val="single" w:sz="6" w:space="0" w:color="auto"/>
+              <w:right w:val="single" w:sz="6" w:space="0" w:color="auto"/>
+            </w:tcBorders>
+            <w:tcMar>
+              <w:top w:w="120" w:type="dxa"/>
+              <w:left w:w="180" w:type="dxa"/>
+              <w:bottom w:w="120" w:type="dxa"/>
+              <w:right w:w="180" w:type="dxa"/>
+            </w:tcMar>
+            <w:vAlign w:val="center"/>
+            <w:hideMark/>
+          </w:tcPr>
+          <w:p>
+            <w:pPr>
+              <w:rPr>
+                <w:b/>
+                <w:bCs/>
+              </w:rPr>
+            </w:pPr>
+            <w:r>
+              <w:rPr>
+                <w:rFonts w:ascii="Segoe UI Emoji" w:hAnsi="Segoe UI Emoji" w:cs="Segoe UI Emoji"/>
+                <w:b/>
+                <w:bCs/>
+              </w:rPr>
+              <w:t>🔲</w:t>
+            </w:r>
+          </w:p>
+        </w:tc>
+        <w:tc>
+          <w:tcPr>
+            <w:tcW w:w="0" w:type="auto"/>
+            <w:tcBorders>
+              <w:top w:val="single" w:sz="6" w:space="0" w:color="auto"/>
+              <w:left w:val="single" w:sz="6" w:space="0" w:color="auto"/>
+              <w:bottom w:val="single" w:sz="6" w:space="0" w:color="auto"/>
+              <w:right w:val="single" w:sz="6" w:space="0" w:color="auto"/>
+            </w:tcBorders>
+            <w:tcMar>
+              <w:top w:w="120" w:type="dxa"/>
+              <w:left w:w="180" w:type="dxa"/>
+              <w:bottom w:w="120" w:type="dxa"/>
+              <w:right w:w="180" w:type="dxa"/>
+            </w:tcMar>
+            <w:vAlign w:val="center"/>
+            <w:hideMark/>
+          </w:tcPr>
+          <w:p>
+            <w:pPr>
+              <w:rPr>
+                <w:b/>
+                <w:bCs/>
+              </w:rPr>
+            </w:pPr>
+            <w:r>
+              <w:rPr>
+                <w:b/>
+                <w:bCs/>
+              </w:rPr>
+              <w:t>Wire Main Loop</w:t>
+            </w:r>
+          </w:p>
+        </w:tc>
+        <w:tc>
+          <w:tcPr>
+            <w:tcW w:w="0" w:type="auto"/>
+            <w:tcBorders>
+              <w:top w:val="single" w:sz="6" w:space="0" w:color="auto"/>
+              <w:left w:val="single" w:sz="6" w:space="0" w:color="auto"/>
+              <w:bottom w:val="single" w:sz="6" w:space="0" w:color="auto"/>
+              <w:right w:val="single" w:sz="6" w:space="0" w:color="auto"/>
+            </w:tcBorders>
+            <w:tcMar>
+              <w:top w:w="120" w:type="dxa"/>
+              <w:left w:w="180" w:type="dxa"/>
+              <w:bottom w:w="120" w:type="dxa"/>
+              <w:right w:w="180" w:type="dxa"/>
+            </w:tcMar>
+            <w:vAlign w:val="center"/>
+            <w:hideMark/>
+          </w:tcPr>
+          <w:p>
+            <w:pPr>
+              <w:rPr>
+                <w:b/>
+                <w:bCs/>
+              </w:rPr>
+            </w:pPr>
+            <w:r>
+              <w:rPr>
+                <w:b/>
+                <w:bCs/>
+              </w:rPr>
+              <w:t>Antigravity</w:t>
+            </w:r>
+          </w:p>
+        </w:tc>
+        <w:tc>
+          <w:tcPr>
+            <w:tcW w:w="0" w:type="auto"/>
+            <w:tcBorders>
+              <w:top w:val="single" w:sz="6" w:space="0" w:color="auto"/>
+              <w:left w:val="single" w:sz="6" w:space="0" w:color="auto"/>
+              <w:bottom w:val="single" w:sz="6" w:space="0" w:color="auto"/>
+              <w:right w:val="single" w:sz="6" w:space="0" w:color="auto"/>
+            </w:tcBorders>
+            <w:tcMar>
+              <w:top w:w="120" w:type="dxa"/>
+              <w:left w:w="180" w:type="dxa"/>
+              <w:bottom w:w="120" w:type="dxa"/>
+              <w:right w:w="180" w:type="dxa"/>
+            </w:tcMar>
+            <w:vAlign w:val="center"/>
+            <w:hideMark/>
+          </w:tcPr>
+          <w:p>
+            <w:pPr>
+              <w:rPr>
+                <w:b/>
+                <w:bCs/>
+              </w:rPr>
+            </w:pPr>
+            <w:r>
+              <w:rPr>
+                <w:b/>
+                <w:bCs/>
+              </w:rPr>
+              <w:t>Refactor main.py to handle Order Execution and Stop &amp; Reverse logic.</w:t>
+            </w:r>
+          </w:p>
+        </w:tc>
+      </w:tr>
+      <w:tr>
+        <w:trPr>
+          <w:tblCellSpacing w:w="15" w:type="dxa"/>
+        </w:trPr>
+        <w:tc>
+          <w:tcPr>
+            <w:tcW w:w="0" w:type="auto"/>
+            <w:tcBorders>
+              <w:top w:val="single" w:sz="6" w:space="0" w:color="auto"/>
+              <w:left w:val="single" w:sz="6" w:space="0" w:color="auto"/>
+              <w:bottom w:val="single" w:sz="6" w:space="0" w:color="auto"/>
+              <w:right w:val="single" w:sz="6" w:space="0" w:color="auto"/>
+            </w:tcBorders>
+            <w:tcMar>
+              <w:top w:w="120" w:type="dxa"/>
+              <w:left w:w="180" w:type="dxa"/>
+              <w:bottom w:w="120" w:type="dxa"/>
+              <w:right w:w="180" w:type="dxa"/>
+            </w:tcMar>
+            <w:vAlign w:val="center"/>
+            <w:hideMark/>
+          </w:tcPr>
+          <w:p>
+            <w:pPr>
+              <w:rPr>
+                <w:b/>
+                <w:bCs/>
+              </w:rPr>
+            </w:pPr>
+            <w:r>
+              <w:rPr>
+                <w:b/>
+                <w:bCs/>
+              </w:rPr>
               <w:lastRenderedPageBreak/>
               <w:t>2.7</w:t>
             </w:r>
@@ -3958,7 +4109,7 @@
                 <w:b/>
                 <w:bCs/>
               </w:rPr>
-              <w:t>Wire UI to Paper Trade</w:t>
+              <w:t>Implement Logger</w:t>
             </w:r>
           </w:p>
         </w:tc>
@@ -4026,23 +4177,7 @@
                 <w:b/>
                 <w:bCs/>
               </w:rPr>
-              <w:t xml:space="preserve">Update </w:t>
-            </w:r>
-            <w:proofErr w:type="spellStart"/>
-            <w:r>
-              <w:rPr>
-                <w:b/>
-                <w:bCs/>
-              </w:rPr>
-              <w:t>PaperTrades.tsx</w:t>
-            </w:r>
-            <w:proofErr w:type="spellEnd"/>
-            <w:r>
-              <w:rPr>
-                <w:b/>
-                <w:bCs/>
-              </w:rPr>
-              <w:t xml:space="preserve"> to show live active/stopped status.</w:t>
+              <w:t>Create src/data/trade_logger.py to save trades.csv for Phase 3 analytics.</w:t>
             </w:r>
           </w:p>
         </w:tc>
@@ -4124,11 +4259,11 @@
         <w:tblLook w:val="04A0" w:firstRow="1" w:lastRow="0" w:firstColumn="1" w:lastColumn="0" w:noHBand="0" w:noVBand="1"/>
       </w:tblPr>
       <w:tblGrid>
-        <w:gridCol w:w="717"/>
-        <w:gridCol w:w="992"/>
-        <w:gridCol w:w="1634"/>
-        <w:gridCol w:w="1443"/>
-        <w:gridCol w:w="4224"/>
+        <w:gridCol w:w="835"/>
+        <w:gridCol w:w="987"/>
+        <w:gridCol w:w="1651"/>
+        <w:gridCol w:w="1420"/>
+        <w:gridCol w:w="4117"/>
       </w:tblGrid>
       <w:tr>
         <w:trPr>
@@ -4158,16 +4293,12 @@
               <w:rPr>
                 <w:b/>
                 <w:bCs/>
-                <w:i/>
-                <w:iCs/>
-              </w:rPr>
-            </w:pPr>
-            <w:r>
-              <w:rPr>
-                <w:b/>
-                <w:bCs/>
-                <w:i/>
-                <w:iCs/>
+              </w:rPr>
+            </w:pPr>
+            <w:r>
+              <w:rPr>
+                <w:b/>
+                <w:bCs/>
               </w:rPr>
               <w:t>ID</w:t>
             </w:r>
@@ -4196,16 +4327,12 @@
               <w:rPr>
                 <w:b/>
                 <w:bCs/>
-                <w:i/>
-                <w:iCs/>
-              </w:rPr>
-            </w:pPr>
-            <w:r>
-              <w:rPr>
-                <w:b/>
-                <w:bCs/>
-                <w:i/>
-                <w:iCs/>
+              </w:rPr>
+            </w:pPr>
+            <w:r>
+              <w:rPr>
+                <w:b/>
+                <w:bCs/>
               </w:rPr>
               <w:t>Status</w:t>
             </w:r>
@@ -4234,16 +4361,12 @@
               <w:rPr>
                 <w:b/>
                 <w:bCs/>
-                <w:i/>
-                <w:iCs/>
-              </w:rPr>
-            </w:pPr>
-            <w:r>
-              <w:rPr>
-                <w:b/>
-                <w:bCs/>
-                <w:i/>
-                <w:iCs/>
+              </w:rPr>
+            </w:pPr>
+            <w:r>
+              <w:rPr>
+                <w:b/>
+                <w:bCs/>
               </w:rPr>
               <w:t>Activity</w:t>
             </w:r>
@@ -4272,16 +4395,12 @@
               <w:rPr>
                 <w:b/>
                 <w:bCs/>
-                <w:i/>
-                <w:iCs/>
-              </w:rPr>
-            </w:pPr>
-            <w:r>
-              <w:rPr>
-                <w:b/>
-                <w:bCs/>
-                <w:i/>
-                <w:iCs/>
+              </w:rPr>
+            </w:pPr>
+            <w:r>
+              <w:rPr>
+                <w:b/>
+                <w:bCs/>
               </w:rPr>
               <w:t>Owner</w:t>
             </w:r>
@@ -4310,18 +4429,14 @@
               <w:rPr>
                 <w:b/>
                 <w:bCs/>
-                <w:i/>
-                <w:iCs/>
-              </w:rPr>
-            </w:pPr>
-            <w:r>
-              <w:rPr>
-                <w:b/>
-                <w:bCs/>
-                <w:i/>
-                <w:iCs/>
-              </w:rPr>
-              <w:t>Context (Updated)</w:t>
+              </w:rPr>
+            </w:pPr>
+            <w:r>
+              <w:rPr>
+                <w:b/>
+                <w:bCs/>
+              </w:rPr>
+              <w:t>Context</w:t>
             </w:r>
           </w:p>
         </w:tc>
@@ -4353,16 +4468,12 @@
               <w:rPr>
                 <w:b/>
                 <w:bCs/>
-                <w:i/>
-                <w:iCs/>
-              </w:rPr>
-            </w:pPr>
-            <w:r>
-              <w:rPr>
-                <w:b/>
-                <w:bCs/>
-                <w:i/>
-                <w:iCs/>
+              </w:rPr>
+            </w:pPr>
+            <w:r>
+              <w:rPr>
+                <w:b/>
+                <w:bCs/>
               </w:rPr>
               <w:t>3.1</w:t>
             </w:r>
@@ -4391,8 +4502,6 @@
               <w:rPr>
                 <w:b/>
                 <w:bCs/>
-                <w:i/>
-                <w:iCs/>
               </w:rPr>
             </w:pPr>
             <w:r>
@@ -4400,8 +4509,6 @@
                 <w:rFonts w:ascii="Segoe UI Emoji" w:hAnsi="Segoe UI Emoji" w:cs="Segoe UI Emoji"/>
                 <w:b/>
                 <w:bCs/>
-                <w:i/>
-                <w:iCs/>
               </w:rPr>
               <w:t>🔲</w:t>
             </w:r>
@@ -4430,94 +4537,82 @@
               <w:rPr>
                 <w:b/>
                 <w:bCs/>
-                <w:i/>
-                <w:iCs/>
-              </w:rPr>
-            </w:pPr>
-            <w:r>
-              <w:rPr>
-                <w:b/>
-                <w:bCs/>
-                <w:i/>
-                <w:iCs/>
-              </w:rPr>
-              <w:t>Data Acquisition</w:t>
-            </w:r>
-          </w:p>
-        </w:tc>
-        <w:tc>
-          <w:tcPr>
-            <w:tcW w:w="0" w:type="auto"/>
-            <w:tcBorders>
-              <w:top w:val="single" w:sz="6" w:space="0" w:color="auto"/>
-              <w:left w:val="single" w:sz="6" w:space="0" w:color="auto"/>
-              <w:bottom w:val="single" w:sz="6" w:space="0" w:color="auto"/>
-              <w:right w:val="single" w:sz="6" w:space="0" w:color="auto"/>
-            </w:tcBorders>
-            <w:tcMar>
-              <w:top w:w="120" w:type="dxa"/>
-              <w:left w:w="180" w:type="dxa"/>
-              <w:bottom w:w="120" w:type="dxa"/>
-              <w:right w:w="180" w:type="dxa"/>
-            </w:tcMar>
-            <w:vAlign w:val="center"/>
-            <w:hideMark/>
-          </w:tcPr>
-          <w:p>
-            <w:pPr>
-              <w:rPr>
-                <w:b/>
-                <w:bCs/>
-                <w:i/>
-                <w:iCs/>
-              </w:rPr>
-            </w:pPr>
-            <w:r>
-              <w:rPr>
-                <w:b/>
-                <w:bCs/>
-                <w:i/>
-                <w:iCs/>
-              </w:rPr>
-              <w:t>You</w:t>
-            </w:r>
-          </w:p>
-        </w:tc>
-        <w:tc>
-          <w:tcPr>
-            <w:tcW w:w="0" w:type="auto"/>
-            <w:tcBorders>
-              <w:top w:val="single" w:sz="6" w:space="0" w:color="auto"/>
-              <w:left w:val="single" w:sz="6" w:space="0" w:color="auto"/>
-              <w:bottom w:val="single" w:sz="6" w:space="0" w:color="auto"/>
-              <w:right w:val="single" w:sz="6" w:space="0" w:color="auto"/>
-            </w:tcBorders>
-            <w:tcMar>
-              <w:top w:w="120" w:type="dxa"/>
-              <w:left w:w="180" w:type="dxa"/>
-              <w:bottom w:w="120" w:type="dxa"/>
-              <w:right w:w="180" w:type="dxa"/>
-            </w:tcMar>
-            <w:vAlign w:val="center"/>
-            <w:hideMark/>
-          </w:tcPr>
-          <w:p>
-            <w:pPr>
-              <w:rPr>
-                <w:b/>
-                <w:bCs/>
-                <w:i/>
-                <w:iCs/>
-              </w:rPr>
-            </w:pPr>
-            <w:r>
-              <w:rPr>
-                <w:b/>
-                <w:bCs/>
-                <w:i/>
-                <w:iCs/>
-              </w:rPr>
-              <w:t>Download 1-min Nifty Futures AND India VIX data (2021–2024). VIX is critical for the synthetic engine.</w:t>
+              </w:rPr>
+            </w:pPr>
+            <w:r>
+              <w:rPr>
+                <w:b/>
+                <w:bCs/>
+              </w:rPr>
+              <w:t>Data Automation</w:t>
+            </w:r>
+          </w:p>
+        </w:tc>
+        <w:tc>
+          <w:tcPr>
+            <w:tcW w:w="0" w:type="auto"/>
+            <w:tcBorders>
+              <w:top w:val="single" w:sz="6" w:space="0" w:color="auto"/>
+              <w:left w:val="single" w:sz="6" w:space="0" w:color="auto"/>
+              <w:bottom w:val="single" w:sz="6" w:space="0" w:color="auto"/>
+              <w:right w:val="single" w:sz="6" w:space="0" w:color="auto"/>
+            </w:tcBorders>
+            <w:tcMar>
+              <w:top w:w="120" w:type="dxa"/>
+              <w:left w:w="180" w:type="dxa"/>
+              <w:bottom w:w="120" w:type="dxa"/>
+              <w:right w:w="180" w:type="dxa"/>
+            </w:tcMar>
+            <w:vAlign w:val="center"/>
+            <w:hideMark/>
+          </w:tcPr>
+          <w:p>
+            <w:pPr>
+              <w:rPr>
+                <w:b/>
+                <w:bCs/>
+              </w:rPr>
+            </w:pPr>
+            <w:r>
+              <w:rPr>
+                <w:b/>
+                <w:bCs/>
+              </w:rPr>
+              <w:t>Antigravity</w:t>
+            </w:r>
+          </w:p>
+        </w:tc>
+        <w:tc>
+          <w:tcPr>
+            <w:tcW w:w="0" w:type="auto"/>
+            <w:tcBorders>
+              <w:top w:val="single" w:sz="6" w:space="0" w:color="auto"/>
+              <w:left w:val="single" w:sz="6" w:space="0" w:color="auto"/>
+              <w:bottom w:val="single" w:sz="6" w:space="0" w:color="auto"/>
+              <w:right w:val="single" w:sz="6" w:space="0" w:color="auto"/>
+            </w:tcBorders>
+            <w:tcMar>
+              <w:top w:w="120" w:type="dxa"/>
+              <w:left w:w="180" w:type="dxa"/>
+              <w:bottom w:w="120" w:type="dxa"/>
+              <w:right w:w="180" w:type="dxa"/>
+            </w:tcMar>
+            <w:vAlign w:val="center"/>
+            <w:hideMark/>
+          </w:tcPr>
+          <w:p>
+            <w:pPr>
+              <w:rPr>
+                <w:b/>
+                <w:bCs/>
+              </w:rPr>
+            </w:pPr>
+            <w:r>
+              <w:rPr>
+                <w:b/>
+                <w:bCs/>
+              </w:rPr>
+              <w:t>Build src/data/historical_loader.py to fetch Continuous Futures + VIX via Kite API (using 60-day chunks).</w:t>
             </w:r>
           </w:p>
         </w:tc>
@@ -4549,16 +4644,12 @@
               <w:rPr>
                 <w:b/>
                 <w:bCs/>
-                <w:i/>
-                <w:iCs/>
-              </w:rPr>
-            </w:pPr>
-            <w:r>
-              <w:rPr>
-                <w:b/>
-                <w:bCs/>
-                <w:i/>
-                <w:iCs/>
+              </w:rPr>
+            </w:pPr>
+            <w:r>
+              <w:rPr>
+                <w:b/>
+                <w:bCs/>
               </w:rPr>
               <w:t>3.2</w:t>
             </w:r>
@@ -4587,8 +4678,6 @@
               <w:rPr>
                 <w:b/>
                 <w:bCs/>
-                <w:i/>
-                <w:iCs/>
               </w:rPr>
             </w:pPr>
             <w:r>
@@ -4596,8 +4685,6 @@
                 <w:rFonts w:ascii="Segoe UI Emoji" w:hAnsi="Segoe UI Emoji" w:cs="Segoe UI Emoji"/>
                 <w:b/>
                 <w:bCs/>
-                <w:i/>
-                <w:iCs/>
               </w:rPr>
               <w:t>🔲</w:t>
             </w:r>
@@ -4626,54 +4713,46 @@
               <w:rPr>
                 <w:b/>
                 <w:bCs/>
-                <w:i/>
-                <w:iCs/>
-              </w:rPr>
-            </w:pPr>
-            <w:r>
-              <w:rPr>
-                <w:b/>
-                <w:bCs/>
-                <w:i/>
-                <w:iCs/>
-              </w:rPr>
-              <w:t>Synthetic Data Engine</w:t>
-            </w:r>
-          </w:p>
-        </w:tc>
-        <w:tc>
-          <w:tcPr>
-            <w:tcW w:w="0" w:type="auto"/>
-            <w:tcBorders>
-              <w:top w:val="single" w:sz="6" w:space="0" w:color="auto"/>
-              <w:left w:val="single" w:sz="6" w:space="0" w:color="auto"/>
-              <w:bottom w:val="single" w:sz="6" w:space="0" w:color="auto"/>
-              <w:right w:val="single" w:sz="6" w:space="0" w:color="auto"/>
-            </w:tcBorders>
-            <w:tcMar>
-              <w:top w:w="120" w:type="dxa"/>
-              <w:left w:w="180" w:type="dxa"/>
-              <w:bottom w:w="120" w:type="dxa"/>
-              <w:right w:w="180" w:type="dxa"/>
-            </w:tcMar>
-            <w:vAlign w:val="center"/>
-            <w:hideMark/>
-          </w:tcPr>
-          <w:p>
-            <w:pPr>
-              <w:rPr>
-                <w:b/>
-                <w:bCs/>
-                <w:i/>
-                <w:iCs/>
-              </w:rPr>
-            </w:pPr>
-            <w:r>
-              <w:rPr>
-                <w:b/>
-                <w:bCs/>
-                <w:i/>
-                <w:iCs/>
+              </w:rPr>
+            </w:pPr>
+            <w:r>
+              <w:rPr>
+                <w:b/>
+                <w:bCs/>
+              </w:rPr>
+              <w:t>Synthetic Logic</w:t>
+            </w:r>
+          </w:p>
+        </w:tc>
+        <w:tc>
+          <w:tcPr>
+            <w:tcW w:w="0" w:type="auto"/>
+            <w:tcBorders>
+              <w:top w:val="single" w:sz="6" w:space="0" w:color="auto"/>
+              <w:left w:val="single" w:sz="6" w:space="0" w:color="auto"/>
+              <w:bottom w:val="single" w:sz="6" w:space="0" w:color="auto"/>
+              <w:right w:val="single" w:sz="6" w:space="0" w:color="auto"/>
+            </w:tcBorders>
+            <w:tcMar>
+              <w:top w:w="120" w:type="dxa"/>
+              <w:left w:w="180" w:type="dxa"/>
+              <w:bottom w:w="120" w:type="dxa"/>
+              <w:right w:w="180" w:type="dxa"/>
+            </w:tcMar>
+            <w:vAlign w:val="center"/>
+            <w:hideMark/>
+          </w:tcPr>
+          <w:p>
+            <w:pPr>
+              <w:rPr>
+                <w:b/>
+                <w:bCs/>
+              </w:rPr>
+            </w:pPr>
+            <w:r>
+              <w:rPr>
+                <w:b/>
+                <w:bCs/>
               </w:rPr>
               <w:t>Antigravity</w:t>
             </w:r>
@@ -4702,136 +4781,14 @@
               <w:rPr>
                 <w:b/>
                 <w:bCs/>
-                <w:i/>
-                <w:iCs/>
-              </w:rPr>
-            </w:pPr>
-            <w:r>
-              <w:rPr>
-                <w:b/>
-                <w:bCs/>
-                <w:i/>
-                <w:iCs/>
-              </w:rPr>
-              <w:t xml:space="preserve">Build synthetic_feed.py. </w:t>
-            </w:r>
-          </w:p>
-          <w:p>
-            <w:pPr>
-              <w:rPr>
-                <w:b/>
-                <w:bCs/>
-                <w:i/>
-                <w:iCs/>
-              </w:rPr>
-            </w:pPr>
-            <w:r>
-              <w:rPr>
-                <w:b/>
-                <w:bCs/>
-                <w:i/>
-                <w:iCs/>
-              </w:rPr>
-              <w:br/>
-            </w:r>
-          </w:p>
-          <w:p>
-            <w:pPr>
-              <w:rPr>
-                <w:b/>
-                <w:bCs/>
-                <w:i/>
-                <w:iCs/>
-              </w:rPr>
-            </w:pPr>
-            <w:r>
-              <w:rPr>
-                <w:b/>
-                <w:bCs/>
-                <w:i/>
-                <w:iCs/>
-              </w:rPr>
-              <w:t xml:space="preserve">Calculates ATM Option Price = </w:t>
-            </w:r>
-            <w:proofErr w:type="spellStart"/>
-            <w:proofErr w:type="gramStart"/>
-            <w:r>
-              <w:rPr>
-                <w:b/>
-                <w:bCs/>
-                <w:i/>
-                <w:iCs/>
-              </w:rPr>
-              <w:t>BlackScholes</w:t>
-            </w:r>
-            <w:proofErr w:type="spellEnd"/>
-            <w:r>
-              <w:rPr>
-                <w:b/>
-                <w:bCs/>
-                <w:i/>
-                <w:iCs/>
-              </w:rPr>
-              <w:t>(</w:t>
-            </w:r>
-            <w:proofErr w:type="spellStart"/>
-            <w:proofErr w:type="gramEnd"/>
-            <w:r>
-              <w:rPr>
-                <w:b/>
-                <w:bCs/>
-                <w:i/>
-                <w:iCs/>
-              </w:rPr>
-              <w:t>FutPrice</w:t>
-            </w:r>
-            <w:proofErr w:type="spellEnd"/>
-            <w:r>
-              <w:rPr>
-                <w:b/>
-                <w:bCs/>
-                <w:i/>
-                <w:iCs/>
-              </w:rPr>
-              <w:t xml:space="preserve">, VIX, Time). </w:t>
-            </w:r>
-          </w:p>
-          <w:p>
-            <w:pPr>
-              <w:rPr>
-                <w:b/>
-                <w:bCs/>
-                <w:i/>
-                <w:iCs/>
-              </w:rPr>
-            </w:pPr>
-            <w:r>
-              <w:rPr>
-                <w:b/>
-                <w:bCs/>
-                <w:i/>
-                <w:iCs/>
-              </w:rPr>
-              <w:br/>
-            </w:r>
-          </w:p>
-          <w:p>
-            <w:pPr>
-              <w:rPr>
-                <w:b/>
-                <w:bCs/>
-                <w:i/>
-                <w:iCs/>
-              </w:rPr>
-            </w:pPr>
-            <w:r>
-              <w:rPr>
-                <w:b/>
-                <w:bCs/>
-                <w:i/>
-                <w:iCs/>
-              </w:rPr>
-              <w:t>New: Apply a "Skew Multiplier" (e.g., 1.05x) to model the premium on OTM options during stress.</w:t>
+              </w:rPr>
+            </w:pPr>
+            <w:r>
+              <w:rPr>
+                <w:b/>
+                <w:bCs/>
+              </w:rPr>
+              <w:t>Implement Black-Scholes model to estimate Option Prices from fetched Futures data.</w:t>
             </w:r>
           </w:p>
         </w:tc>
@@ -4863,16 +4820,12 @@
               <w:rPr>
                 <w:b/>
                 <w:bCs/>
-                <w:i/>
-                <w:iCs/>
-              </w:rPr>
-            </w:pPr>
-            <w:r>
-              <w:rPr>
-                <w:b/>
-                <w:bCs/>
-                <w:i/>
-                <w:iCs/>
+              </w:rPr>
+            </w:pPr>
+            <w:r>
+              <w:rPr>
+                <w:b/>
+                <w:bCs/>
               </w:rPr>
               <w:t>3.3</w:t>
             </w:r>
@@ -4901,8 +4854,6 @@
               <w:rPr>
                 <w:b/>
                 <w:bCs/>
-                <w:i/>
-                <w:iCs/>
               </w:rPr>
             </w:pPr>
             <w:r>
@@ -4910,8 +4861,6 @@
                 <w:rFonts w:ascii="Segoe UI Emoji" w:hAnsi="Segoe UI Emoji" w:cs="Segoe UI Emoji"/>
                 <w:b/>
                 <w:bCs/>
-                <w:i/>
-                <w:iCs/>
               </w:rPr>
               <w:t>🔲</w:t>
             </w:r>
@@ -4940,152 +4889,114 @@
               <w:rPr>
                 <w:b/>
                 <w:bCs/>
-                <w:i/>
-                <w:iCs/>
-              </w:rPr>
-            </w:pPr>
-            <w:r>
-              <w:rPr>
-                <w:b/>
-                <w:bCs/>
-                <w:i/>
-                <w:iCs/>
-              </w:rPr>
-              <w:t>Tier 1: Vector Scan</w:t>
-            </w:r>
-          </w:p>
-        </w:tc>
-        <w:tc>
-          <w:tcPr>
-            <w:tcW w:w="0" w:type="auto"/>
-            <w:tcBorders>
-              <w:top w:val="single" w:sz="6" w:space="0" w:color="auto"/>
-              <w:left w:val="single" w:sz="6" w:space="0" w:color="auto"/>
-              <w:bottom w:val="single" w:sz="6" w:space="0" w:color="auto"/>
-              <w:right w:val="single" w:sz="6" w:space="0" w:color="auto"/>
-            </w:tcBorders>
-            <w:tcMar>
-              <w:top w:w="120" w:type="dxa"/>
-              <w:left w:w="180" w:type="dxa"/>
-              <w:bottom w:w="120" w:type="dxa"/>
-              <w:right w:w="180" w:type="dxa"/>
-            </w:tcMar>
-            <w:vAlign w:val="center"/>
-            <w:hideMark/>
-          </w:tcPr>
-          <w:p>
-            <w:pPr>
-              <w:rPr>
-                <w:b/>
-                <w:bCs/>
-                <w:i/>
-                <w:iCs/>
-              </w:rPr>
-            </w:pPr>
-            <w:r>
-              <w:rPr>
-                <w:b/>
-                <w:bCs/>
-                <w:i/>
-                <w:iCs/>
-              </w:rPr>
-              <w:t>Antigravity</w:t>
-            </w:r>
-          </w:p>
-        </w:tc>
-        <w:tc>
-          <w:tcPr>
-            <w:tcW w:w="0" w:type="auto"/>
-            <w:tcBorders>
-              <w:top w:val="single" w:sz="6" w:space="0" w:color="auto"/>
-              <w:left w:val="single" w:sz="6" w:space="0" w:color="auto"/>
-              <w:bottom w:val="single" w:sz="6" w:space="0" w:color="auto"/>
-              <w:right w:val="single" w:sz="6" w:space="0" w:color="auto"/>
-            </w:tcBorders>
-            <w:tcMar>
-              <w:top w:w="120" w:type="dxa"/>
-              <w:left w:w="180" w:type="dxa"/>
-              <w:bottom w:w="120" w:type="dxa"/>
-              <w:right w:w="180" w:type="dxa"/>
-            </w:tcMar>
-            <w:vAlign w:val="center"/>
-            <w:hideMark/>
-          </w:tcPr>
-          <w:p>
-            <w:pPr>
-              <w:rPr>
-                <w:b/>
-                <w:bCs/>
-                <w:i/>
-                <w:iCs/>
-              </w:rPr>
-            </w:pPr>
-            <w:r>
-              <w:rPr>
-                <w:b/>
-                <w:bCs/>
-                <w:i/>
-                <w:iCs/>
-              </w:rPr>
-              <w:t xml:space="preserve">Use </w:t>
+              </w:rPr>
+            </w:pPr>
+            <w:r>
+              <w:rPr>
+                <w:b/>
+                <w:bCs/>
+              </w:rPr>
+              <w:t xml:space="preserve">Design </w:t>
             </w:r>
             <w:proofErr w:type="spellStart"/>
             <w:r>
               <w:rPr>
                 <w:b/>
                 <w:bCs/>
-                <w:i/>
-                <w:iCs/>
-              </w:rPr>
-              <w:t>VectorBT</w:t>
+              </w:rPr>
+              <w:t>Backtest</w:t>
             </w:r>
             <w:proofErr w:type="spellEnd"/>
             <w:r>
               <w:rPr>
                 <w:b/>
                 <w:bCs/>
-                <w:i/>
-                <w:iCs/>
-              </w:rPr>
-              <w:t xml:space="preserve"> to run a "Heatmap" on just the underlying Futures. </w:t>
-            </w:r>
-          </w:p>
-          <w:p>
-            <w:pPr>
-              <w:rPr>
-                <w:b/>
-                <w:bCs/>
-                <w:i/>
-                <w:iCs/>
-              </w:rPr>
-            </w:pPr>
-            <w:r>
-              <w:rPr>
-                <w:b/>
-                <w:bCs/>
-                <w:i/>
-                <w:iCs/>
-              </w:rPr>
-              <w:br/>
-            </w:r>
-          </w:p>
-          <w:p>
-            <w:pPr>
-              <w:rPr>
-                <w:b/>
-                <w:bCs/>
-                <w:i/>
-                <w:iCs/>
-              </w:rPr>
-            </w:pPr>
-            <w:r>
-              <w:rPr>
-                <w:b/>
-                <w:bCs/>
-                <w:i/>
-                <w:iCs/>
-              </w:rPr>
-              <w:t>Goal: Identify which Regimes (VIX levels, Trend strengths) are profitable before options logic is applied.</w:t>
+              </w:rPr>
+              <w:t xml:space="preserve"> Engine</w:t>
+            </w:r>
+          </w:p>
+        </w:tc>
+        <w:tc>
+          <w:tcPr>
+            <w:tcW w:w="0" w:type="auto"/>
+            <w:tcBorders>
+              <w:top w:val="single" w:sz="6" w:space="0" w:color="auto"/>
+              <w:left w:val="single" w:sz="6" w:space="0" w:color="auto"/>
+              <w:bottom w:val="single" w:sz="6" w:space="0" w:color="auto"/>
+              <w:right w:val="single" w:sz="6" w:space="0" w:color="auto"/>
+            </w:tcBorders>
+            <w:tcMar>
+              <w:top w:w="120" w:type="dxa"/>
+              <w:left w:w="180" w:type="dxa"/>
+              <w:bottom w:w="120" w:type="dxa"/>
+              <w:right w:w="180" w:type="dxa"/>
+            </w:tcMar>
+            <w:vAlign w:val="center"/>
+            <w:hideMark/>
+          </w:tcPr>
+          <w:p>
+            <w:pPr>
+              <w:rPr>
+                <w:b/>
+                <w:bCs/>
+              </w:rPr>
+            </w:pPr>
+            <w:r>
+              <w:rPr>
+                <w:b/>
+                <w:bCs/>
+              </w:rPr>
+              <w:t>Gemini</w:t>
+            </w:r>
+          </w:p>
+        </w:tc>
+        <w:tc>
+          <w:tcPr>
+            <w:tcW w:w="0" w:type="auto"/>
+            <w:tcBorders>
+              <w:top w:val="single" w:sz="6" w:space="0" w:color="auto"/>
+              <w:left w:val="single" w:sz="6" w:space="0" w:color="auto"/>
+              <w:bottom w:val="single" w:sz="6" w:space="0" w:color="auto"/>
+              <w:right w:val="single" w:sz="6" w:space="0" w:color="auto"/>
+            </w:tcBorders>
+            <w:tcMar>
+              <w:top w:w="120" w:type="dxa"/>
+              <w:left w:w="180" w:type="dxa"/>
+              <w:bottom w:w="120" w:type="dxa"/>
+              <w:right w:w="180" w:type="dxa"/>
+            </w:tcMar>
+            <w:vAlign w:val="center"/>
+            <w:hideMark/>
+          </w:tcPr>
+          <w:p>
+            <w:pPr>
+              <w:rPr>
+                <w:b/>
+                <w:bCs/>
+              </w:rPr>
+            </w:pPr>
+            <w:r>
+              <w:rPr>
+                <w:b/>
+                <w:bCs/>
+              </w:rPr>
+              <w:t xml:space="preserve">Define the </w:t>
+            </w:r>
+            <w:proofErr w:type="spellStart"/>
+            <w:r>
+              <w:rPr>
+                <w:b/>
+                <w:bCs/>
+              </w:rPr>
+              <w:t>BacktestBroker</w:t>
+            </w:r>
+            <w:proofErr w:type="spellEnd"/>
+            <w:r>
+              <w:rPr>
+                <w:b/>
+                <w:bCs/>
+              </w:rPr>
+              <w:t xml:space="preserve"> structure (The "Virtual Time Machine").</w:t>
             </w:r>
           </w:p>
         </w:tc>
@@ -5117,46 +5028,40 @@
               <w:rPr>
                 <w:b/>
                 <w:bCs/>
-                <w:i/>
-                <w:iCs/>
-              </w:rPr>
-            </w:pPr>
-            <w:r>
-              <w:rPr>
-                <w:b/>
-                <w:bCs/>
-                <w:i/>
-                <w:iCs/>
-              </w:rPr>
-              <w:t>3.4</w:t>
-            </w:r>
-          </w:p>
-        </w:tc>
-        <w:tc>
-          <w:tcPr>
-            <w:tcW w:w="0" w:type="auto"/>
-            <w:tcBorders>
-              <w:top w:val="single" w:sz="6" w:space="0" w:color="auto"/>
-              <w:left w:val="single" w:sz="6" w:space="0" w:color="auto"/>
-              <w:bottom w:val="single" w:sz="6" w:space="0" w:color="auto"/>
-              <w:right w:val="single" w:sz="6" w:space="0" w:color="auto"/>
-            </w:tcBorders>
-            <w:tcMar>
-              <w:top w:w="120" w:type="dxa"/>
-              <w:left w:w="180" w:type="dxa"/>
-              <w:bottom w:w="120" w:type="dxa"/>
-              <w:right w:w="180" w:type="dxa"/>
-            </w:tcMar>
-            <w:vAlign w:val="center"/>
-            <w:hideMark/>
-          </w:tcPr>
-          <w:p>
-            <w:pPr>
-              <w:rPr>
-                <w:b/>
-                <w:bCs/>
-                <w:i/>
-                <w:iCs/>
+              </w:rPr>
+            </w:pPr>
+            <w:r>
+              <w:rPr>
+                <w:b/>
+                <w:bCs/>
+              </w:rPr>
+              <w:t>3.3b</w:t>
+            </w:r>
+          </w:p>
+        </w:tc>
+        <w:tc>
+          <w:tcPr>
+            <w:tcW w:w="0" w:type="auto"/>
+            <w:tcBorders>
+              <w:top w:val="single" w:sz="6" w:space="0" w:color="auto"/>
+              <w:left w:val="single" w:sz="6" w:space="0" w:color="auto"/>
+              <w:bottom w:val="single" w:sz="6" w:space="0" w:color="auto"/>
+              <w:right w:val="single" w:sz="6" w:space="0" w:color="auto"/>
+            </w:tcBorders>
+            <w:tcMar>
+              <w:top w:w="120" w:type="dxa"/>
+              <w:left w:w="180" w:type="dxa"/>
+              <w:bottom w:w="120" w:type="dxa"/>
+              <w:right w:w="180" w:type="dxa"/>
+            </w:tcMar>
+            <w:vAlign w:val="center"/>
+            <w:hideMark/>
+          </w:tcPr>
+          <w:p>
+            <w:pPr>
+              <w:rPr>
+                <w:b/>
+                <w:bCs/>
               </w:rPr>
             </w:pPr>
             <w:r>
@@ -5164,8 +5069,6 @@
                 <w:rFonts w:ascii="Segoe UI Emoji" w:hAnsi="Segoe UI Emoji" w:cs="Segoe UI Emoji"/>
                 <w:b/>
                 <w:bCs/>
-                <w:i/>
-                <w:iCs/>
               </w:rPr>
               <w:t>🔲</w:t>
             </w:r>
@@ -5194,54 +5097,46 @@
               <w:rPr>
                 <w:b/>
                 <w:bCs/>
-                <w:i/>
-                <w:iCs/>
-              </w:rPr>
-            </w:pPr>
-            <w:r>
-              <w:rPr>
-                <w:b/>
-                <w:bCs/>
-                <w:i/>
-                <w:iCs/>
-              </w:rPr>
-              <w:t>Tier 2: Event-Driven Engine</w:t>
-            </w:r>
-          </w:p>
-        </w:tc>
-        <w:tc>
-          <w:tcPr>
-            <w:tcW w:w="0" w:type="auto"/>
-            <w:tcBorders>
-              <w:top w:val="single" w:sz="6" w:space="0" w:color="auto"/>
-              <w:left w:val="single" w:sz="6" w:space="0" w:color="auto"/>
-              <w:bottom w:val="single" w:sz="6" w:space="0" w:color="auto"/>
-              <w:right w:val="single" w:sz="6" w:space="0" w:color="auto"/>
-            </w:tcBorders>
-            <w:tcMar>
-              <w:top w:w="120" w:type="dxa"/>
-              <w:left w:w="180" w:type="dxa"/>
-              <w:bottom w:w="120" w:type="dxa"/>
-              <w:right w:w="180" w:type="dxa"/>
-            </w:tcMar>
-            <w:vAlign w:val="center"/>
-            <w:hideMark/>
-          </w:tcPr>
-          <w:p>
-            <w:pPr>
-              <w:rPr>
-                <w:b/>
-                <w:bCs/>
-                <w:i/>
-                <w:iCs/>
-              </w:rPr>
-            </w:pPr>
-            <w:r>
-              <w:rPr>
-                <w:b/>
-                <w:bCs/>
-                <w:i/>
-                <w:iCs/>
+              </w:rPr>
+            </w:pPr>
+            <w:r>
+              <w:rPr>
+                <w:b/>
+                <w:bCs/>
+              </w:rPr>
+              <w:t>Implement Engine</w:t>
+            </w:r>
+          </w:p>
+        </w:tc>
+        <w:tc>
+          <w:tcPr>
+            <w:tcW w:w="0" w:type="auto"/>
+            <w:tcBorders>
+              <w:top w:val="single" w:sz="6" w:space="0" w:color="auto"/>
+              <w:left w:val="single" w:sz="6" w:space="0" w:color="auto"/>
+              <w:bottom w:val="single" w:sz="6" w:space="0" w:color="auto"/>
+              <w:right w:val="single" w:sz="6" w:space="0" w:color="auto"/>
+            </w:tcBorders>
+            <w:tcMar>
+              <w:top w:w="120" w:type="dxa"/>
+              <w:left w:w="180" w:type="dxa"/>
+              <w:bottom w:w="120" w:type="dxa"/>
+              <w:right w:w="180" w:type="dxa"/>
+            </w:tcMar>
+            <w:vAlign w:val="center"/>
+            <w:hideMark/>
+          </w:tcPr>
+          <w:p>
+            <w:pPr>
+              <w:rPr>
+                <w:b/>
+                <w:bCs/>
+              </w:rPr>
+            </w:pPr>
+            <w:r>
+              <w:rPr>
+                <w:b/>
+                <w:bCs/>
               </w:rPr>
               <w:t>Antigravity</w:t>
             </w:r>
@@ -5270,177 +5165,14 @@
               <w:rPr>
                 <w:b/>
                 <w:bCs/>
-                <w:i/>
-                <w:iCs/>
-              </w:rPr>
-            </w:pPr>
-            <w:r>
-              <w:rPr>
-                <w:b/>
-                <w:bCs/>
-                <w:i/>
-                <w:iCs/>
-              </w:rPr>
-              <w:t xml:space="preserve">Critical Add: Build </w:t>
-            </w:r>
-            <w:proofErr w:type="spellStart"/>
-            <w:r>
-              <w:rPr>
-                <w:b/>
-                <w:bCs/>
-                <w:i/>
-                <w:iCs/>
-              </w:rPr>
-              <w:t>src</w:t>
-            </w:r>
-            <w:proofErr w:type="spellEnd"/>
-            <w:r>
-              <w:rPr>
-                <w:b/>
-                <w:bCs/>
-                <w:i/>
-                <w:iCs/>
-              </w:rPr>
-              <w:t xml:space="preserve">/broker/backtest_broker.py. </w:t>
-            </w:r>
-          </w:p>
-          <w:p>
-            <w:pPr>
-              <w:rPr>
-                <w:b/>
-                <w:bCs/>
-                <w:i/>
-                <w:iCs/>
-              </w:rPr>
-            </w:pPr>
-            <w:r>
-              <w:rPr>
-                <w:b/>
-                <w:bCs/>
-                <w:i/>
-                <w:iCs/>
-              </w:rPr>
-              <w:br/>
-            </w:r>
-          </w:p>
-          <w:p>
-            <w:pPr>
-              <w:rPr>
-                <w:b/>
-                <w:bCs/>
-                <w:i/>
-                <w:iCs/>
-              </w:rPr>
-            </w:pPr>
-            <w:r>
-              <w:rPr>
-                <w:b/>
-                <w:bCs/>
-                <w:i/>
-                <w:iCs/>
-              </w:rPr>
-              <w:lastRenderedPageBreak/>
-              <w:t xml:space="preserve">It mocks </w:t>
-            </w:r>
-            <w:proofErr w:type="spellStart"/>
-            <w:proofErr w:type="gramStart"/>
-            <w:r>
-              <w:rPr>
-                <w:b/>
-                <w:bCs/>
-                <w:i/>
-                <w:iCs/>
-              </w:rPr>
-              <w:t>kite.quote</w:t>
-            </w:r>
-            <w:proofErr w:type="spellEnd"/>
-            <w:proofErr w:type="gramEnd"/>
-            <w:r>
-              <w:rPr>
-                <w:b/>
-                <w:bCs/>
-                <w:i/>
-                <w:iCs/>
-              </w:rPr>
-              <w:t xml:space="preserve"> by reading the Synthetic Data row-by-row. </w:t>
-            </w:r>
-          </w:p>
-          <w:p>
-            <w:pPr>
-              <w:rPr>
-                <w:b/>
-                <w:bCs/>
-                <w:i/>
-                <w:iCs/>
-              </w:rPr>
-            </w:pPr>
-            <w:r>
-              <w:rPr>
-                <w:b/>
-                <w:bCs/>
-                <w:i/>
-                <w:iCs/>
-              </w:rPr>
-              <w:br/>
-            </w:r>
-          </w:p>
-          <w:p>
-            <w:pPr>
-              <w:rPr>
-                <w:b/>
-                <w:bCs/>
-                <w:i/>
-                <w:iCs/>
-              </w:rPr>
-            </w:pPr>
-            <w:r>
-              <w:rPr>
-                <w:b/>
-                <w:bCs/>
-                <w:i/>
-                <w:iCs/>
-              </w:rPr>
-              <w:t xml:space="preserve">It reuses </w:t>
-            </w:r>
-            <w:proofErr w:type="spellStart"/>
-            <w:r>
-              <w:rPr>
-                <w:b/>
-                <w:bCs/>
-                <w:i/>
-                <w:iCs/>
-              </w:rPr>
-              <w:t>main.py's</w:t>
-            </w:r>
-            <w:proofErr w:type="spellEnd"/>
-            <w:r>
-              <w:rPr>
-                <w:b/>
-                <w:bCs/>
-                <w:i/>
-                <w:iCs/>
-              </w:rPr>
-              <w:t xml:space="preserve"> </w:t>
-            </w:r>
-            <w:proofErr w:type="spellStart"/>
-            <w:r>
-              <w:rPr>
-                <w:b/>
-                <w:bCs/>
-                <w:i/>
-                <w:iCs/>
-              </w:rPr>
-              <w:t>market_data_loop</w:t>
-            </w:r>
-            <w:proofErr w:type="spellEnd"/>
-            <w:r>
-              <w:rPr>
-                <w:b/>
-                <w:bCs/>
-                <w:i/>
-                <w:iCs/>
-              </w:rPr>
-              <w:t xml:space="preserve"> to process these "fake ticks."</w:t>
+              </w:rPr>
+            </w:pPr>
+            <w:r>
+              <w:rPr>
+                <w:b/>
+                <w:bCs/>
+              </w:rPr>
+              <w:t>Build src/broker/backtest_broker.py and backtest_runner.py.</w:t>
             </w:r>
           </w:p>
         </w:tc>
@@ -5472,47 +5204,40 @@
               <w:rPr>
                 <w:b/>
                 <w:bCs/>
-                <w:i/>
-                <w:iCs/>
-              </w:rPr>
-            </w:pPr>
-            <w:r>
-              <w:rPr>
-                <w:b/>
-                <w:bCs/>
-                <w:i/>
-                <w:iCs/>
-              </w:rPr>
-              <w:lastRenderedPageBreak/>
-              <w:t>3.5</w:t>
-            </w:r>
-          </w:p>
-        </w:tc>
-        <w:tc>
-          <w:tcPr>
-            <w:tcW w:w="0" w:type="auto"/>
-            <w:tcBorders>
-              <w:top w:val="single" w:sz="6" w:space="0" w:color="auto"/>
-              <w:left w:val="single" w:sz="6" w:space="0" w:color="auto"/>
-              <w:bottom w:val="single" w:sz="6" w:space="0" w:color="auto"/>
-              <w:right w:val="single" w:sz="6" w:space="0" w:color="auto"/>
-            </w:tcBorders>
-            <w:tcMar>
-              <w:top w:w="120" w:type="dxa"/>
-              <w:left w:w="180" w:type="dxa"/>
-              <w:bottom w:w="120" w:type="dxa"/>
-              <w:right w:w="180" w:type="dxa"/>
-            </w:tcMar>
-            <w:vAlign w:val="center"/>
-            <w:hideMark/>
-          </w:tcPr>
-          <w:p>
-            <w:pPr>
-              <w:rPr>
-                <w:b/>
-                <w:bCs/>
-                <w:i/>
-                <w:iCs/>
+              </w:rPr>
+            </w:pPr>
+            <w:r>
+              <w:rPr>
+                <w:b/>
+                <w:bCs/>
+              </w:rPr>
+              <w:t>3.4</w:t>
+            </w:r>
+          </w:p>
+        </w:tc>
+        <w:tc>
+          <w:tcPr>
+            <w:tcW w:w="0" w:type="auto"/>
+            <w:tcBorders>
+              <w:top w:val="single" w:sz="6" w:space="0" w:color="auto"/>
+              <w:left w:val="single" w:sz="6" w:space="0" w:color="auto"/>
+              <w:bottom w:val="single" w:sz="6" w:space="0" w:color="auto"/>
+              <w:right w:val="single" w:sz="6" w:space="0" w:color="auto"/>
+            </w:tcBorders>
+            <w:tcMar>
+              <w:top w:w="120" w:type="dxa"/>
+              <w:left w:w="180" w:type="dxa"/>
+              <w:bottom w:w="120" w:type="dxa"/>
+              <w:right w:w="180" w:type="dxa"/>
+            </w:tcMar>
+            <w:vAlign w:val="center"/>
+            <w:hideMark/>
+          </w:tcPr>
+          <w:p>
+            <w:pPr>
+              <w:rPr>
+                <w:b/>
+                <w:bCs/>
               </w:rPr>
             </w:pPr>
             <w:r>
@@ -5520,8 +5245,6 @@
                 <w:rFonts w:ascii="Segoe UI Emoji" w:hAnsi="Segoe UI Emoji" w:cs="Segoe UI Emoji"/>
                 <w:b/>
                 <w:bCs/>
-                <w:i/>
-                <w:iCs/>
               </w:rPr>
               <w:t>🔲</w:t>
             </w:r>
@@ -5550,132 +5273,82 @@
               <w:rPr>
                 <w:b/>
                 <w:bCs/>
-                <w:i/>
-                <w:iCs/>
-              </w:rPr>
-            </w:pPr>
-            <w:r>
-              <w:rPr>
-                <w:b/>
-                <w:bCs/>
-                <w:i/>
-                <w:iCs/>
-              </w:rPr>
-              <w:t>The Walk-Forward Test</w:t>
-            </w:r>
-          </w:p>
-        </w:tc>
-        <w:tc>
-          <w:tcPr>
-            <w:tcW w:w="0" w:type="auto"/>
-            <w:tcBorders>
-              <w:top w:val="single" w:sz="6" w:space="0" w:color="auto"/>
-              <w:left w:val="single" w:sz="6" w:space="0" w:color="auto"/>
-              <w:bottom w:val="single" w:sz="6" w:space="0" w:color="auto"/>
-              <w:right w:val="single" w:sz="6" w:space="0" w:color="auto"/>
-            </w:tcBorders>
-            <w:tcMar>
-              <w:top w:w="120" w:type="dxa"/>
-              <w:left w:w="180" w:type="dxa"/>
-              <w:bottom w:w="120" w:type="dxa"/>
-              <w:right w:w="180" w:type="dxa"/>
-            </w:tcMar>
-            <w:vAlign w:val="center"/>
-            <w:hideMark/>
-          </w:tcPr>
-          <w:p>
-            <w:pPr>
-              <w:rPr>
-                <w:b/>
-                <w:bCs/>
-                <w:i/>
-                <w:iCs/>
-              </w:rPr>
-            </w:pPr>
-            <w:r>
-              <w:rPr>
-                <w:b/>
-                <w:bCs/>
-                <w:i/>
-                <w:iCs/>
-              </w:rPr>
-              <w:t>Gemini</w:t>
-            </w:r>
-          </w:p>
-        </w:tc>
-        <w:tc>
-          <w:tcPr>
-            <w:tcW w:w="0" w:type="auto"/>
-            <w:tcBorders>
-              <w:top w:val="single" w:sz="6" w:space="0" w:color="auto"/>
-              <w:left w:val="single" w:sz="6" w:space="0" w:color="auto"/>
-              <w:bottom w:val="single" w:sz="6" w:space="0" w:color="auto"/>
-              <w:right w:val="single" w:sz="6" w:space="0" w:color="auto"/>
-            </w:tcBorders>
-            <w:tcMar>
-              <w:top w:w="120" w:type="dxa"/>
-              <w:left w:w="180" w:type="dxa"/>
-              <w:bottom w:w="120" w:type="dxa"/>
-              <w:right w:w="180" w:type="dxa"/>
-            </w:tcMar>
-            <w:vAlign w:val="center"/>
-            <w:hideMark/>
-          </w:tcPr>
-          <w:p>
-            <w:pPr>
-              <w:rPr>
-                <w:b/>
-                <w:bCs/>
-                <w:i/>
-                <w:iCs/>
-              </w:rPr>
-            </w:pPr>
-            <w:r>
-              <w:rPr>
-                <w:b/>
-                <w:bCs/>
-                <w:i/>
-                <w:iCs/>
-              </w:rPr>
-              <w:t xml:space="preserve">New: Split data: 2021-2023 (Train) vs. 2024 (Test). </w:t>
-            </w:r>
-          </w:p>
-          <w:p>
-            <w:pPr>
-              <w:rPr>
-                <w:b/>
-                <w:bCs/>
-                <w:i/>
-                <w:iCs/>
-              </w:rPr>
-            </w:pPr>
-            <w:r>
-              <w:rPr>
-                <w:b/>
-                <w:bCs/>
-                <w:i/>
-                <w:iCs/>
-              </w:rPr>
-              <w:br/>
-            </w:r>
-          </w:p>
-          <w:p>
-            <w:pPr>
-              <w:rPr>
-                <w:b/>
-                <w:bCs/>
-                <w:i/>
-                <w:iCs/>
-              </w:rPr>
-            </w:pPr>
-            <w:r>
-              <w:rPr>
-                <w:b/>
-                <w:bCs/>
-                <w:i/>
-                <w:iCs/>
-              </w:rPr>
-              <w:t>Optimize params on Train. Run once on Test. If 2024 fails, the strategy is broken.</w:t>
+              </w:rPr>
+            </w:pPr>
+            <w:r>
+              <w:rPr>
+                <w:b/>
+                <w:bCs/>
+              </w:rPr>
+              <w:t>Run Simulation</w:t>
+            </w:r>
+          </w:p>
+        </w:tc>
+        <w:tc>
+          <w:tcPr>
+            <w:tcW w:w="0" w:type="auto"/>
+            <w:tcBorders>
+              <w:top w:val="single" w:sz="6" w:space="0" w:color="auto"/>
+              <w:left w:val="single" w:sz="6" w:space="0" w:color="auto"/>
+              <w:bottom w:val="single" w:sz="6" w:space="0" w:color="auto"/>
+              <w:right w:val="single" w:sz="6" w:space="0" w:color="auto"/>
+            </w:tcBorders>
+            <w:tcMar>
+              <w:top w:w="120" w:type="dxa"/>
+              <w:left w:w="180" w:type="dxa"/>
+              <w:bottom w:w="120" w:type="dxa"/>
+              <w:right w:w="180" w:type="dxa"/>
+            </w:tcMar>
+            <w:vAlign w:val="center"/>
+            <w:hideMark/>
+          </w:tcPr>
+          <w:p>
+            <w:pPr>
+              <w:rPr>
+                <w:b/>
+                <w:bCs/>
+              </w:rPr>
+            </w:pPr>
+            <w:r>
+              <w:rPr>
+                <w:b/>
+                <w:bCs/>
+              </w:rPr>
+              <w:t>Antigravity</w:t>
+            </w:r>
+          </w:p>
+        </w:tc>
+        <w:tc>
+          <w:tcPr>
+            <w:tcW w:w="0" w:type="auto"/>
+            <w:tcBorders>
+              <w:top w:val="single" w:sz="6" w:space="0" w:color="auto"/>
+              <w:left w:val="single" w:sz="6" w:space="0" w:color="auto"/>
+              <w:bottom w:val="single" w:sz="6" w:space="0" w:color="auto"/>
+              <w:right w:val="single" w:sz="6" w:space="0" w:color="auto"/>
+            </w:tcBorders>
+            <w:tcMar>
+              <w:top w:w="120" w:type="dxa"/>
+              <w:left w:w="180" w:type="dxa"/>
+              <w:bottom w:w="120" w:type="dxa"/>
+              <w:right w:w="180" w:type="dxa"/>
+            </w:tcMar>
+            <w:vAlign w:val="center"/>
+            <w:hideMark/>
+          </w:tcPr>
+          <w:p>
+            <w:pPr>
+              <w:rPr>
+                <w:b/>
+                <w:bCs/>
+              </w:rPr>
+            </w:pPr>
+            <w:r>
+              <w:rPr>
+                <w:b/>
+                <w:bCs/>
+              </w:rPr>
+              <w:t>Run the strategy over 2021–2024 data. Goal: Profit Factor &gt; 1.5.</w:t>
             </w:r>
           </w:p>
         </w:tc>
@@ -5707,16 +5380,188 @@
               <w:rPr>
                 <w:b/>
                 <w:bCs/>
-                <w:i/>
-                <w:iCs/>
-              </w:rPr>
-            </w:pPr>
-            <w:r>
-              <w:rPr>
-                <w:b/>
-                <w:bCs/>
-                <w:i/>
-                <w:iCs/>
+              </w:rPr>
+            </w:pPr>
+            <w:r>
+              <w:rPr>
+                <w:b/>
+                <w:bCs/>
+              </w:rPr>
+              <w:t>3.5</w:t>
+            </w:r>
+          </w:p>
+        </w:tc>
+        <w:tc>
+          <w:tcPr>
+            <w:tcW w:w="0" w:type="auto"/>
+            <w:tcBorders>
+              <w:top w:val="single" w:sz="6" w:space="0" w:color="auto"/>
+              <w:left w:val="single" w:sz="6" w:space="0" w:color="auto"/>
+              <w:bottom w:val="single" w:sz="6" w:space="0" w:color="auto"/>
+              <w:right w:val="single" w:sz="6" w:space="0" w:color="auto"/>
+            </w:tcBorders>
+            <w:tcMar>
+              <w:top w:w="120" w:type="dxa"/>
+              <w:left w:w="180" w:type="dxa"/>
+              <w:bottom w:w="120" w:type="dxa"/>
+              <w:right w:w="180" w:type="dxa"/>
+            </w:tcMar>
+            <w:vAlign w:val="center"/>
+            <w:hideMark/>
+          </w:tcPr>
+          <w:p>
+            <w:pPr>
+              <w:rPr>
+                <w:b/>
+                <w:bCs/>
+              </w:rPr>
+            </w:pPr>
+            <w:r>
+              <w:rPr>
+                <w:rFonts w:ascii="Segoe UI Emoji" w:hAnsi="Segoe UI Emoji" w:cs="Segoe UI Emoji"/>
+                <w:b/>
+                <w:bCs/>
+              </w:rPr>
+              <w:t>🔲</w:t>
+            </w:r>
+          </w:p>
+        </w:tc>
+        <w:tc>
+          <w:tcPr>
+            <w:tcW w:w="0" w:type="auto"/>
+            <w:tcBorders>
+              <w:top w:val="single" w:sz="6" w:space="0" w:color="auto"/>
+              <w:left w:val="single" w:sz="6" w:space="0" w:color="auto"/>
+              <w:bottom w:val="single" w:sz="6" w:space="0" w:color="auto"/>
+              <w:right w:val="single" w:sz="6" w:space="0" w:color="auto"/>
+            </w:tcBorders>
+            <w:tcMar>
+              <w:top w:w="120" w:type="dxa"/>
+              <w:left w:w="180" w:type="dxa"/>
+              <w:bottom w:w="120" w:type="dxa"/>
+              <w:right w:w="180" w:type="dxa"/>
+            </w:tcMar>
+            <w:vAlign w:val="center"/>
+            <w:hideMark/>
+          </w:tcPr>
+          <w:p>
+            <w:pPr>
+              <w:rPr>
+                <w:b/>
+                <w:bCs/>
+              </w:rPr>
+            </w:pPr>
+            <w:r>
+              <w:rPr>
+                <w:b/>
+                <w:bCs/>
+              </w:rPr>
+              <w:t>Walk-Forward Test</w:t>
+            </w:r>
+          </w:p>
+        </w:tc>
+        <w:tc>
+          <w:tcPr>
+            <w:tcW w:w="0" w:type="auto"/>
+            <w:tcBorders>
+              <w:top w:val="single" w:sz="6" w:space="0" w:color="auto"/>
+              <w:left w:val="single" w:sz="6" w:space="0" w:color="auto"/>
+              <w:bottom w:val="single" w:sz="6" w:space="0" w:color="auto"/>
+              <w:right w:val="single" w:sz="6" w:space="0" w:color="auto"/>
+            </w:tcBorders>
+            <w:tcMar>
+              <w:top w:w="120" w:type="dxa"/>
+              <w:left w:w="180" w:type="dxa"/>
+              <w:bottom w:w="120" w:type="dxa"/>
+              <w:right w:w="180" w:type="dxa"/>
+            </w:tcMar>
+            <w:vAlign w:val="center"/>
+            <w:hideMark/>
+          </w:tcPr>
+          <w:p>
+            <w:pPr>
+              <w:rPr>
+                <w:b/>
+                <w:bCs/>
+              </w:rPr>
+            </w:pPr>
+            <w:r>
+              <w:rPr>
+                <w:b/>
+                <w:bCs/>
+              </w:rPr>
+              <w:t>Gemini</w:t>
+            </w:r>
+          </w:p>
+        </w:tc>
+        <w:tc>
+          <w:tcPr>
+            <w:tcW w:w="0" w:type="auto"/>
+            <w:tcBorders>
+              <w:top w:val="single" w:sz="6" w:space="0" w:color="auto"/>
+              <w:left w:val="single" w:sz="6" w:space="0" w:color="auto"/>
+              <w:bottom w:val="single" w:sz="6" w:space="0" w:color="auto"/>
+              <w:right w:val="single" w:sz="6" w:space="0" w:color="auto"/>
+            </w:tcBorders>
+            <w:tcMar>
+              <w:top w:w="120" w:type="dxa"/>
+              <w:left w:w="180" w:type="dxa"/>
+              <w:bottom w:w="120" w:type="dxa"/>
+              <w:right w:w="180" w:type="dxa"/>
+            </w:tcMar>
+            <w:vAlign w:val="center"/>
+            <w:hideMark/>
+          </w:tcPr>
+          <w:p>
+            <w:pPr>
+              <w:rPr>
+                <w:b/>
+                <w:bCs/>
+              </w:rPr>
+            </w:pPr>
+            <w:r>
+              <w:rPr>
+                <w:b/>
+                <w:bCs/>
+              </w:rPr>
+              <w:t>Validate "Tournament Winner" on unseen 2024 data to prevent overfitting.</w:t>
+            </w:r>
+          </w:p>
+        </w:tc>
+      </w:tr>
+      <w:tr>
+        <w:trPr>
+          <w:tblCellSpacing w:w="15" w:type="dxa"/>
+        </w:trPr>
+        <w:tc>
+          <w:tcPr>
+            <w:tcW w:w="0" w:type="auto"/>
+            <w:tcBorders>
+              <w:top w:val="single" w:sz="6" w:space="0" w:color="auto"/>
+              <w:left w:val="single" w:sz="6" w:space="0" w:color="auto"/>
+              <w:bottom w:val="single" w:sz="6" w:space="0" w:color="auto"/>
+              <w:right w:val="single" w:sz="6" w:space="0" w:color="auto"/>
+            </w:tcBorders>
+            <w:tcMar>
+              <w:top w:w="120" w:type="dxa"/>
+              <w:left w:w="180" w:type="dxa"/>
+              <w:bottom w:w="120" w:type="dxa"/>
+              <w:right w:w="180" w:type="dxa"/>
+            </w:tcMar>
+            <w:vAlign w:val="center"/>
+            <w:hideMark/>
+          </w:tcPr>
+          <w:p>
+            <w:pPr>
+              <w:rPr>
+                <w:b/>
+                <w:bCs/>
+              </w:rPr>
+            </w:pPr>
+            <w:r>
+              <w:rPr>
+                <w:b/>
+                <w:bCs/>
               </w:rPr>
               <w:t>3.6</w:t>
             </w:r>
@@ -5745,8 +5590,6 @@
               <w:rPr>
                 <w:b/>
                 <w:bCs/>
-                <w:i/>
-                <w:iCs/>
               </w:rPr>
             </w:pPr>
             <w:r>
@@ -5754,8 +5597,6 @@
                 <w:rFonts w:ascii="Segoe UI Emoji" w:hAnsi="Segoe UI Emoji" w:cs="Segoe UI Emoji"/>
                 <w:b/>
                 <w:bCs/>
-                <w:i/>
-                <w:iCs/>
               </w:rPr>
               <w:t>🔲</w:t>
             </w:r>
@@ -5784,17 +5625,20 @@
               <w:rPr>
                 <w:b/>
                 <w:bCs/>
-                <w:i/>
-                <w:iCs/>
-              </w:rPr>
-            </w:pPr>
+              </w:rPr>
+            </w:pPr>
+            <w:r>
+              <w:rPr>
+                <w:b/>
+                <w:bCs/>
+              </w:rPr>
+              <w:t xml:space="preserve">Wire </w:t>
+            </w:r>
             <w:proofErr w:type="spellStart"/>
             <w:r>
               <w:rPr>
                 <w:b/>
                 <w:bCs/>
-                <w:i/>
-                <w:iCs/>
               </w:rPr>
               <w:t>Backtest</w:t>
             </w:r>
@@ -5803,46 +5647,40 @@
               <w:rPr>
                 <w:b/>
                 <w:bCs/>
-                <w:i/>
-                <w:iCs/>
-              </w:rPr>
-              <w:t xml:space="preserve"> UI Adapter</w:t>
-            </w:r>
-          </w:p>
-        </w:tc>
-        <w:tc>
-          <w:tcPr>
-            <w:tcW w:w="0" w:type="auto"/>
-            <w:tcBorders>
-              <w:top w:val="single" w:sz="6" w:space="0" w:color="auto"/>
-              <w:left w:val="single" w:sz="6" w:space="0" w:color="auto"/>
-              <w:bottom w:val="single" w:sz="6" w:space="0" w:color="auto"/>
-              <w:right w:val="single" w:sz="6" w:space="0" w:color="auto"/>
-            </w:tcBorders>
-            <w:tcMar>
-              <w:top w:w="120" w:type="dxa"/>
-              <w:left w:w="180" w:type="dxa"/>
-              <w:bottom w:w="120" w:type="dxa"/>
-              <w:right w:w="180" w:type="dxa"/>
-            </w:tcMar>
-            <w:vAlign w:val="center"/>
-            <w:hideMark/>
-          </w:tcPr>
-          <w:p>
-            <w:pPr>
-              <w:rPr>
-                <w:b/>
-                <w:bCs/>
-                <w:i/>
-                <w:iCs/>
-              </w:rPr>
-            </w:pPr>
-            <w:r>
-              <w:rPr>
-                <w:b/>
-                <w:bCs/>
-                <w:i/>
-                <w:iCs/>
+              </w:rPr>
+              <w:t xml:space="preserve"> UI</w:t>
+            </w:r>
+          </w:p>
+        </w:tc>
+        <w:tc>
+          <w:tcPr>
+            <w:tcW w:w="0" w:type="auto"/>
+            <w:tcBorders>
+              <w:top w:val="single" w:sz="6" w:space="0" w:color="auto"/>
+              <w:left w:val="single" w:sz="6" w:space="0" w:color="auto"/>
+              <w:bottom w:val="single" w:sz="6" w:space="0" w:color="auto"/>
+              <w:right w:val="single" w:sz="6" w:space="0" w:color="auto"/>
+            </w:tcBorders>
+            <w:tcMar>
+              <w:top w:w="120" w:type="dxa"/>
+              <w:left w:w="180" w:type="dxa"/>
+              <w:bottom w:w="120" w:type="dxa"/>
+              <w:right w:w="180" w:type="dxa"/>
+            </w:tcMar>
+            <w:vAlign w:val="center"/>
+            <w:hideMark/>
+          </w:tcPr>
+          <w:p>
+            <w:pPr>
+              <w:rPr>
+                <w:b/>
+                <w:bCs/>
+              </w:rPr>
+            </w:pPr>
+            <w:r>
+              <w:rPr>
+                <w:b/>
+                <w:bCs/>
               </w:rPr>
               <w:t>Antigravity</w:t>
             </w:r>
@@ -5871,16 +5709,12 @@
               <w:rPr>
                 <w:b/>
                 <w:bCs/>
-                <w:i/>
-                <w:iCs/>
-              </w:rPr>
-            </w:pPr>
-            <w:r>
-              <w:rPr>
-                <w:b/>
-                <w:bCs/>
-                <w:i/>
-                <w:iCs/>
+              </w:rPr>
+            </w:pPr>
+            <w:r>
+              <w:rPr>
+                <w:b/>
+                <w:bCs/>
               </w:rPr>
               <w:t xml:space="preserve">Update </w:t>
             </w:r>
@@ -5889,8 +5723,6 @@
               <w:rPr>
                 <w:b/>
                 <w:bCs/>
-                <w:i/>
-                <w:iCs/>
               </w:rPr>
               <w:t>Backtesting.tsx</w:t>
             </w:r>
@@ -5899,30 +5731,8 @@
               <w:rPr>
                 <w:b/>
                 <w:bCs/>
-                <w:i/>
-                <w:iCs/>
-              </w:rPr>
-              <w:t xml:space="preserve"> to read the trades.csv generated by the Tier 2 engine (instead of </w:t>
-            </w:r>
-            <w:proofErr w:type="spellStart"/>
-            <w:r>
-              <w:rPr>
-                <w:b/>
-                <w:bCs/>
-                <w:i/>
-                <w:iCs/>
-              </w:rPr>
-              <w:t>VectorBT</w:t>
-            </w:r>
-            <w:proofErr w:type="spellEnd"/>
-            <w:r>
-              <w:rPr>
-                <w:b/>
-                <w:bCs/>
-                <w:i/>
-                <w:iCs/>
-              </w:rPr>
-              <w:t xml:space="preserve"> output).</w:t>
+              </w:rPr>
+              <w:t xml:space="preserve"> to visualize the tournament_results.csv.</w:t>
             </w:r>
           </w:p>
         </w:tc>
@@ -6013,6 +5823,7 @@
                 <w:b/>
                 <w:bCs/>
               </w:rPr>
+              <w:lastRenderedPageBreak/>
               <w:t>Step</w:t>
             </w:r>
           </w:p>
@@ -6522,7 +6333,6 @@
                 <w:b/>
                 <w:bCs/>
               </w:rPr>
-              <w:lastRenderedPageBreak/>
               <w:br/>
             </w:r>
           </w:p>
@@ -6602,7 +6412,6 @@
           <w:b/>
           <w:bCs/>
         </w:rPr>
-        <w:lastRenderedPageBreak/>
         <w:t>Phase 5: Execution (Paper to Live)</w:t>
       </w:r>
     </w:p>

</xml_diff>